<commit_message>
Added Chapter 5: Evaluation section with group experience analysis
</commit_message>
<xml_diff>
--- a/7COM1079_Final report_template.docx
+++ b/7COM1079_Final report_template.docx
@@ -1042,119 +1042,14 @@
           <w:rFonts w:ascii="Times New Roman" w:eastAsia="Times New Roman" w:hAnsi="Times New Roman" w:cs="Times New Roman"/>
           <w:iCs/>
         </w:rPr>
-        <w:t xml:space="preserve"> and r</w:t>
-      </w:r>
-      <w:r>
-        <w:rPr>
-          <w:rFonts w:ascii="Times New Roman" w:eastAsia="Times New Roman" w:hAnsi="Times New Roman" w:cs="Times New Roman"/>
-          <w:iCs/>
-        </w:rPr>
-        <w:t xml:space="preserve">equired </w:t>
-      </w:r>
-      <w:r>
-        <w:rPr>
-          <w:rFonts w:ascii="Times New Roman" w:eastAsia="Times New Roman" w:hAnsi="Times New Roman" w:cs="Times New Roman"/>
-          <w:iCs/>
-        </w:rPr>
-        <w:t>s</w:t>
-      </w:r>
-      <w:r>
-        <w:rPr>
-          <w:rFonts w:ascii="Times New Roman" w:eastAsia="Times New Roman" w:hAnsi="Times New Roman" w:cs="Times New Roman"/>
-          <w:iCs/>
-        </w:rPr>
-        <w:t xml:space="preserve">upplementary </w:t>
-      </w:r>
-      <w:r>
-        <w:rPr>
-          <w:rFonts w:ascii="Times New Roman" w:eastAsia="Times New Roman" w:hAnsi="Times New Roman" w:cs="Times New Roman"/>
-          <w:iCs/>
-        </w:rPr>
-        <w:t>g</w:t>
-      </w:r>
-      <w:r>
-        <w:rPr>
-          <w:rFonts w:ascii="Times New Roman" w:eastAsia="Times New Roman" w:hAnsi="Times New Roman" w:cs="Times New Roman"/>
-          <w:iCs/>
-        </w:rPr>
-        <w:t>raph/</w:t>
-      </w:r>
-      <w:r>
-        <w:rPr>
-          <w:rFonts w:ascii="Times New Roman" w:eastAsia="Times New Roman" w:hAnsi="Times New Roman" w:cs="Times New Roman"/>
-          <w:iCs/>
-        </w:rPr>
-        <w:t>t</w:t>
-      </w:r>
-      <w:r>
-        <w:rPr>
-          <w:rFonts w:ascii="Times New Roman" w:eastAsia="Times New Roman" w:hAnsi="Times New Roman" w:cs="Times New Roman"/>
-          <w:iCs/>
-        </w:rPr>
-        <w:t>able</w:t>
-      </w:r>
-      <w:r>
-        <w:rPr>
-          <w:rFonts w:ascii="Times New Roman" w:eastAsia="Times New Roman" w:hAnsi="Times New Roman" w:cs="Times New Roman"/>
-          <w:iCs/>
-        </w:rPr>
-        <w:t xml:space="preserve"> </w:t>
-      </w:r>
-      <w:r>
-        <w:rPr>
-          <w:rFonts w:ascii="Times New Roman" w:eastAsia="Times New Roman" w:hAnsi="Times New Roman" w:cs="Times New Roman"/>
-          <w:i/>
-        </w:rPr>
-        <w:t>(</w:t>
-      </w:r>
-      <w:r>
-        <w:rPr>
-          <w:rFonts w:ascii="Times New Roman" w:eastAsia="Times New Roman" w:hAnsi="Times New Roman" w:cs="Times New Roman"/>
-          <w:i/>
-        </w:rPr>
-        <w:t>include histogram</w:t>
-      </w:r>
-      <w:r>
-        <w:rPr>
-          <w:rFonts w:ascii="Times New Roman" w:eastAsia="Times New Roman" w:hAnsi="Times New Roman" w:cs="Times New Roman"/>
-          <w:i/>
-        </w:rPr>
-        <w:t xml:space="preserve"> f</w:t>
-      </w:r>
-      <w:r>
-        <w:rPr>
-          <w:rFonts w:ascii="Times New Roman" w:eastAsia="Times New Roman" w:hAnsi="Times New Roman" w:cs="Times New Roman"/>
-          <w:i/>
-        </w:rPr>
-        <w:t>or correlation/comparison of means RQs</w:t>
-      </w:r>
-      <w:r>
-        <w:rPr>
-          <w:rFonts w:ascii="Times New Roman" w:eastAsia="Times New Roman" w:hAnsi="Times New Roman" w:cs="Times New Roman"/>
-          <w:i/>
-        </w:rPr>
-        <w:t xml:space="preserve">, </w:t>
-      </w:r>
-      <w:r>
-        <w:rPr>
-          <w:rFonts w:ascii="Times New Roman" w:eastAsia="Times New Roman" w:hAnsi="Times New Roman" w:cs="Times New Roman"/>
-          <w:i/>
-        </w:rPr>
-        <w:t>include contingency table</w:t>
-      </w:r>
-      <w:r>
-        <w:rPr>
-          <w:rFonts w:ascii="Times New Roman" w:eastAsia="Times New Roman" w:hAnsi="Times New Roman" w:cs="Times New Roman"/>
-          <w:i/>
-        </w:rPr>
-        <w:t xml:space="preserve"> f</w:t>
-      </w:r>
-      <w:r>
-        <w:rPr>
-          <w:rFonts w:ascii="Times New Roman" w:eastAsia="Times New Roman" w:hAnsi="Times New Roman" w:cs="Times New Roman"/>
-          <w:i/>
-        </w:rPr>
-        <w:t xml:space="preserve">or comparison of proportions </w:t>
+        <w:t xml:space="preserve"> and required supplementary graph/table </w:t>
+      </w:r>
+      <w:r>
+        <w:rPr>
+          <w:rFonts w:ascii="Times New Roman" w:eastAsia="Times New Roman" w:hAnsi="Times New Roman" w:cs="Times New Roman"/>
+          <w:i/>
+        </w:rPr>
+        <w:t xml:space="preserve">(include histogram for correlation/comparison of means RQs, include contingency table for comparison of proportions </w:t>
       </w:r>
       <w:r>
         <w:rPr>
@@ -1519,11 +1414,266 @@
           <w:rFonts w:ascii="Times New Roman" w:eastAsia="Times New Roman" w:hAnsi="Times New Roman" w:cs="Times New Roman"/>
         </w:rPr>
       </w:pPr>
-      <w:r>
-        <w:rPr>
-          <w:rFonts w:ascii="Times New Roman" w:eastAsia="Times New Roman" w:hAnsi="Times New Roman" w:cs="Times New Roman"/>
-        </w:rPr>
-        <w:t xml:space="preserve"> </w:t>
+    </w:p>
+    <w:p>
+      <w:pPr>
+        <w:ind w:left="1440"/>
+        <w:rPr>
+          <w:rFonts w:ascii="Times New Roman" w:eastAsia="Times New Roman" w:hAnsi="Times New Roman" w:cs="Times New Roman"/>
+        </w:rPr>
+      </w:pPr>
+      <w:r>
+        <w:rPr>
+          <w:rFonts w:ascii="Times New Roman" w:eastAsia="Times New Roman" w:hAnsi="Times New Roman" w:cs="Times New Roman"/>
+        </w:rPr>
+        <w:t>5. Evaluation – group’s experience at 7COM1079</w:t>
+      </w:r>
+    </w:p>
+    <w:p>
+      <w:pPr>
+        <w:ind w:left="1440"/>
+        <w:rPr>
+          <w:rFonts w:ascii="Times New Roman" w:eastAsia="Times New Roman" w:hAnsi="Times New Roman" w:cs="Times New Roman"/>
+        </w:rPr>
+      </w:pPr>
+    </w:p>
+    <w:p>
+      <w:pPr>
+        <w:ind w:left="1440"/>
+        <w:rPr>
+          <w:rFonts w:ascii="Times New Roman" w:eastAsia="Times New Roman" w:hAnsi="Times New Roman" w:cs="Times New Roman"/>
+        </w:rPr>
+      </w:pPr>
+      <w:r>
+        <w:rPr>
+          <w:rFonts w:ascii="Times New Roman" w:eastAsia="Times New Roman" w:hAnsi="Times New Roman" w:cs="Times New Roman"/>
+        </w:rPr>
+        <w:t xml:space="preserve">5.1 What went well </w:t>
+      </w:r>
+    </w:p>
+    <w:p>
+      <w:pPr>
+        <w:ind w:left="1440"/>
+        <w:rPr>
+          <w:rFonts w:ascii="Times New Roman" w:eastAsia="Times New Roman" w:hAnsi="Times New Roman" w:cs="Times New Roman"/>
+        </w:rPr>
+      </w:pPr>
+    </w:p>
+    <w:p>
+      <w:pPr>
+        <w:ind w:left="1440"/>
+        <w:rPr>
+          <w:rFonts w:ascii="Times New Roman" w:eastAsia="Times New Roman" w:hAnsi="Times New Roman" w:cs="Times New Roman"/>
+        </w:rPr>
+      </w:pPr>
+      <w:r>
+        <w:rPr>
+          <w:rFonts w:ascii="Times New Roman" w:eastAsia="Times New Roman" w:hAnsi="Times New Roman" w:cs="Times New Roman"/>
+        </w:rPr>
+        <w:t xml:space="preserve">Our group established a professional working relationship early; the goal was to avoid random allocation of the membership and the datasets. We had been informed that has led to lower marks in the past. The group adopted online tools (WhatsApp, Google Meet, Microsoft Teams) to coordinate tasks when in-person meetings were difficult to schedule. Early discussions about roles and dataset deliberation improved ownership and clarity about the project direction, and two tutorial demo presentation sessions produced actionable feedback (RQ refinement and Testing methods) that improved our research question and analyses. These practices align with good team formation and early role allocation, which support faster progress and clearer deliverables (Tuckman, 1965). </w:t>
+      </w:r>
+    </w:p>
+    <w:p>
+      <w:pPr>
+        <w:ind w:left="1440"/>
+        <w:rPr>
+          <w:rFonts w:ascii="Times New Roman" w:eastAsia="Times New Roman" w:hAnsi="Times New Roman" w:cs="Times New Roman"/>
+        </w:rPr>
+      </w:pPr>
+    </w:p>
+    <w:p>
+      <w:pPr>
+        <w:ind w:left="1440"/>
+        <w:rPr>
+          <w:rFonts w:ascii="Times New Roman" w:eastAsia="Times New Roman" w:hAnsi="Times New Roman" w:cs="Times New Roman"/>
+        </w:rPr>
+      </w:pPr>
+      <w:r>
+        <w:rPr>
+          <w:rFonts w:ascii="Times New Roman" w:eastAsia="Times New Roman" w:hAnsi="Times New Roman" w:cs="Times New Roman"/>
+        </w:rPr>
+        <w:lastRenderedPageBreak/>
+        <w:t xml:space="preserve">5.2 Points for improvement </w:t>
+      </w:r>
+    </w:p>
+    <w:p>
+      <w:pPr>
+        <w:ind w:left="1440"/>
+        <w:rPr>
+          <w:rFonts w:ascii="Times New Roman" w:eastAsia="Times New Roman" w:hAnsi="Times New Roman" w:cs="Times New Roman"/>
+        </w:rPr>
+      </w:pPr>
+      <w:r>
+        <w:rPr>
+          <w:rFonts w:ascii="Times New Roman" w:eastAsia="Times New Roman" w:hAnsi="Times New Roman" w:cs="Times New Roman"/>
+        </w:rPr>
+        <w:t>We could have improved by scheduling more face-to-face meetings to build stronger rapport and better match tasks to individual strengths. Online meetings assisted sustained progress, closer interpersonal familiarity would likely have allowed more flexible role swapping and peer coaching. Intragroup conflict and unclear role allocation can reduce performance (Jehn, 1995). We shared roles based on choice but if we had more rapport we could have shared according to individuals’ strengths to maximize their output or maybe challenged individuals to do parts, they were not super good at so they can improve.</w:t>
+      </w:r>
+    </w:p>
+    <w:p>
+      <w:pPr>
+        <w:ind w:left="1440"/>
+        <w:rPr>
+          <w:rFonts w:ascii="Times New Roman" w:eastAsia="Times New Roman" w:hAnsi="Times New Roman" w:cs="Times New Roman"/>
+        </w:rPr>
+      </w:pPr>
+    </w:p>
+    <w:p>
+      <w:pPr>
+        <w:ind w:left="1440"/>
+        <w:rPr>
+          <w:rFonts w:ascii="Times New Roman" w:eastAsia="Times New Roman" w:hAnsi="Times New Roman" w:cs="Times New Roman"/>
+        </w:rPr>
+      </w:pPr>
+      <w:r>
+        <w:rPr>
+          <w:rFonts w:ascii="Times New Roman" w:eastAsia="Times New Roman" w:hAnsi="Times New Roman" w:cs="Times New Roman"/>
+        </w:rPr>
+        <w:t xml:space="preserve">5.3 Group’s time management </w:t>
+      </w:r>
+    </w:p>
+    <w:p>
+      <w:pPr>
+        <w:ind w:left="1440"/>
+        <w:rPr>
+          <w:rFonts w:ascii="Times New Roman" w:eastAsia="Times New Roman" w:hAnsi="Times New Roman" w:cs="Times New Roman"/>
+        </w:rPr>
+      </w:pPr>
+      <w:r>
+        <w:rPr>
+          <w:rFonts w:ascii="Times New Roman" w:eastAsia="Times New Roman" w:hAnsi="Times New Roman" w:cs="Times New Roman"/>
+        </w:rPr>
+        <w:t xml:space="preserve">Time constraints and competing coursework limited the frequency of meetings, so we relied on short online sessions and asynchronous messages on WhatsApp. This approach balanced availability but sometimes delayed feedback loops. For future projects, a shared calendar with fixed weekly check-ins and short agendas could help mitigate this and reduce waiting time and accelerate decision points (Salas et al., 2015). </w:t>
+      </w:r>
+    </w:p>
+    <w:p>
+      <w:pPr>
+        <w:ind w:left="1440"/>
+        <w:rPr>
+          <w:rFonts w:ascii="Times New Roman" w:eastAsia="Times New Roman" w:hAnsi="Times New Roman" w:cs="Times New Roman"/>
+        </w:rPr>
+      </w:pPr>
+    </w:p>
+    <w:p>
+      <w:pPr>
+        <w:ind w:left="1440"/>
+        <w:rPr>
+          <w:rFonts w:ascii="Times New Roman" w:eastAsia="Times New Roman" w:hAnsi="Times New Roman" w:cs="Times New Roman"/>
+        </w:rPr>
+      </w:pPr>
+      <w:r>
+        <w:rPr>
+          <w:rFonts w:ascii="Times New Roman" w:eastAsia="Times New Roman" w:hAnsi="Times New Roman" w:cs="Times New Roman"/>
+        </w:rPr>
+        <w:t xml:space="preserve">5.4 Project’s overall judgement </w:t>
+      </w:r>
+    </w:p>
+    <w:p>
+      <w:pPr>
+        <w:ind w:left="1440"/>
+        <w:rPr>
+          <w:rFonts w:ascii="Times New Roman" w:eastAsia="Times New Roman" w:hAnsi="Times New Roman" w:cs="Times New Roman"/>
+        </w:rPr>
+      </w:pPr>
+      <w:r>
+        <w:rPr>
+          <w:rFonts w:ascii="Times New Roman" w:eastAsia="Times New Roman" w:hAnsi="Times New Roman" w:cs="Times New Roman"/>
+        </w:rPr>
+        <w:t xml:space="preserve">Overall, the project was successful. One thing that resonated was Dr </w:t>
+      </w:r>
+      <w:proofErr w:type="spellStart"/>
+      <w:r>
+        <w:rPr>
+          <w:rFonts w:ascii="Times New Roman" w:eastAsia="Times New Roman" w:hAnsi="Times New Roman" w:cs="Times New Roman"/>
+        </w:rPr>
+        <w:t>Imy</w:t>
+      </w:r>
+      <w:proofErr w:type="spellEnd"/>
+      <w:r>
+        <w:rPr>
+          <w:rFonts w:ascii="Times New Roman" w:eastAsia="Times New Roman" w:hAnsi="Times New Roman" w:cs="Times New Roman"/>
+        </w:rPr>
+        <w:t xml:space="preserve"> Khan (Tutor) mentioning he worked with friends on a professional project and that almost affected the friendship. So, the fact that we were not friends but met in an academic environment and working as a professional team worked in our </w:t>
+      </w:r>
+      <w:proofErr w:type="spellStart"/>
+      <w:r>
+        <w:rPr>
+          <w:rFonts w:ascii="Times New Roman" w:eastAsia="Times New Roman" w:hAnsi="Times New Roman" w:cs="Times New Roman"/>
+        </w:rPr>
+        <w:t>favor</w:t>
+      </w:r>
+      <w:proofErr w:type="spellEnd"/>
+      <w:r>
+        <w:rPr>
+          <w:rFonts w:ascii="Times New Roman" w:eastAsia="Times New Roman" w:hAnsi="Times New Roman" w:cs="Times New Roman"/>
+        </w:rPr>
+        <w:t xml:space="preserve">. The friendships were then formed. The group selected a dataset through considered discussion, iteratively refined our research question using tutor feedback, and produced reproducible analysis workflows. </w:t>
+      </w:r>
+    </w:p>
+    <w:p>
+      <w:pPr>
+        <w:ind w:left="1440"/>
+        <w:rPr>
+          <w:rFonts w:ascii="Times New Roman" w:eastAsia="Times New Roman" w:hAnsi="Times New Roman" w:cs="Times New Roman"/>
+        </w:rPr>
+      </w:pPr>
+    </w:p>
+    <w:p>
+      <w:pPr>
+        <w:ind w:left="1440"/>
+        <w:rPr>
+          <w:rFonts w:ascii="Times New Roman" w:eastAsia="Times New Roman" w:hAnsi="Times New Roman" w:cs="Times New Roman"/>
+        </w:rPr>
+      </w:pPr>
+      <w:r>
+        <w:rPr>
+          <w:rFonts w:ascii="Times New Roman" w:eastAsia="Times New Roman" w:hAnsi="Times New Roman" w:cs="Times New Roman"/>
+        </w:rPr>
+        <w:t xml:space="preserve">5.5 Comment on GitHub log output </w:t>
+      </w:r>
+    </w:p>
+    <w:p>
+      <w:pPr>
+        <w:ind w:left="1440"/>
+        <w:rPr>
+          <w:rFonts w:ascii="Times New Roman" w:eastAsia="Times New Roman" w:hAnsi="Times New Roman" w:cs="Times New Roman"/>
+        </w:rPr>
+      </w:pPr>
+    </w:p>
+    <w:p>
+      <w:pPr>
+        <w:ind w:left="1440"/>
+        <w:rPr>
+          <w:rFonts w:ascii="Times New Roman" w:eastAsia="Times New Roman" w:hAnsi="Times New Roman" w:cs="Times New Roman"/>
+        </w:rPr>
+      </w:pPr>
+      <w:r>
+        <w:rPr>
+          <w:rFonts w:ascii="Times New Roman" w:eastAsia="Times New Roman" w:hAnsi="Times New Roman" w:cs="Times New Roman"/>
+        </w:rPr>
+        <w:t>Our GitHub activity shows staged, collaborative work with multiple contributors pushing changes; full output is saved in Appendix B. ………</w:t>
+      </w:r>
+      <w:proofErr w:type="gramStart"/>
+      <w:r>
+        <w:rPr>
+          <w:rFonts w:ascii="Times New Roman" w:eastAsia="Times New Roman" w:hAnsi="Times New Roman" w:cs="Times New Roman"/>
+        </w:rPr>
+        <w:t>…..</w:t>
+      </w:r>
+      <w:proofErr w:type="gramEnd"/>
+    </w:p>
+    <w:p>
+      <w:pPr>
+        <w:ind w:left="1440"/>
+        <w:rPr>
+          <w:rFonts w:ascii="Times New Roman" w:eastAsia="Times New Roman" w:hAnsi="Times New Roman" w:cs="Times New Roman"/>
+        </w:rPr>
+      </w:pPr>
+      <w:r>
+        <w:rPr>
+          <w:rFonts w:ascii="Times New Roman" w:eastAsia="Times New Roman" w:hAnsi="Times New Roman" w:cs="Times New Roman"/>
+        </w:rPr>
+        <w:t> </w:t>
       </w:r>
     </w:p>
     <w:p>

</xml_diff>

<commit_message>
I did some spell-check in chapter 5
</commit_message>
<xml_diff>
--- a/7COM1079_Final report_template.docx
+++ b/7COM1079_Final report_template.docx
@@ -1579,16 +1579,14 @@
         <w:rPr>
           <w:rFonts w:ascii="Times New Roman" w:eastAsia="Times New Roman" w:hAnsi="Times New Roman" w:cs="Times New Roman"/>
         </w:rPr>
-        <w:t xml:space="preserve">Overall, the project was successful. One thing that resonated was Dr </w:t>
-      </w:r>
-      <w:proofErr w:type="spellStart"/>
-      <w:r>
-        <w:rPr>
-          <w:rFonts w:ascii="Times New Roman" w:eastAsia="Times New Roman" w:hAnsi="Times New Roman" w:cs="Times New Roman"/>
-        </w:rPr>
-        <w:t>Imy</w:t>
-      </w:r>
-      <w:proofErr w:type="spellEnd"/>
+        <w:t>Overall, the project was successful. One thing that resonated was Dr Im</w:t>
+      </w:r>
+      <w:r>
+        <w:rPr>
+          <w:rFonts w:ascii="Times New Roman" w:eastAsia="Times New Roman" w:hAnsi="Times New Roman" w:cs="Times New Roman"/>
+        </w:rPr>
+        <w:t>ran</w:t>
+      </w:r>
       <w:r>
         <w:rPr>
           <w:rFonts w:ascii="Times New Roman" w:eastAsia="Times New Roman" w:hAnsi="Times New Roman" w:cs="Times New Roman"/>

</xml_diff>

<commit_message>
I have added the statistical analyses to the word document. that is the chapter 4
</commit_message>
<xml_diff>
--- a/7COM1079_Final report_template.docx
+++ b/7COM1079_Final report_template.docx
@@ -1255,6 +1255,150 @@
         </w:rPr>
         <w:t>based on the p-value</w:t>
       </w:r>
+    </w:p>
+    <w:p>
+      <w:pPr>
+        <w:pStyle w:val="ListParagraph"/>
+        <w:ind w:left="1440"/>
+        <w:rPr>
+          <w:rFonts w:ascii="Times New Roman" w:eastAsia="Times New Roman" w:hAnsi="Times New Roman" w:cs="Times New Roman"/>
+        </w:rPr>
+      </w:pPr>
+    </w:p>
+    <w:p>
+      <w:pPr>
+        <w:ind w:left="720"/>
+        <w:rPr>
+          <w:rFonts w:ascii="Times New Roman" w:eastAsia="Times New Roman" w:hAnsi="Times New Roman" w:cs="Times New Roman"/>
+        </w:rPr>
+      </w:pPr>
+      <w:r>
+        <w:rPr>
+          <w:rFonts w:ascii="Times New Roman" w:eastAsia="Times New Roman" w:hAnsi="Times New Roman" w:cs="Times New Roman"/>
+        </w:rPr>
+        <w:t xml:space="preserve">4.1 </w:t>
+      </w:r>
+    </w:p>
+    <w:p>
+      <w:pPr>
+        <w:ind w:left="720"/>
+        <w:rPr>
+          <w:rFonts w:ascii="Times New Roman" w:eastAsia="Times New Roman" w:hAnsi="Times New Roman" w:cs="Times New Roman"/>
+        </w:rPr>
+      </w:pPr>
+      <w:r>
+        <w:rPr>
+          <w:rFonts w:ascii="Times New Roman" w:eastAsia="Times New Roman" w:hAnsi="Times New Roman" w:cs="Times New Roman"/>
+        </w:rPr>
+        <w:t xml:space="preserve">Our research sought to ascertain whether there exists a correlation between the reported happiness and the economic performance of countries and prob to find out if there is a difference in the correlation between high productive economies and less productive ones. </w:t>
+      </w:r>
+    </w:p>
+    <w:p>
+      <w:pPr>
+        <w:ind w:left="720"/>
+        <w:rPr>
+          <w:rFonts w:ascii="Times New Roman" w:eastAsia="Times New Roman" w:hAnsi="Times New Roman" w:cs="Times New Roman"/>
+        </w:rPr>
+      </w:pPr>
+      <w:r>
+        <w:rPr>
+          <w:rFonts w:ascii="Times New Roman" w:eastAsia="Times New Roman" w:hAnsi="Times New Roman" w:cs="Times New Roman"/>
+        </w:rPr>
+        <w:t xml:space="preserve">We found that the entire happiness score has a normal distribution, so we used Pearson correlation for the general correlation between happiness score and GDP. On the second part of the analysis, we found that the subsets of top and bottom 60 countries based on GDP had abnormal distributions, therefore we used spearman correlation for them. </w:t>
+      </w:r>
+    </w:p>
+    <w:p>
+      <w:pPr>
+        <w:ind w:left="720"/>
+        <w:rPr>
+          <w:rFonts w:ascii="Times New Roman" w:eastAsia="Times New Roman" w:hAnsi="Times New Roman" w:cs="Times New Roman"/>
+        </w:rPr>
+      </w:pPr>
+    </w:p>
+    <w:p>
+      <w:pPr>
+        <w:ind w:left="720"/>
+        <w:rPr>
+          <w:rFonts w:ascii="Times New Roman" w:eastAsia="Times New Roman" w:hAnsi="Times New Roman" w:cs="Times New Roman"/>
+        </w:rPr>
+      </w:pPr>
+      <w:r>
+        <w:rPr>
+          <w:rFonts w:ascii="Times New Roman" w:eastAsia="Times New Roman" w:hAnsi="Times New Roman" w:cs="Times New Roman"/>
+        </w:rPr>
+        <w:t xml:space="preserve">4.2 </w:t>
+      </w:r>
+    </w:p>
+    <w:p>
+      <w:pPr>
+        <w:ind w:left="720"/>
+        <w:rPr>
+          <w:rFonts w:ascii="Times New Roman" w:eastAsia="Times New Roman" w:hAnsi="Times New Roman" w:cs="Times New Roman"/>
+        </w:rPr>
+      </w:pPr>
+      <w:r>
+        <w:rPr>
+          <w:rFonts w:ascii="Times New Roman" w:eastAsia="Times New Roman" w:hAnsi="Times New Roman" w:cs="Times New Roman"/>
+        </w:rPr>
+        <w:t xml:space="preserve">There is a positive correlation between happiness and productivity level of countries in general (with a correlation coefficient of 0.7809655 and a p-value of 2.2e-16).  In the top and bottom 60 countries (in-terms of GDP), there is a positive monotonic correlation between happiness and productivity levels given; a correlation coefficient of 0.49197 and a p-value of 0.000008107, and a correlation coefficient of 0.60909 and p-value of 0.00000004529 respectively, indicating a positive moderate correlation in both groups. </w:t>
+      </w:r>
+    </w:p>
+    <w:p>
+      <w:pPr>
+        <w:ind w:left="720"/>
+        <w:rPr>
+          <w:rFonts w:ascii="Times New Roman" w:eastAsia="Times New Roman" w:hAnsi="Times New Roman" w:cs="Times New Roman"/>
+        </w:rPr>
+      </w:pPr>
+      <w:r>
+        <w:rPr>
+          <w:rFonts w:ascii="Times New Roman" w:eastAsia="Times New Roman" w:hAnsi="Times New Roman" w:cs="Times New Roman"/>
+        </w:rPr>
+        <w:t>We reject the null hypothesis because there exists a correlation between happiness and the productivity levels of countries and it is more pronounced in countries with low productivity.</w:t>
+      </w:r>
+    </w:p>
+    <w:p>
+      <w:pPr>
+        <w:ind w:left="720"/>
+        <w:rPr>
+          <w:rFonts w:ascii="Times New Roman" w:eastAsia="Times New Roman" w:hAnsi="Times New Roman" w:cs="Times New Roman"/>
+        </w:rPr>
+      </w:pPr>
+    </w:p>
+    <w:p>
+      <w:pPr>
+        <w:rPr>
+          <w:rFonts w:ascii="Times New Roman" w:eastAsia="Times New Roman" w:hAnsi="Times New Roman" w:cs="Times New Roman"/>
+        </w:rPr>
+      </w:pPr>
+    </w:p>
+    <w:p>
+      <w:pPr>
+        <w:rPr>
+          <w:rFonts w:ascii="Times New Roman" w:eastAsia="Times New Roman" w:hAnsi="Times New Roman" w:cs="Times New Roman"/>
+        </w:rPr>
+      </w:pPr>
+    </w:p>
+    <w:p>
+      <w:pPr>
+        <w:rPr>
+          <w:rFonts w:ascii="Times New Roman" w:eastAsia="Times New Roman" w:hAnsi="Times New Roman" w:cs="Times New Roman"/>
+        </w:rPr>
+      </w:pPr>
+    </w:p>
+    <w:p>
+      <w:pPr>
+        <w:rPr>
+          <w:rFonts w:ascii="Times New Roman" w:eastAsia="Times New Roman" w:hAnsi="Times New Roman" w:cs="Times New Roman"/>
+        </w:rPr>
+      </w:pPr>
+    </w:p>
+    <w:p>
+      <w:pPr>
+        <w:rPr>
+          <w:rFonts w:ascii="Times New Roman" w:eastAsia="Times New Roman" w:hAnsi="Times New Roman" w:cs="Times New Roman"/>
+        </w:rPr>
+      </w:pPr>
       <w:r>
         <w:rPr>
           <w:rFonts w:ascii="Times New Roman" w:eastAsia="Times New Roman" w:hAnsi="Times New Roman" w:cs="Times New Roman"/>
@@ -1492,93 +1636,93 @@
         <w:rPr>
           <w:rFonts w:ascii="Times New Roman" w:eastAsia="Times New Roman" w:hAnsi="Times New Roman" w:cs="Times New Roman"/>
         </w:rPr>
+        <w:t xml:space="preserve">5.2 Points for improvement </w:t>
+      </w:r>
+    </w:p>
+    <w:p>
+      <w:pPr>
+        <w:ind w:left="1440"/>
+        <w:rPr>
+          <w:rFonts w:ascii="Times New Roman" w:eastAsia="Times New Roman" w:hAnsi="Times New Roman" w:cs="Times New Roman"/>
+        </w:rPr>
+      </w:pPr>
+      <w:r>
+        <w:rPr>
+          <w:rFonts w:ascii="Times New Roman" w:eastAsia="Times New Roman" w:hAnsi="Times New Roman" w:cs="Times New Roman"/>
+        </w:rPr>
+        <w:t>We could have improved by scheduling more face-to-face meetings to build stronger rapport and better match tasks to individual strengths. Online meetings assisted sustained progress, closer interpersonal familiarity would likely have allowed more flexible role swapping and peer coaching. Intragroup conflict and unclear role allocation can reduce performance (Jehn, 1995). We shared roles based on choice but if we had more rapport we could have shared according to individuals’ strengths to maximize their output or maybe challenged individuals to do parts, they were not super good at so they can improve.</w:t>
+      </w:r>
+    </w:p>
+    <w:p>
+      <w:pPr>
+        <w:ind w:left="1440"/>
+        <w:rPr>
+          <w:rFonts w:ascii="Times New Roman" w:eastAsia="Times New Roman" w:hAnsi="Times New Roman" w:cs="Times New Roman"/>
+        </w:rPr>
+      </w:pPr>
+    </w:p>
+    <w:p>
+      <w:pPr>
+        <w:ind w:left="1440"/>
+        <w:rPr>
+          <w:rFonts w:ascii="Times New Roman" w:eastAsia="Times New Roman" w:hAnsi="Times New Roman" w:cs="Times New Roman"/>
+        </w:rPr>
+      </w:pPr>
+      <w:r>
+        <w:rPr>
+          <w:rFonts w:ascii="Times New Roman" w:eastAsia="Times New Roman" w:hAnsi="Times New Roman" w:cs="Times New Roman"/>
+        </w:rPr>
+        <w:t xml:space="preserve">5.3 Group’s time management </w:t>
+      </w:r>
+    </w:p>
+    <w:p>
+      <w:pPr>
+        <w:ind w:left="1440"/>
+        <w:rPr>
+          <w:rFonts w:ascii="Times New Roman" w:eastAsia="Times New Roman" w:hAnsi="Times New Roman" w:cs="Times New Roman"/>
+        </w:rPr>
+      </w:pPr>
+      <w:r>
+        <w:rPr>
+          <w:rFonts w:ascii="Times New Roman" w:eastAsia="Times New Roman" w:hAnsi="Times New Roman" w:cs="Times New Roman"/>
+        </w:rPr>
+        <w:t xml:space="preserve">Time constraints and competing coursework limited the frequency of meetings, so we relied on short online sessions and asynchronous messages on WhatsApp. This approach balanced availability but sometimes delayed feedback loops. For future projects, a shared calendar with fixed weekly check-ins and short agendas could help mitigate this and reduce waiting time and accelerate decision points (Salas et al., 2015). </w:t>
+      </w:r>
+    </w:p>
+    <w:p>
+      <w:pPr>
+        <w:ind w:left="1440"/>
+        <w:rPr>
+          <w:rFonts w:ascii="Times New Roman" w:eastAsia="Times New Roman" w:hAnsi="Times New Roman" w:cs="Times New Roman"/>
+        </w:rPr>
+      </w:pPr>
+    </w:p>
+    <w:p>
+      <w:pPr>
+        <w:ind w:left="1440"/>
+        <w:rPr>
+          <w:rFonts w:ascii="Times New Roman" w:eastAsia="Times New Roman" w:hAnsi="Times New Roman" w:cs="Times New Roman"/>
+        </w:rPr>
+      </w:pPr>
+      <w:r>
+        <w:rPr>
+          <w:rFonts w:ascii="Times New Roman" w:eastAsia="Times New Roman" w:hAnsi="Times New Roman" w:cs="Times New Roman"/>
+        </w:rPr>
+        <w:t xml:space="preserve">5.4 Project’s overall judgement </w:t>
+      </w:r>
+    </w:p>
+    <w:p>
+      <w:pPr>
+        <w:ind w:left="1440"/>
+        <w:rPr>
+          <w:rFonts w:ascii="Times New Roman" w:eastAsia="Times New Roman" w:hAnsi="Times New Roman" w:cs="Times New Roman"/>
+        </w:rPr>
+      </w:pPr>
+      <w:r>
+        <w:rPr>
+          <w:rFonts w:ascii="Times New Roman" w:eastAsia="Times New Roman" w:hAnsi="Times New Roman" w:cs="Times New Roman"/>
+        </w:rPr>
         <w:lastRenderedPageBreak/>
-        <w:t xml:space="preserve">5.2 Points for improvement </w:t>
-      </w:r>
-    </w:p>
-    <w:p>
-      <w:pPr>
-        <w:ind w:left="1440"/>
-        <w:rPr>
-          <w:rFonts w:ascii="Times New Roman" w:eastAsia="Times New Roman" w:hAnsi="Times New Roman" w:cs="Times New Roman"/>
-        </w:rPr>
-      </w:pPr>
-      <w:r>
-        <w:rPr>
-          <w:rFonts w:ascii="Times New Roman" w:eastAsia="Times New Roman" w:hAnsi="Times New Roman" w:cs="Times New Roman"/>
-        </w:rPr>
-        <w:t>We could have improved by scheduling more face-to-face meetings to build stronger rapport and better match tasks to individual strengths. Online meetings assisted sustained progress, closer interpersonal familiarity would likely have allowed more flexible role swapping and peer coaching. Intragroup conflict and unclear role allocation can reduce performance (Jehn, 1995). We shared roles based on choice but if we had more rapport we could have shared according to individuals’ strengths to maximize their output or maybe challenged individuals to do parts, they were not super good at so they can improve.</w:t>
-      </w:r>
-    </w:p>
-    <w:p>
-      <w:pPr>
-        <w:ind w:left="1440"/>
-        <w:rPr>
-          <w:rFonts w:ascii="Times New Roman" w:eastAsia="Times New Roman" w:hAnsi="Times New Roman" w:cs="Times New Roman"/>
-        </w:rPr>
-      </w:pPr>
-    </w:p>
-    <w:p>
-      <w:pPr>
-        <w:ind w:left="1440"/>
-        <w:rPr>
-          <w:rFonts w:ascii="Times New Roman" w:eastAsia="Times New Roman" w:hAnsi="Times New Roman" w:cs="Times New Roman"/>
-        </w:rPr>
-      </w:pPr>
-      <w:r>
-        <w:rPr>
-          <w:rFonts w:ascii="Times New Roman" w:eastAsia="Times New Roman" w:hAnsi="Times New Roman" w:cs="Times New Roman"/>
-        </w:rPr>
-        <w:t xml:space="preserve">5.3 Group’s time management </w:t>
-      </w:r>
-    </w:p>
-    <w:p>
-      <w:pPr>
-        <w:ind w:left="1440"/>
-        <w:rPr>
-          <w:rFonts w:ascii="Times New Roman" w:eastAsia="Times New Roman" w:hAnsi="Times New Roman" w:cs="Times New Roman"/>
-        </w:rPr>
-      </w:pPr>
-      <w:r>
-        <w:rPr>
-          <w:rFonts w:ascii="Times New Roman" w:eastAsia="Times New Roman" w:hAnsi="Times New Roman" w:cs="Times New Roman"/>
-        </w:rPr>
-        <w:t xml:space="preserve">Time constraints and competing coursework limited the frequency of meetings, so we relied on short online sessions and asynchronous messages on WhatsApp. This approach balanced availability but sometimes delayed feedback loops. For future projects, a shared calendar with fixed weekly check-ins and short agendas could help mitigate this and reduce waiting time and accelerate decision points (Salas et al., 2015). </w:t>
-      </w:r>
-    </w:p>
-    <w:p>
-      <w:pPr>
-        <w:ind w:left="1440"/>
-        <w:rPr>
-          <w:rFonts w:ascii="Times New Roman" w:eastAsia="Times New Roman" w:hAnsi="Times New Roman" w:cs="Times New Roman"/>
-        </w:rPr>
-      </w:pPr>
-    </w:p>
-    <w:p>
-      <w:pPr>
-        <w:ind w:left="1440"/>
-        <w:rPr>
-          <w:rFonts w:ascii="Times New Roman" w:eastAsia="Times New Roman" w:hAnsi="Times New Roman" w:cs="Times New Roman"/>
-        </w:rPr>
-      </w:pPr>
-      <w:r>
-        <w:rPr>
-          <w:rFonts w:ascii="Times New Roman" w:eastAsia="Times New Roman" w:hAnsi="Times New Roman" w:cs="Times New Roman"/>
-        </w:rPr>
-        <w:t xml:space="preserve">5.4 Project’s overall judgement </w:t>
-      </w:r>
-    </w:p>
-    <w:p>
-      <w:pPr>
-        <w:ind w:left="1440"/>
-        <w:rPr>
-          <w:rFonts w:ascii="Times New Roman" w:eastAsia="Times New Roman" w:hAnsi="Times New Roman" w:cs="Times New Roman"/>
-        </w:rPr>
-      </w:pPr>
-      <w:r>
-        <w:rPr>
-          <w:rFonts w:ascii="Times New Roman" w:eastAsia="Times New Roman" w:hAnsi="Times New Roman" w:cs="Times New Roman"/>
-        </w:rPr>
         <w:t>Overall, the project was successful. One thing that resonated was Dr Im</w:t>
       </w:r>
       <w:r>
@@ -8811,7 +8955,6 @@
   <w:style w:type="character" w:default="1" w:styleId="DefaultParagraphFont">
     <w:name w:val="Default Paragraph Font"/>
     <w:uiPriority w:val="1"/>
-    <w:semiHidden/>
     <w:unhideWhenUsed/>
   </w:style>
   <w:style w:type="table" w:default="1" w:styleId="TableNormal">

</xml_diff>

<commit_message>
I did some minor corrections to the report file
</commit_message>
<xml_diff>
--- a/7COM1079_Final report_template.docx
+++ b/7COM1079_Final report_template.docx
@@ -1272,98 +1272,6 @@
           <w:rFonts w:ascii="Times New Roman" w:eastAsia="Times New Roman" w:hAnsi="Times New Roman" w:cs="Times New Roman"/>
         </w:rPr>
       </w:pPr>
-      <w:r>
-        <w:rPr>
-          <w:rFonts w:ascii="Times New Roman" w:eastAsia="Times New Roman" w:hAnsi="Times New Roman" w:cs="Times New Roman"/>
-        </w:rPr>
-        <w:t xml:space="preserve">4.1 </w:t>
-      </w:r>
-    </w:p>
-    <w:p>
-      <w:pPr>
-        <w:ind w:left="720"/>
-        <w:rPr>
-          <w:rFonts w:ascii="Times New Roman" w:eastAsia="Times New Roman" w:hAnsi="Times New Roman" w:cs="Times New Roman"/>
-        </w:rPr>
-      </w:pPr>
-      <w:r>
-        <w:rPr>
-          <w:rFonts w:ascii="Times New Roman" w:eastAsia="Times New Roman" w:hAnsi="Times New Roman" w:cs="Times New Roman"/>
-        </w:rPr>
-        <w:t xml:space="preserve">Our research sought to ascertain whether there exists a correlation between the reported happiness and the economic performance of countries and prob to find out if there is a difference in the correlation between high productive economies and less productive ones. </w:t>
-      </w:r>
-    </w:p>
-    <w:p>
-      <w:pPr>
-        <w:ind w:left="720"/>
-        <w:rPr>
-          <w:rFonts w:ascii="Times New Roman" w:eastAsia="Times New Roman" w:hAnsi="Times New Roman" w:cs="Times New Roman"/>
-        </w:rPr>
-      </w:pPr>
-      <w:r>
-        <w:rPr>
-          <w:rFonts w:ascii="Times New Roman" w:eastAsia="Times New Roman" w:hAnsi="Times New Roman" w:cs="Times New Roman"/>
-        </w:rPr>
-        <w:t xml:space="preserve">We found that the entire happiness score has a normal distribution, so we used Pearson correlation for the general correlation between happiness score and GDP. On the second part of the analysis, we found that the subsets of top and bottom 60 countries based on GDP had abnormal distributions, therefore we used spearman correlation for them. </w:t>
-      </w:r>
-    </w:p>
-    <w:p>
-      <w:pPr>
-        <w:ind w:left="720"/>
-        <w:rPr>
-          <w:rFonts w:ascii="Times New Roman" w:eastAsia="Times New Roman" w:hAnsi="Times New Roman" w:cs="Times New Roman"/>
-        </w:rPr>
-      </w:pPr>
-    </w:p>
-    <w:p>
-      <w:pPr>
-        <w:ind w:left="720"/>
-        <w:rPr>
-          <w:rFonts w:ascii="Times New Roman" w:eastAsia="Times New Roman" w:hAnsi="Times New Roman" w:cs="Times New Roman"/>
-        </w:rPr>
-      </w:pPr>
-      <w:r>
-        <w:rPr>
-          <w:rFonts w:ascii="Times New Roman" w:eastAsia="Times New Roman" w:hAnsi="Times New Roman" w:cs="Times New Roman"/>
-        </w:rPr>
-        <w:t xml:space="preserve">4.2 </w:t>
-      </w:r>
-    </w:p>
-    <w:p>
-      <w:pPr>
-        <w:ind w:left="720"/>
-        <w:rPr>
-          <w:rFonts w:ascii="Times New Roman" w:eastAsia="Times New Roman" w:hAnsi="Times New Roman" w:cs="Times New Roman"/>
-        </w:rPr>
-      </w:pPr>
-      <w:r>
-        <w:rPr>
-          <w:rFonts w:ascii="Times New Roman" w:eastAsia="Times New Roman" w:hAnsi="Times New Roman" w:cs="Times New Roman"/>
-        </w:rPr>
-        <w:t xml:space="preserve">There is a positive correlation between happiness and productivity level of countries in general (with a correlation coefficient of 0.7809655 and a p-value of 2.2e-16).  In the top and bottom 60 countries (in-terms of GDP), there is a positive monotonic correlation between happiness and productivity levels given; a correlation coefficient of 0.49197 and a p-value of 0.000008107, and a correlation coefficient of 0.60909 and p-value of 0.00000004529 respectively, indicating a positive moderate correlation in both groups. </w:t>
-      </w:r>
-    </w:p>
-    <w:p>
-      <w:pPr>
-        <w:ind w:left="720"/>
-        <w:rPr>
-          <w:rFonts w:ascii="Times New Roman" w:eastAsia="Times New Roman" w:hAnsi="Times New Roman" w:cs="Times New Roman"/>
-        </w:rPr>
-      </w:pPr>
-      <w:r>
-        <w:rPr>
-          <w:rFonts w:ascii="Times New Roman" w:eastAsia="Times New Roman" w:hAnsi="Times New Roman" w:cs="Times New Roman"/>
-        </w:rPr>
-        <w:t>We reject the null hypothesis because there exists a correlation between happiness and the productivity levels of countries and it is more pronounced in countries with low productivity.</w:t>
-      </w:r>
-    </w:p>
-    <w:p>
-      <w:pPr>
-        <w:ind w:left="720"/>
-        <w:rPr>
-          <w:rFonts w:ascii="Times New Roman" w:eastAsia="Times New Roman" w:hAnsi="Times New Roman" w:cs="Times New Roman"/>
-        </w:rPr>
-      </w:pPr>
     </w:p>
     <w:p>
       <w:pPr>
@@ -1614,7 +1522,14 @@
         <w:rPr>
           <w:rFonts w:ascii="Times New Roman" w:eastAsia="Times New Roman" w:hAnsi="Times New Roman" w:cs="Times New Roman"/>
         </w:rPr>
-        <w:t xml:space="preserve">Our group established a professional working relationship early; the goal was to avoid random allocation of the membership and the datasets. We had been informed that has led to lower marks in the past. The group adopted online tools (WhatsApp, Google Meet, Microsoft Teams) to coordinate tasks when in-person meetings were difficult to schedule. Early discussions about roles and dataset deliberation improved ownership and clarity about the project direction, and two tutorial demo presentation sessions produced actionable feedback (RQ refinement and Testing methods) that improved our research question and analyses. These practices align with good team formation and early role allocation, which support faster progress and clearer deliverables (Tuckman, 1965). </w:t>
+        <w:t xml:space="preserve">Our group established a professional working relationship early; the goal was to avoid random allocation of the membership and the datasets. We had been informed that has led to lower marks in the past. The group adopted online tools (WhatsApp, Google Meet, Microsoft Teams) to coordinate tasks when in-person meetings were difficult to schedule. Early discussions about roles </w:t>
+      </w:r>
+      <w:r>
+        <w:rPr>
+          <w:rFonts w:ascii="Times New Roman" w:eastAsia="Times New Roman" w:hAnsi="Times New Roman" w:cs="Times New Roman"/>
+        </w:rPr>
+        <w:lastRenderedPageBreak/>
+        <w:t xml:space="preserve">and dataset deliberation improved ownership and clarity about the project direction, and two tutorial demo presentation sessions produced actionable feedback (RQ refinement and Testing methods) that improved our research question and analyses. These practices align with good team formation and early role allocation, which support faster progress and clearer deliverables (Tuckman, 1965). </w:t>
       </w:r>
     </w:p>
     <w:p>
@@ -1722,7 +1637,6 @@
         <w:rPr>
           <w:rFonts w:ascii="Times New Roman" w:eastAsia="Times New Roman" w:hAnsi="Times New Roman" w:cs="Times New Roman"/>
         </w:rPr>
-        <w:lastRenderedPageBreak/>
         <w:t>Overall, the project was successful. One thing that resonated was Dr Im</w:t>
       </w:r>
       <w:r>
@@ -1793,16 +1707,8 @@
         <w:rPr>
           <w:rFonts w:ascii="Times New Roman" w:eastAsia="Times New Roman" w:hAnsi="Times New Roman" w:cs="Times New Roman"/>
         </w:rPr>
-        <w:t>Our GitHub activity shows staged, collaborative work with multiple contributors pushing changes; full output is saved in Appendix B. ………</w:t>
-      </w:r>
-      <w:proofErr w:type="gramStart"/>
-      <w:r>
-        <w:rPr>
-          <w:rFonts w:ascii="Times New Roman" w:eastAsia="Times New Roman" w:hAnsi="Times New Roman" w:cs="Times New Roman"/>
-        </w:rPr>
-        <w:t>…..</w:t>
-      </w:r>
-      <w:proofErr w:type="gramEnd"/>
+        <w:t>Our GitHub activity shows staged, collaborative work with multiple contributors pushing changes; full output is saved in Appendix B. …………..</w:t>
+      </w:r>
     </w:p>
     <w:p>
       <w:pPr>
@@ -3553,6 +3459,122 @@
         </w:rPr>
         <w:t>(interpret the results)</w:t>
       </w:r>
+      <w:r>
+        <w:rPr>
+          <w:rFonts w:ascii="Times New Roman" w:eastAsia="Times New Roman" w:hAnsi="Times New Roman" w:cs="Times New Roman"/>
+          <w:i/>
+          <w:iCs/>
+          <w:highlight w:val="yellow"/>
+        </w:rPr>
+        <w:t xml:space="preserve">  </w:t>
+      </w:r>
+    </w:p>
+    <w:p>
+      <w:pPr>
+        <w:pStyle w:val="ListParagraph"/>
+        <w:rPr>
+          <w:rFonts w:ascii="Times New Roman" w:eastAsia="Times New Roman" w:hAnsi="Times New Roman" w:cs="Times New Roman"/>
+          <w:highlight w:val="yellow"/>
+        </w:rPr>
+      </w:pPr>
+    </w:p>
+    <w:p>
+      <w:pPr>
+        <w:ind w:left="720"/>
+        <w:rPr>
+          <w:rFonts w:ascii="Times New Roman" w:eastAsia="Times New Roman" w:hAnsi="Times New Roman" w:cs="Times New Roman"/>
+        </w:rPr>
+      </w:pPr>
+      <w:r>
+        <w:rPr>
+          <w:rFonts w:ascii="Times New Roman" w:eastAsia="Times New Roman" w:hAnsi="Times New Roman" w:cs="Times New Roman"/>
+        </w:rPr>
+        <w:t xml:space="preserve"> </w:t>
+      </w:r>
+      <w:r>
+        <w:rPr>
+          <w:rFonts w:ascii="Times New Roman" w:eastAsia="Times New Roman" w:hAnsi="Times New Roman" w:cs="Times New Roman"/>
+        </w:rPr>
+        <w:t xml:space="preserve">4.1 </w:t>
+      </w:r>
+    </w:p>
+    <w:p>
+      <w:pPr>
+        <w:ind w:left="720"/>
+        <w:rPr>
+          <w:rFonts w:ascii="Times New Roman" w:eastAsia="Times New Roman" w:hAnsi="Times New Roman" w:cs="Times New Roman"/>
+        </w:rPr>
+      </w:pPr>
+      <w:r>
+        <w:rPr>
+          <w:rFonts w:ascii="Times New Roman" w:eastAsia="Times New Roman" w:hAnsi="Times New Roman" w:cs="Times New Roman"/>
+        </w:rPr>
+        <w:t xml:space="preserve">Our research sought to ascertain whether there exists a correlation between the reported happiness and the economic performance of countries and prob to find out if there is a difference in the correlation between high productive economies and less productive ones. </w:t>
+      </w:r>
+    </w:p>
+    <w:p>
+      <w:pPr>
+        <w:ind w:left="720"/>
+        <w:rPr>
+          <w:rFonts w:ascii="Times New Roman" w:eastAsia="Times New Roman" w:hAnsi="Times New Roman" w:cs="Times New Roman"/>
+        </w:rPr>
+      </w:pPr>
+      <w:r>
+        <w:rPr>
+          <w:rFonts w:ascii="Times New Roman" w:eastAsia="Times New Roman" w:hAnsi="Times New Roman" w:cs="Times New Roman"/>
+        </w:rPr>
+        <w:t xml:space="preserve">We found that the entire happiness score has a normal distribution, so we used Pearson correlation for the general correlation between happiness score and GDP. On the second part of the analysis, we found that the subsets of top and bottom 60 countries based on GDP had abnormal distributions, therefore we used spearman correlation for them. </w:t>
+      </w:r>
+    </w:p>
+    <w:p>
+      <w:pPr>
+        <w:ind w:left="720"/>
+        <w:rPr>
+          <w:rFonts w:ascii="Times New Roman" w:eastAsia="Times New Roman" w:hAnsi="Times New Roman" w:cs="Times New Roman"/>
+        </w:rPr>
+      </w:pPr>
+    </w:p>
+    <w:p>
+      <w:pPr>
+        <w:ind w:left="720"/>
+        <w:rPr>
+          <w:rFonts w:ascii="Times New Roman" w:eastAsia="Times New Roman" w:hAnsi="Times New Roman" w:cs="Times New Roman"/>
+        </w:rPr>
+      </w:pPr>
+      <w:r>
+        <w:rPr>
+          <w:rFonts w:ascii="Times New Roman" w:eastAsia="Times New Roman" w:hAnsi="Times New Roman" w:cs="Times New Roman"/>
+        </w:rPr>
+        <w:t xml:space="preserve">4.2 </w:t>
+      </w:r>
+    </w:p>
+    <w:p>
+      <w:pPr>
+        <w:ind w:left="720"/>
+        <w:rPr>
+          <w:rFonts w:ascii="Times New Roman" w:eastAsia="Times New Roman" w:hAnsi="Times New Roman" w:cs="Times New Roman"/>
+        </w:rPr>
+      </w:pPr>
+      <w:r>
+        <w:rPr>
+          <w:rFonts w:ascii="Times New Roman" w:eastAsia="Times New Roman" w:hAnsi="Times New Roman" w:cs="Times New Roman"/>
+        </w:rPr>
+        <w:t xml:space="preserve">There is a positive correlation between happiness and productivity level of countries in general (with a correlation coefficient of 0.7809655 and a p-value of 2.2e-16).  In the top and bottom 60 countries (in-terms of GDP), there is a positive monotonic correlation between happiness and productivity levels given; a correlation coefficient of 0.49197 and a p-value of 0.000008107, and a correlation coefficient of 0.60909 and p-value of 0.00000004529 respectively, indicating a positive moderate correlation in both groups. </w:t>
+      </w:r>
+    </w:p>
+    <w:p>
+      <w:pPr>
+        <w:ind w:left="720"/>
+        <w:rPr>
+          <w:rFonts w:ascii="Times New Roman" w:eastAsia="Times New Roman" w:hAnsi="Times New Roman" w:cs="Times New Roman"/>
+        </w:rPr>
+      </w:pPr>
+      <w:r>
+        <w:rPr>
+          <w:rFonts w:ascii="Times New Roman" w:eastAsia="Times New Roman" w:hAnsi="Times New Roman" w:cs="Times New Roman"/>
+        </w:rPr>
+        <w:t>We reject the null hypothesis because there exists a correlation between happiness and the productivity levels of countries and it is more pronounced in countries with low productivity.</w:t>
+      </w:r>
     </w:p>
     <w:p>
       <w:pPr>
@@ -3561,12 +3583,6 @@
           <w:rFonts w:ascii="Times New Roman" w:eastAsia="Times New Roman" w:hAnsi="Times New Roman" w:cs="Times New Roman"/>
         </w:rPr>
       </w:pPr>
-      <w:r>
-        <w:rPr>
-          <w:rFonts w:ascii="Times New Roman" w:eastAsia="Times New Roman" w:hAnsi="Times New Roman" w:cs="Times New Roman"/>
-        </w:rPr>
-        <w:t xml:space="preserve"> </w:t>
-      </w:r>
     </w:p>
     <w:p>
       <w:pPr>
@@ -4073,6 +4089,7 @@
           <w:iCs/>
           <w:highlight w:val="yellow"/>
         </w:rPr>
+        <w:lastRenderedPageBreak/>
         <w:t>Commit Message:</w:t>
       </w:r>
       <w:r>

</xml_diff>

<commit_message>
Added the first paragraph of the introduction
</commit_message>
<xml_diff>
--- a/7COM1079_Final report_template.docx
+++ b/7COM1079_Final report_template.docx
@@ -1591,21 +1591,7 @@
         <w:rPr>
           <w:rFonts w:ascii="Times New Roman" w:eastAsia="Times New Roman" w:hAnsi="Times New Roman" w:cs="Times New Roman"/>
         </w:rPr>
-        <w:t xml:space="preserve"> Khan (Tutor) mentioning he worked with friends on a professional project and that almost affected the friendship. So, the fact that we were not friends but met in an academic environment and working as a professional team worked in our </w:t>
-      </w:r>
-      <w:proofErr w:type="spellStart"/>
-      <w:r>
-        <w:rPr>
-          <w:rFonts w:ascii="Times New Roman" w:eastAsia="Times New Roman" w:hAnsi="Times New Roman" w:cs="Times New Roman"/>
-        </w:rPr>
-        <w:t>favor</w:t>
-      </w:r>
-      <w:proofErr w:type="spellEnd"/>
-      <w:r>
-        <w:rPr>
-          <w:rFonts w:ascii="Times New Roman" w:eastAsia="Times New Roman" w:hAnsi="Times New Roman" w:cs="Times New Roman"/>
-        </w:rPr>
-        <w:t xml:space="preserve">. The friendships were then formed. The group selected a dataset through considered discussion, iteratively refined our research question using tutor feedback, and produced reproducible analysis workflows. </w:t>
+        <w:t xml:space="preserve"> Khan (Tutor) mentioning he worked with friends on a professional project and that almost affected the friendship. So, the fact that we were not friends but met in an academic environment and working as a professional team worked in our favor. The friendships were then formed. The group selected a dataset through considered discussion, iteratively refined our research question using tutor feedback, and produced reproducible analysis workflows. </w:t>
       </w:r>
     </w:p>
     <w:p>
@@ -1649,16 +1635,8 @@
         <w:rPr>
           <w:rFonts w:ascii="Times New Roman" w:eastAsia="Times New Roman" w:hAnsi="Times New Roman" w:cs="Times New Roman"/>
         </w:rPr>
-        <w:t>Our GitHub activity shows staged, collaborative work with multiple contributors pushing changes; full output is saved in Appendix B. ………</w:t>
-      </w:r>
-      <w:proofErr w:type="gramStart"/>
-      <w:r>
-        <w:rPr>
-          <w:rFonts w:ascii="Times New Roman" w:eastAsia="Times New Roman" w:hAnsi="Times New Roman" w:cs="Times New Roman"/>
-        </w:rPr>
-        <w:t>…..</w:t>
-      </w:r>
-      <w:proofErr w:type="gramEnd"/>
+        <w:t>Our GitHub activity shows staged, collaborative work with multiple contributors pushing changes; full output is saved in Appendix B. …………..</w:t>
+      </w:r>
     </w:p>
     <w:p>
       <w:pPr>
@@ -2024,6 +2002,113 @@
     </w:p>
     <w:p>
       <w:pPr>
+        <w:rPr>
+          <w:rFonts w:ascii="Times New Roman" w:eastAsia="Times New Roman" w:hAnsi="Times New Roman" w:cs="Times New Roman"/>
+        </w:rPr>
+      </w:pPr>
+    </w:p>
+    <w:p>
+      <w:pPr>
+        <w:rPr>
+          <w:rFonts w:ascii="Times New Roman" w:eastAsia="Times New Roman" w:hAnsi="Times New Roman" w:cs="Times New Roman"/>
+        </w:rPr>
+      </w:pPr>
+      <w:r>
+        <w:rPr>
+          <w:rFonts w:ascii="Times New Roman" w:eastAsia="Times New Roman" w:hAnsi="Times New Roman" w:cs="Times New Roman"/>
+        </w:rPr>
+        <w:t xml:space="preserve">Economical growth has been considered an indicator of societal progress </w:t>
+      </w:r>
+      <w:r>
+        <w:rPr>
+          <w:rFonts w:ascii="Times New Roman" w:eastAsia="Times New Roman" w:hAnsi="Times New Roman" w:cs="Times New Roman"/>
+        </w:rPr>
+        <w:t xml:space="preserve">for a very long time , </w:t>
+      </w:r>
+      <w:r>
+        <w:rPr>
+          <w:rFonts w:ascii="Times New Roman" w:eastAsia="Times New Roman" w:hAnsi="Times New Roman" w:cs="Times New Roman"/>
+        </w:rPr>
+        <w:t xml:space="preserve">our research question </w:t>
+      </w:r>
+      <w:r>
+        <w:rPr>
+          <w:rFonts w:ascii="Times New Roman" w:eastAsia="Times New Roman" w:hAnsi="Times New Roman" w:cs="Times New Roman"/>
+        </w:rPr>
+        <w:t xml:space="preserve">aims to question </w:t>
+      </w:r>
+      <w:r>
+        <w:rPr>
+          <w:rFonts w:ascii="Times New Roman" w:eastAsia="Times New Roman" w:hAnsi="Times New Roman" w:cs="Times New Roman"/>
+        </w:rPr>
+        <w:t xml:space="preserve">the assumption that higher economic performance </w:t>
+      </w:r>
+      <w:r>
+        <w:rPr>
+          <w:rFonts w:ascii="Times New Roman" w:eastAsia="Times New Roman" w:hAnsi="Times New Roman" w:cs="Times New Roman"/>
+        </w:rPr>
+        <w:t xml:space="preserve">automatically leads to an increased sense of </w:t>
+      </w:r>
+      <w:r>
+        <w:rPr>
+          <w:rFonts w:ascii="Times New Roman" w:eastAsia="Times New Roman" w:hAnsi="Times New Roman" w:cs="Times New Roman"/>
+        </w:rPr>
+        <w:t>wellbeing</w:t>
+      </w:r>
+      <w:r>
+        <w:rPr>
+          <w:rFonts w:ascii="Times New Roman" w:eastAsia="Times New Roman" w:hAnsi="Times New Roman" w:cs="Times New Roman"/>
+        </w:rPr>
+        <w:t xml:space="preserve">  or happiness.</w:t>
+      </w:r>
+      <w:r>
+        <w:rPr>
+          <w:rFonts w:ascii="Times New Roman" w:eastAsia="Times New Roman" w:hAnsi="Times New Roman" w:cs="Times New Roman"/>
+        </w:rPr>
+        <w:t xml:space="preserve"> There exists emerging literature on subjective-wellbeing called the Easterlin Paradox which suggests that there is no link between the level of economic</w:t>
+      </w:r>
+      <w:r>
+        <w:rPr>
+          <w:rFonts w:ascii="Times New Roman" w:eastAsia="Times New Roman" w:hAnsi="Times New Roman" w:cs="Times New Roman"/>
+        </w:rPr>
+        <w:t xml:space="preserve"> development of a society and the overall happiness of its members</w:t>
+      </w:r>
+      <w:r>
+        <w:rPr>
+          <w:rFonts w:ascii="Times New Roman" w:eastAsia="Times New Roman" w:hAnsi="Times New Roman" w:cs="Times New Roman"/>
+        </w:rPr>
+        <w:t xml:space="preserve"> </w:t>
+      </w:r>
+      <w:r>
+        <w:t xml:space="preserve"> </w:t>
+      </w:r>
+      <w:r>
+        <w:rPr>
+          <w:rFonts w:ascii="Times New Roman" w:eastAsia="Times New Roman" w:hAnsi="Times New Roman" w:cs="Times New Roman"/>
+        </w:rPr>
+        <w:t>(Stevenson and Wolfers, 2008)</w:t>
+      </w:r>
+      <w:r>
+        <w:rPr>
+          <w:rFonts w:ascii="Times New Roman" w:eastAsia="Times New Roman" w:hAnsi="Times New Roman" w:cs="Times New Roman"/>
+        </w:rPr>
+        <w:t xml:space="preserve"> </w:t>
+      </w:r>
+      <w:r>
+        <w:rPr>
+          <w:rFonts w:ascii="Times New Roman" w:eastAsia="Times New Roman" w:hAnsi="Times New Roman" w:cs="Times New Roman"/>
+        </w:rPr>
+        <w:t>.</w:t>
+      </w:r>
+      <w:r>
+        <w:rPr>
+          <w:rFonts w:ascii="Times New Roman" w:eastAsia="Times New Roman" w:hAnsi="Times New Roman" w:cs="Times New Roman"/>
+        </w:rPr>
+        <w:t xml:space="preserve"> The motivation behind this research is to clearly understand if economic development is linked happiness and if this link is universal across countries with highly productive economies and those with lower productivity.</w:t>
+      </w:r>
+    </w:p>
+    <w:p>
+      <w:pPr>
         <w:pStyle w:val="ListParagraph"/>
         <w:numPr>
           <w:ilvl w:val="0"/>
@@ -2145,6 +2230,19 @@
           <w:b/>
         </w:rPr>
         <w:t>(75 words)</w:t>
+      </w:r>
+    </w:p>
+    <w:p>
+      <w:pPr>
+        <w:rPr>
+          <w:rFonts w:ascii="Times New Roman" w:eastAsia="Times New Roman" w:hAnsi="Times New Roman" w:cs="Times New Roman"/>
+        </w:rPr>
+      </w:pPr>
+      <w:r>
+        <w:rPr>
+          <w:rFonts w:ascii="Times New Roman" w:eastAsia="Times New Roman" w:hAnsi="Times New Roman" w:cs="Times New Roman"/>
+        </w:rPr>
+        <w:t>Our data set World happiness report</w:t>
       </w:r>
     </w:p>
     <w:p>
@@ -3226,7 +3324,6 @@
         <w:rPr>
           <w:rFonts w:ascii="Times New Roman" w:eastAsia="Times New Roman" w:hAnsi="Times New Roman" w:cs="Times New Roman"/>
         </w:rPr>
-        <w:lastRenderedPageBreak/>
         <w:t>Statistical test used to test the hypotheses and output</w:t>
       </w:r>
       <w:r>
@@ -4380,19 +4477,11 @@
           <w:rFonts w:ascii="Times New Roman" w:eastAsia="Times New Roman" w:hAnsi="Times New Roman" w:cs="Times New Roman"/>
         </w:rPr>
       </w:pPr>
-      <w:proofErr w:type="spellStart"/>
-      <w:r>
-        <w:rPr>
-          <w:rFonts w:ascii="Times New Roman" w:eastAsia="Times New Roman" w:hAnsi="Times New Roman" w:cs="Times New Roman"/>
-        </w:rPr>
-        <w:t>Analysis.R</w:t>
-      </w:r>
-      <w:proofErr w:type="spellEnd"/>
-      <w:r>
-        <w:rPr>
-          <w:rFonts w:ascii="Times New Roman" w:eastAsia="Times New Roman" w:hAnsi="Times New Roman" w:cs="Times New Roman"/>
-        </w:rPr>
-        <w:t xml:space="preserve"> code with the appropriate statistics to test the hypotheses. </w:t>
+      <w:r>
+        <w:rPr>
+          <w:rFonts w:ascii="Times New Roman" w:eastAsia="Times New Roman" w:hAnsi="Times New Roman" w:cs="Times New Roman"/>
+        </w:rPr>
+        <w:t xml:space="preserve">Analysis.R code with the appropriate statistics to test the hypotheses. </w:t>
       </w:r>
     </w:p>
     <w:p>
@@ -8811,7 +8900,6 @@
   <w:style w:type="character" w:default="1" w:styleId="DefaultParagraphFont">
     <w:name w:val="Default Paragraph Font"/>
     <w:uiPriority w:val="1"/>
-    <w:semiHidden/>
     <w:unhideWhenUsed/>
   </w:style>
   <w:style w:type="table" w:default="1" w:styleId="TableNormal">

</xml_diff>

<commit_message>
Added the introduction plus research question need to finish up on the null and alterantive hypothesis today
</commit_message>
<xml_diff>
--- a/7COM1079_Final report_template.docx
+++ b/7COM1079_Final report_template.docx
@@ -1591,7 +1591,21 @@
         <w:rPr>
           <w:rFonts w:ascii="Times New Roman" w:eastAsia="Times New Roman" w:hAnsi="Times New Roman" w:cs="Times New Roman"/>
         </w:rPr>
-        <w:t xml:space="preserve"> Khan (Tutor) mentioning he worked with friends on a professional project and that almost affected the friendship. So, the fact that we were not friends but met in an academic environment and working as a professional team worked in our favor. The friendships were then formed. The group selected a dataset through considered discussion, iteratively refined our research question using tutor feedback, and produced reproducible analysis workflows. </w:t>
+        <w:t xml:space="preserve"> Khan (Tutor) mentioning he worked with friends on a professional project and that almost affected the friendship. So, the fact that we were not friends but met in an academic environment and working as a professional team worked in our </w:t>
+      </w:r>
+      <w:proofErr w:type="spellStart"/>
+      <w:r>
+        <w:rPr>
+          <w:rFonts w:ascii="Times New Roman" w:eastAsia="Times New Roman" w:hAnsi="Times New Roman" w:cs="Times New Roman"/>
+        </w:rPr>
+        <w:t>favor</w:t>
+      </w:r>
+      <w:proofErr w:type="spellEnd"/>
+      <w:r>
+        <w:rPr>
+          <w:rFonts w:ascii="Times New Roman" w:eastAsia="Times New Roman" w:hAnsi="Times New Roman" w:cs="Times New Roman"/>
+        </w:rPr>
+        <w:t xml:space="preserve">. The friendships were then formed. The group selected a dataset through considered discussion, iteratively refined our research question using tutor feedback, and produced reproducible analysis workflows. </w:t>
       </w:r>
     </w:p>
     <w:p>
@@ -2017,7 +2031,13 @@
         <w:rPr>
           <w:rFonts w:ascii="Times New Roman" w:eastAsia="Times New Roman" w:hAnsi="Times New Roman" w:cs="Times New Roman"/>
         </w:rPr>
-        <w:t xml:space="preserve">Economical growth has been considered an indicator of societal progress </w:t>
+        <w:t>Economic</w:t>
+      </w:r>
+      <w:r>
+        <w:rPr>
+          <w:rFonts w:ascii="Times New Roman" w:eastAsia="Times New Roman" w:hAnsi="Times New Roman" w:cs="Times New Roman"/>
+        </w:rPr>
+        <w:t xml:space="preserve"> growth has been considered an indicator of societal progress </w:t>
       </w:r>
       <w:r>
         <w:rPr>
@@ -2238,12 +2258,45 @@
           <w:rFonts w:ascii="Times New Roman" w:eastAsia="Times New Roman" w:hAnsi="Times New Roman" w:cs="Times New Roman"/>
         </w:rPr>
       </w:pPr>
-      <w:r>
-        <w:rPr>
-          <w:rFonts w:ascii="Times New Roman" w:eastAsia="Times New Roman" w:hAnsi="Times New Roman" w:cs="Times New Roman"/>
-        </w:rPr>
-        <w:t>Our data set World happiness report</w:t>
-      </w:r>
+    </w:p>
+    <w:p>
+      <w:pPr>
+        <w:rPr>
+          <w:rFonts w:ascii="Times New Roman" w:eastAsia="Times New Roman" w:hAnsi="Times New Roman" w:cs="Times New Roman"/>
+        </w:rPr>
+      </w:pPr>
+      <w:r>
+        <w:rPr>
+          <w:rFonts w:ascii="Times New Roman" w:eastAsia="Times New Roman" w:hAnsi="Times New Roman" w:cs="Times New Roman"/>
+        </w:rPr>
+        <w:t>Our study utilizes the 2015 World Happiness Report, which is sourced from the Gallup World Poll, The dataset comprises of 12 columns which define global wellbeing. The primary dependent variable is the Happiness Score (ratio data). Key independent variables include economy (GDP per Capita), Family, Health, Freedom, trust and Generosity (all ratio type data)</w:t>
+      </w:r>
+      <w:r>
+        <w:rPr>
+          <w:rFonts w:ascii="Times New Roman" w:eastAsia="Times New Roman" w:hAnsi="Times New Roman" w:cs="Times New Roman"/>
+        </w:rPr>
+        <w:t xml:space="preserve"> . </w:t>
+      </w:r>
+      <w:r>
+        <w:rPr>
+          <w:rFonts w:ascii="Times New Roman" w:eastAsia="Times New Roman" w:hAnsi="Times New Roman" w:cs="Times New Roman"/>
+        </w:rPr>
+        <w:t>Country and region provide geographical context (nominal data ) , Dystopia residual (ratio) represents a hypothetical worst-case baseline used to compare countries fairly.</w:t>
+      </w:r>
+    </w:p>
+    <w:p>
+      <w:pPr>
+        <w:rPr>
+          <w:rFonts w:ascii="Times New Roman" w:eastAsia="Times New Roman" w:hAnsi="Times New Roman" w:cs="Times New Roman"/>
+        </w:rPr>
+      </w:pPr>
+    </w:p>
+    <w:p>
+      <w:pPr>
+        <w:rPr>
+          <w:rFonts w:ascii="Times New Roman" w:eastAsia="Times New Roman" w:hAnsi="Times New Roman" w:cs="Times New Roman"/>
+        </w:rPr>
+      </w:pPr>
     </w:p>
     <w:p>
       <w:pPr>
@@ -2321,6 +2374,28 @@
     </w:p>
     <w:p>
       <w:pPr>
+        <w:rPr>
+          <w:rFonts w:ascii="Times New Roman" w:eastAsia="Times New Roman" w:hAnsi="Times New Roman" w:cs="Times New Roman"/>
+        </w:rPr>
+      </w:pPr>
+      <w:r>
+        <w:rPr>
+          <w:rFonts w:ascii="Times New Roman" w:eastAsia="Times New Roman" w:hAnsi="Times New Roman" w:cs="Times New Roman"/>
+        </w:rPr>
+        <w:t>Is there a correlation between the reported happiness and economic performance, and does this correlation differ between more productive economies and less productive ones, The aim is to determine if stronger economic performance  is linked to higher happiness and whether this pattern holds  true in both top-performing and low-performing economies</w:t>
+      </w:r>
+    </w:p>
+    <w:p>
+      <w:pPr>
+        <w:rPr>
+          <w:rFonts w:ascii="Times New Roman" w:eastAsia="Times New Roman" w:hAnsi="Times New Roman" w:cs="Times New Roman"/>
+          <w:b/>
+          <w:bCs/>
+        </w:rPr>
+      </w:pPr>
+    </w:p>
+    <w:p>
+      <w:pPr>
         <w:pStyle w:val="ListParagraph"/>
         <w:numPr>
           <w:ilvl w:val="1"/>
@@ -2345,6 +2420,39 @@
         </w:rPr>
         <w:t>(100 words)</w:t>
       </w:r>
+    </w:p>
+    <w:p>
+      <w:pPr>
+        <w:rPr>
+          <w:rFonts w:ascii="Times New Roman" w:eastAsia="Times New Roman" w:hAnsi="Times New Roman" w:cs="Times New Roman"/>
+        </w:rPr>
+      </w:pPr>
+      <w:r>
+        <w:rPr>
+          <w:rFonts w:ascii="Times New Roman" w:eastAsia="Times New Roman" w:hAnsi="Times New Roman" w:cs="Times New Roman"/>
+        </w:rPr>
+        <w:t>The null hypothesis would be that there is no correlation between happiness levels and the economic performance , this</w:t>
+      </w:r>
+      <w:r>
+        <w:rPr>
+          <w:rFonts w:ascii="Times New Roman" w:eastAsia="Times New Roman" w:hAnsi="Times New Roman" w:cs="Times New Roman"/>
+        </w:rPr>
+        <w:t>+</w:t>
+      </w:r>
+    </w:p>
+    <w:p>
+      <w:pPr>
+        <w:rPr>
+          <w:rFonts w:ascii="Times New Roman" w:eastAsia="Times New Roman" w:hAnsi="Times New Roman" w:cs="Times New Roman"/>
+        </w:rPr>
+      </w:pPr>
+    </w:p>
+    <w:p>
+      <w:pPr>
+        <w:rPr>
+          <w:rFonts w:ascii="Times New Roman" w:eastAsia="Times New Roman" w:hAnsi="Times New Roman" w:cs="Times New Roman"/>
+        </w:rPr>
+      </w:pPr>
     </w:p>
     <w:p>
       <w:pPr>
@@ -2547,6 +2655,7 @@
         <w:rPr>
           <w:rFonts w:ascii="Times New Roman" w:eastAsia="Times New Roman" w:hAnsi="Times New Roman" w:cs="Times New Roman"/>
         </w:rPr>
+        <w:lastRenderedPageBreak/>
         <w:t>Why RQ is of interest (research gap and future directions according to the literature)</w:t>
       </w:r>
       <w:r>
@@ -3916,6 +4025,7 @@
           <w:iCs/>
           <w:highlight w:val="yellow"/>
         </w:rPr>
+        <w:lastRenderedPageBreak/>
         <w:t>Commit Message:</w:t>
       </w:r>
       <w:r>
@@ -4477,11 +4587,19 @@
           <w:rFonts w:ascii="Times New Roman" w:eastAsia="Times New Roman" w:hAnsi="Times New Roman" w:cs="Times New Roman"/>
         </w:rPr>
       </w:pPr>
-      <w:r>
-        <w:rPr>
-          <w:rFonts w:ascii="Times New Roman" w:eastAsia="Times New Roman" w:hAnsi="Times New Roman" w:cs="Times New Roman"/>
-        </w:rPr>
-        <w:t xml:space="preserve">Analysis.R code with the appropriate statistics to test the hypotheses. </w:t>
+      <w:proofErr w:type="spellStart"/>
+      <w:r>
+        <w:rPr>
+          <w:rFonts w:ascii="Times New Roman" w:eastAsia="Times New Roman" w:hAnsi="Times New Roman" w:cs="Times New Roman"/>
+        </w:rPr>
+        <w:t>Analysis.R</w:t>
+      </w:r>
+      <w:proofErr w:type="spellEnd"/>
+      <w:r>
+        <w:rPr>
+          <w:rFonts w:ascii="Times New Roman" w:eastAsia="Times New Roman" w:hAnsi="Times New Roman" w:cs="Times New Roman"/>
+        </w:rPr>
+        <w:t xml:space="preserve"> code with the appropriate statistics to test the hypotheses. </w:t>
       </w:r>
     </w:p>
     <w:p>
@@ -8900,6 +9018,7 @@
   <w:style w:type="character" w:default="1" w:styleId="DefaultParagraphFont">
     <w:name w:val="Default Paragraph Font"/>
     <w:uiPriority w:val="1"/>
+    <w:semiHidden/>
     <w:unhideWhenUsed/>
   </w:style>
   <w:style w:type="table" w:default="1" w:styleId="TableNormal">
@@ -9362,6 +9481,22 @@
       <w:shd w:val="clear" w:color="auto" w:fill="E1DFDD"/>
     </w:rPr>
   </w:style>
+  <w:style w:type="table" w:styleId="TableGrid">
+    <w:name w:val="Table Grid"/>
+    <w:basedOn w:val="TableNormal"/>
+    <w:uiPriority w:val="39"/>
+    <w:rsid w:val="001D4FF9"/>
+    <w:tblPr>
+      <w:tblBorders>
+        <w:top w:val="single" w:sz="4" w:space="0" w:color="auto"/>
+        <w:left w:val="single" w:sz="4" w:space="0" w:color="auto"/>
+        <w:bottom w:val="single" w:sz="4" w:space="0" w:color="auto"/>
+        <w:right w:val="single" w:sz="4" w:space="0" w:color="auto"/>
+        <w:insideH w:val="single" w:sz="4" w:space="0" w:color="auto"/>
+        <w:insideV w:val="single" w:sz="4" w:space="0" w:color="auto"/>
+      </w:tblBorders>
+    </w:tblPr>
+  </w:style>
 </w:styles>
 </file>
 

</xml_diff>

<commit_message>
Completed Introduction section of the documentation
</commit_message>
<xml_diff>
--- a/7COM1079_Final report_template.docx
+++ b/7COM1079_Final report_template.docx
@@ -2431,13 +2431,111 @@
         <w:rPr>
           <w:rFonts w:ascii="Times New Roman" w:eastAsia="Times New Roman" w:hAnsi="Times New Roman" w:cs="Times New Roman"/>
         </w:rPr>
-        <w:t>The null hypothesis would be that there is no correlation between happiness levels and the economic performance , this</w:t>
-      </w:r>
-      <w:r>
-        <w:rPr>
-          <w:rFonts w:ascii="Times New Roman" w:eastAsia="Times New Roman" w:hAnsi="Times New Roman" w:cs="Times New Roman"/>
-        </w:rPr>
-        <w:t>+</w:t>
+        <w:t xml:space="preserve">The </w:t>
+      </w:r>
+      <w:r>
+        <w:rPr>
+          <w:rFonts w:ascii="Times New Roman" w:eastAsia="Times New Roman" w:hAnsi="Times New Roman" w:cs="Times New Roman"/>
+        </w:rPr>
+        <w:t>null</w:t>
+      </w:r>
+      <w:r>
+        <w:rPr>
+          <w:rFonts w:ascii="Times New Roman" w:eastAsia="Times New Roman" w:hAnsi="Times New Roman" w:cs="Times New Roman"/>
+        </w:rPr>
+        <w:t xml:space="preserve"> </w:t>
+      </w:r>
+      <w:r>
+        <w:rPr>
+          <w:rFonts w:ascii="Times New Roman" w:eastAsia="Times New Roman" w:hAnsi="Times New Roman" w:cs="Times New Roman"/>
+        </w:rPr>
+        <w:t>hypothesis</w:t>
+      </w:r>
+      <w:r>
+        <w:rPr>
+          <w:rFonts w:ascii="Times New Roman" w:eastAsia="Times New Roman" w:hAnsi="Times New Roman" w:cs="Times New Roman"/>
+        </w:rPr>
+        <w:t xml:space="preserve">  is that there is no correlation between the level of happiness and the economic performance of a country , </w:t>
+      </w:r>
+      <w:r>
+        <w:rPr>
+          <w:rFonts w:ascii="Times New Roman" w:eastAsia="Times New Roman" w:hAnsi="Times New Roman" w:cs="Times New Roman"/>
+        </w:rPr>
+        <w:t xml:space="preserve">suggesting </w:t>
+      </w:r>
+      <w:r>
+        <w:rPr>
+          <w:rFonts w:ascii="Times New Roman" w:eastAsia="Times New Roman" w:hAnsi="Times New Roman" w:cs="Times New Roman"/>
+        </w:rPr>
+        <w:t>that an increase in</w:t>
+      </w:r>
+      <w:r>
+        <w:rPr>
+          <w:rFonts w:ascii="Times New Roman" w:eastAsia="Times New Roman" w:hAnsi="Times New Roman" w:cs="Times New Roman"/>
+        </w:rPr>
+        <w:t xml:space="preserve"> a countries or an individual’s</w:t>
+      </w:r>
+      <w:r>
+        <w:rPr>
+          <w:rFonts w:ascii="Times New Roman" w:eastAsia="Times New Roman" w:hAnsi="Times New Roman" w:cs="Times New Roman"/>
+        </w:rPr>
+        <w:t xml:space="preserve"> income would not correlate with an increase in happiness</w:t>
+      </w:r>
+      <w:r>
+        <w:rPr>
+          <w:rFonts w:ascii="Times New Roman" w:eastAsia="Times New Roman" w:hAnsi="Times New Roman" w:cs="Times New Roman"/>
+        </w:rPr>
+        <w:t>.</w:t>
+      </w:r>
+    </w:p>
+    <w:p>
+      <w:pPr>
+        <w:rPr>
+          <w:rFonts w:ascii="Times New Roman" w:eastAsia="Times New Roman" w:hAnsi="Times New Roman" w:cs="Times New Roman"/>
+        </w:rPr>
+      </w:pPr>
+      <w:r>
+        <w:rPr>
+          <w:rFonts w:ascii="Times New Roman" w:eastAsia="Times New Roman" w:hAnsi="Times New Roman" w:cs="Times New Roman"/>
+        </w:rPr>
+        <w:t xml:space="preserve">The alternative hypothesis </w:t>
+      </w:r>
+      <w:r>
+        <w:rPr>
+          <w:rFonts w:ascii="Times New Roman" w:eastAsia="Times New Roman" w:hAnsi="Times New Roman" w:cs="Times New Roman"/>
+        </w:rPr>
+        <w:t>is</w:t>
+      </w:r>
+      <w:r>
+        <w:rPr>
+          <w:rFonts w:ascii="Times New Roman" w:eastAsia="Times New Roman" w:hAnsi="Times New Roman" w:cs="Times New Roman"/>
+        </w:rPr>
+        <w:t xml:space="preserve"> that there is a correlation between the level of happiness and the economic performance of a country</w:t>
+      </w:r>
+      <w:r>
+        <w:rPr>
+          <w:rFonts w:ascii="Times New Roman" w:eastAsia="Times New Roman" w:hAnsi="Times New Roman" w:cs="Times New Roman"/>
+        </w:rPr>
+        <w:t>, suggesting that an increase in income leads to an increase in happiness.</w:t>
+      </w:r>
+    </w:p>
+    <w:p>
+      <w:pPr>
+        <w:rPr>
+          <w:rFonts w:ascii="Times New Roman" w:eastAsia="Times New Roman" w:hAnsi="Times New Roman" w:cs="Times New Roman"/>
+        </w:rPr>
+      </w:pPr>
+      <w:r>
+        <w:rPr>
+          <w:rFonts w:ascii="Times New Roman" w:eastAsia="Times New Roman" w:hAnsi="Times New Roman" w:cs="Times New Roman"/>
+        </w:rPr>
+        <w:t>Our assumption before performing this study is that the alternative hypothesis is accepted and the null hypothesis is rejected</w:t>
+      </w:r>
+      <w:r>
+        <w:rPr>
+          <w:rFonts w:ascii="Times New Roman" w:eastAsia="Times New Roman" w:hAnsi="Times New Roman" w:cs="Times New Roman"/>
+        </w:rPr>
+        <w:t>, this may be proven or disproven by the study.</w:t>
       </w:r>
     </w:p>
     <w:p>
@@ -2512,6 +2610,7 @@
         <w:rPr>
           <w:rFonts w:ascii="Times New Roman" w:eastAsia="Times New Roman" w:hAnsi="Times New Roman" w:cs="Times New Roman"/>
         </w:rPr>
+        <w:lastRenderedPageBreak/>
         <w:t>Research papers (at least 3 relevant to your topic / DS)</w:t>
       </w:r>
       <w:r>
@@ -2655,7 +2754,6 @@
         <w:rPr>
           <w:rFonts w:ascii="Times New Roman" w:eastAsia="Times New Roman" w:hAnsi="Times New Roman" w:cs="Times New Roman"/>
         </w:rPr>
-        <w:lastRenderedPageBreak/>
         <w:t>Why RQ is of interest (research gap and future directions according to the literature)</w:t>
       </w:r>
       <w:r>
@@ -3933,6 +4031,7 @@
           <w:iCs/>
           <w:highlight w:val="yellow"/>
         </w:rPr>
+        <w:lastRenderedPageBreak/>
         <w:t>Please comment on the GitHub log output, and refer to it as being</w:t>
       </w:r>
       <w:r>
@@ -4025,7 +4124,6 @@
           <w:iCs/>
           <w:highlight w:val="yellow"/>
         </w:rPr>
-        <w:lastRenderedPageBreak/>
         <w:t>Commit Message:</w:t>
       </w:r>
       <w:r>

</xml_diff>

<commit_message>
Kelvin I made edits to the word count: updated Chapter 5 in report template
</commit_message>
<xml_diff>
--- a/7COM1079_Final report_template.docx
+++ b/7COM1079_Final report_template.docx
@@ -1649,8 +1649,16 @@
         <w:rPr>
           <w:rFonts w:ascii="Times New Roman" w:eastAsia="Times New Roman" w:hAnsi="Times New Roman" w:cs="Times New Roman"/>
         </w:rPr>
-        <w:t>Our GitHub activity shows staged, collaborative work with multiple contributors pushing changes; full output is saved in Appendix B. …………..</w:t>
-      </w:r>
+        <w:t>Our GitHub activity shows staged, collaborative work with multiple contributors pushing changes; full output is saved in Appendix B. ………</w:t>
+      </w:r>
+      <w:proofErr w:type="gramStart"/>
+      <w:r>
+        <w:rPr>
+          <w:rFonts w:ascii="Times New Roman" w:eastAsia="Times New Roman" w:hAnsi="Times New Roman" w:cs="Times New Roman"/>
+        </w:rPr>
+        <w:t>…..</w:t>
+      </w:r>
+      <w:proofErr w:type="gramEnd"/>
     </w:p>
     <w:p>
       <w:pPr>
@@ -2043,7 +2051,21 @@
         <w:rPr>
           <w:rFonts w:ascii="Times New Roman" w:eastAsia="Times New Roman" w:hAnsi="Times New Roman" w:cs="Times New Roman"/>
         </w:rPr>
-        <w:t xml:space="preserve">for a very long time , </w:t>
+        <w:t xml:space="preserve">for a very long </w:t>
+      </w:r>
+      <w:proofErr w:type="gramStart"/>
+      <w:r>
+        <w:rPr>
+          <w:rFonts w:ascii="Times New Roman" w:eastAsia="Times New Roman" w:hAnsi="Times New Roman" w:cs="Times New Roman"/>
+        </w:rPr>
+        <w:t>time ,</w:t>
+      </w:r>
+      <w:proofErr w:type="gramEnd"/>
+      <w:r>
+        <w:rPr>
+          <w:rFonts w:ascii="Times New Roman" w:eastAsia="Times New Roman" w:hAnsi="Times New Roman" w:cs="Times New Roman"/>
+        </w:rPr>
+        <w:t xml:space="preserve"> </w:t>
       </w:r>
       <w:r>
         <w:rPr>
@@ -2069,6 +2091,7 @@
         </w:rPr>
         <w:t xml:space="preserve">automatically leads to an increased sense of </w:t>
       </w:r>
+      <w:proofErr w:type="gramStart"/>
       <w:r>
         <w:rPr>
           <w:rFonts w:ascii="Times New Roman" w:eastAsia="Times New Roman" w:hAnsi="Times New Roman" w:cs="Times New Roman"/>
@@ -2079,7 +2102,14 @@
         <w:rPr>
           <w:rFonts w:ascii="Times New Roman" w:eastAsia="Times New Roman" w:hAnsi="Times New Roman" w:cs="Times New Roman"/>
         </w:rPr>
-        <w:t xml:space="preserve">  or happiness.</w:t>
+        <w:t xml:space="preserve">  or</w:t>
+      </w:r>
+      <w:proofErr w:type="gramEnd"/>
+      <w:r>
+        <w:rPr>
+          <w:rFonts w:ascii="Times New Roman" w:eastAsia="Times New Roman" w:hAnsi="Times New Roman" w:cs="Times New Roman"/>
+        </w:rPr>
+        <w:t xml:space="preserve"> happiness.</w:t>
       </w:r>
       <w:r>
         <w:rPr>
@@ -2091,7 +2121,14 @@
         <w:rPr>
           <w:rFonts w:ascii="Times New Roman" w:eastAsia="Times New Roman" w:hAnsi="Times New Roman" w:cs="Times New Roman"/>
         </w:rPr>
-        <w:t xml:space="preserve"> development of a society and the overall happiness of its members</w:t>
+        <w:t xml:space="preserve"> development of a society and the overall happiness of its </w:t>
+      </w:r>
+      <w:proofErr w:type="gramStart"/>
+      <w:r>
+        <w:rPr>
+          <w:rFonts w:ascii="Times New Roman" w:eastAsia="Times New Roman" w:hAnsi="Times New Roman" w:cs="Times New Roman"/>
+        </w:rPr>
+        <w:t>members</w:t>
       </w:r>
       <w:r>
         <w:rPr>
@@ -2106,7 +2143,21 @@
         <w:rPr>
           <w:rFonts w:ascii="Times New Roman" w:eastAsia="Times New Roman" w:hAnsi="Times New Roman" w:cs="Times New Roman"/>
         </w:rPr>
-        <w:t>(Stevenson and Wolfers, 2008)</w:t>
+        <w:t>(</w:t>
+      </w:r>
+      <w:proofErr w:type="gramEnd"/>
+      <w:r>
+        <w:rPr>
+          <w:rFonts w:ascii="Times New Roman" w:eastAsia="Times New Roman" w:hAnsi="Times New Roman" w:cs="Times New Roman"/>
+        </w:rPr>
+        <w:t>Stevenson and Wolfers, 2008</w:t>
+      </w:r>
+      <w:proofErr w:type="gramStart"/>
+      <w:r>
+        <w:rPr>
+          <w:rFonts w:ascii="Times New Roman" w:eastAsia="Times New Roman" w:hAnsi="Times New Roman" w:cs="Times New Roman"/>
+        </w:rPr>
+        <w:t>)</w:t>
       </w:r>
       <w:r>
         <w:rPr>
@@ -2120,6 +2171,7 @@
         </w:rPr>
         <w:t>.</w:t>
       </w:r>
+      <w:proofErr w:type="gramEnd"/>
       <w:r>
         <w:rPr>
           <w:rFonts w:ascii="Times New Roman" w:eastAsia="Times New Roman" w:hAnsi="Times New Roman" w:cs="Times New Roman"/>
@@ -2269,19 +2321,61 @@
         <w:rPr>
           <w:rFonts w:ascii="Times New Roman" w:eastAsia="Times New Roman" w:hAnsi="Times New Roman" w:cs="Times New Roman"/>
         </w:rPr>
-        <w:t>Our study utilizes the 2015 World Happiness Report, which is sourced from the Gallup World Poll, The dataset comprises of 12 columns which define global wellbeing. The primary dependent variable is the Happiness Score (ratio data). Key independent variables include economy (GDP per Capita), Family, Health, Freedom, trust and Generosity (all ratio type data)</w:t>
-      </w:r>
-      <w:r>
-        <w:rPr>
-          <w:rFonts w:ascii="Times New Roman" w:eastAsia="Times New Roman" w:hAnsi="Times New Roman" w:cs="Times New Roman"/>
-        </w:rPr>
-        <w:t xml:space="preserve"> . </w:t>
-      </w:r>
-      <w:r>
-        <w:rPr>
-          <w:rFonts w:ascii="Times New Roman" w:eastAsia="Times New Roman" w:hAnsi="Times New Roman" w:cs="Times New Roman"/>
-        </w:rPr>
-        <w:t>Country and region provide geographical context (nominal data ) , Dystopia residual (ratio) represents a hypothetical worst-case baseline used to compare countries fairly.</w:t>
+        <w:t xml:space="preserve">Our study utilizes the 2015 World Happiness Report, which is sourced from the Gallup World Poll, </w:t>
+      </w:r>
+      <w:proofErr w:type="gramStart"/>
+      <w:r>
+        <w:rPr>
+          <w:rFonts w:ascii="Times New Roman" w:eastAsia="Times New Roman" w:hAnsi="Times New Roman" w:cs="Times New Roman"/>
+        </w:rPr>
+        <w:t>The</w:t>
+      </w:r>
+      <w:proofErr w:type="gramEnd"/>
+      <w:r>
+        <w:rPr>
+          <w:rFonts w:ascii="Times New Roman" w:eastAsia="Times New Roman" w:hAnsi="Times New Roman" w:cs="Times New Roman"/>
+        </w:rPr>
+        <w:t xml:space="preserve"> dataset comprises of 12 columns which define global wellbeing. The primary dependent variable is the Happiness Score (ratio data). Key independent variables include economy (GDP per Capita), Family, Health, Freedom, trust and Generosity (all ratio type data</w:t>
+      </w:r>
+      <w:proofErr w:type="gramStart"/>
+      <w:r>
+        <w:rPr>
+          <w:rFonts w:ascii="Times New Roman" w:eastAsia="Times New Roman" w:hAnsi="Times New Roman" w:cs="Times New Roman"/>
+        </w:rPr>
+        <w:t>)</w:t>
+      </w:r>
+      <w:r>
+        <w:rPr>
+          <w:rFonts w:ascii="Times New Roman" w:eastAsia="Times New Roman" w:hAnsi="Times New Roman" w:cs="Times New Roman"/>
+        </w:rPr>
+        <w:t xml:space="preserve"> .</w:t>
+      </w:r>
+      <w:proofErr w:type="gramEnd"/>
+      <w:r>
+        <w:rPr>
+          <w:rFonts w:ascii="Times New Roman" w:eastAsia="Times New Roman" w:hAnsi="Times New Roman" w:cs="Times New Roman"/>
+        </w:rPr>
+        <w:t xml:space="preserve"> </w:t>
+      </w:r>
+      <w:r>
+        <w:rPr>
+          <w:rFonts w:ascii="Times New Roman" w:eastAsia="Times New Roman" w:hAnsi="Times New Roman" w:cs="Times New Roman"/>
+        </w:rPr>
+        <w:t xml:space="preserve">Country and region provide geographical context (nominal </w:t>
+      </w:r>
+      <w:proofErr w:type="gramStart"/>
+      <w:r>
+        <w:rPr>
+          <w:rFonts w:ascii="Times New Roman" w:eastAsia="Times New Roman" w:hAnsi="Times New Roman" w:cs="Times New Roman"/>
+        </w:rPr>
+        <w:t>data )</w:t>
+      </w:r>
+      <w:proofErr w:type="gramEnd"/>
+      <w:r>
+        <w:rPr>
+          <w:rFonts w:ascii="Times New Roman" w:eastAsia="Times New Roman" w:hAnsi="Times New Roman" w:cs="Times New Roman"/>
+        </w:rPr>
+        <w:t xml:space="preserve"> , Dystopia residual (ratio) represents a hypothetical worst-case baseline used to compare countries fairly.</w:t>
       </w:r>
     </w:p>
     <w:p>
@@ -2382,7 +2476,35 @@
         <w:rPr>
           <w:rFonts w:ascii="Times New Roman" w:eastAsia="Times New Roman" w:hAnsi="Times New Roman" w:cs="Times New Roman"/>
         </w:rPr>
-        <w:t>Is there a correlation between the reported happiness and economic performance, and does this correlation differ between more productive economies and less productive ones, The aim is to determine if stronger economic performance  is linked to higher happiness and whether this pattern holds  true in both top-performing and low-performing economies</w:t>
+        <w:t xml:space="preserve">Is there a correlation between the reported happiness and economic performance, and does this correlation differ between more productive economies and less productive ones, The aim is to determine if stronger economic </w:t>
+      </w:r>
+      <w:proofErr w:type="gramStart"/>
+      <w:r>
+        <w:rPr>
+          <w:rFonts w:ascii="Times New Roman" w:eastAsia="Times New Roman" w:hAnsi="Times New Roman" w:cs="Times New Roman"/>
+        </w:rPr>
+        <w:t>performance  is</w:t>
+      </w:r>
+      <w:proofErr w:type="gramEnd"/>
+      <w:r>
+        <w:rPr>
+          <w:rFonts w:ascii="Times New Roman" w:eastAsia="Times New Roman" w:hAnsi="Times New Roman" w:cs="Times New Roman"/>
+        </w:rPr>
+        <w:t xml:space="preserve"> linked to higher happiness and whether this pattern </w:t>
+      </w:r>
+      <w:proofErr w:type="gramStart"/>
+      <w:r>
+        <w:rPr>
+          <w:rFonts w:ascii="Times New Roman" w:eastAsia="Times New Roman" w:hAnsi="Times New Roman" w:cs="Times New Roman"/>
+        </w:rPr>
+        <w:t>holds  true</w:t>
+      </w:r>
+      <w:proofErr w:type="gramEnd"/>
+      <w:r>
+        <w:rPr>
+          <w:rFonts w:ascii="Times New Roman" w:eastAsia="Times New Roman" w:hAnsi="Times New Roman" w:cs="Times New Roman"/>
+        </w:rPr>
+        <w:t xml:space="preserve"> in both top-performing and low-performing economies</w:t>
       </w:r>
     </w:p>
     <w:p>
@@ -2445,6 +2567,7 @@
         </w:rPr>
         <w:t xml:space="preserve"> </w:t>
       </w:r>
+      <w:proofErr w:type="gramStart"/>
       <w:r>
         <w:rPr>
           <w:rFonts w:ascii="Times New Roman" w:eastAsia="Times New Roman" w:hAnsi="Times New Roman" w:cs="Times New Roman"/>
@@ -2455,7 +2578,28 @@
         <w:rPr>
           <w:rFonts w:ascii="Times New Roman" w:eastAsia="Times New Roman" w:hAnsi="Times New Roman" w:cs="Times New Roman"/>
         </w:rPr>
-        <w:t xml:space="preserve">  is that there is no correlation between the level of happiness and the economic performance of a country , </w:t>
+        <w:t xml:space="preserve">  is</w:t>
+      </w:r>
+      <w:proofErr w:type="gramEnd"/>
+      <w:r>
+        <w:rPr>
+          <w:rFonts w:ascii="Times New Roman" w:eastAsia="Times New Roman" w:hAnsi="Times New Roman" w:cs="Times New Roman"/>
+        </w:rPr>
+        <w:t xml:space="preserve"> that there is no correlation between the level of happiness and the economic performance of a </w:t>
+      </w:r>
+      <w:proofErr w:type="gramStart"/>
+      <w:r>
+        <w:rPr>
+          <w:rFonts w:ascii="Times New Roman" w:eastAsia="Times New Roman" w:hAnsi="Times New Roman" w:cs="Times New Roman"/>
+        </w:rPr>
+        <w:t>country ,</w:t>
+      </w:r>
+      <w:proofErr w:type="gramEnd"/>
+      <w:r>
+        <w:rPr>
+          <w:rFonts w:ascii="Times New Roman" w:eastAsia="Times New Roman" w:hAnsi="Times New Roman" w:cs="Times New Roman"/>
+        </w:rPr>
+        <w:t xml:space="preserve"> </w:t>
       </w:r>
       <w:r>
         <w:rPr>
@@ -3748,6 +3892,351 @@
     </w:p>
     <w:p>
       <w:pPr>
+        <w:rPr>
+          <w:rFonts w:ascii="Times New Roman" w:eastAsia="Times New Roman" w:hAnsi="Times New Roman" w:cs="Times New Roman"/>
+        </w:rPr>
+      </w:pPr>
+    </w:p>
+    <w:p>
+      <w:pPr>
+        <w:rPr>
+          <w:rFonts w:ascii="Times New Roman" w:eastAsia="Times New Roman" w:hAnsi="Times New Roman" w:cs="Times New Roman"/>
+        </w:rPr>
+      </w:pPr>
+      <w:r>
+        <w:rPr>
+          <w:rFonts w:ascii="Times New Roman" w:eastAsia="Times New Roman" w:hAnsi="Times New Roman" w:cs="Times New Roman"/>
+        </w:rPr>
+        <w:t xml:space="preserve">5.1 What went well </w:t>
+      </w:r>
+    </w:p>
+    <w:p>
+      <w:pPr>
+        <w:rPr>
+          <w:rFonts w:ascii="Times New Roman" w:eastAsia="Times New Roman" w:hAnsi="Times New Roman" w:cs="Times New Roman"/>
+        </w:rPr>
+      </w:pPr>
+    </w:p>
+    <w:p>
+      <w:pPr>
+        <w:rPr>
+          <w:rFonts w:ascii="Times New Roman" w:eastAsia="Times New Roman" w:hAnsi="Times New Roman" w:cs="Times New Roman"/>
+        </w:rPr>
+      </w:pPr>
+      <w:r>
+        <w:rPr>
+          <w:rFonts w:ascii="Times New Roman" w:eastAsia="Times New Roman" w:hAnsi="Times New Roman" w:cs="Times New Roman"/>
+        </w:rPr>
+        <w:t xml:space="preserve">The group established a professional working relationship early; we aimed to avoid random dataset allocation. We learnt that historically led to lower marks. Online tools like (WhatsApp, Google Meet, Microsoft Teams) were adopted to coordinate tasks when in-person meetings were not feasible. Early role sharing and dataset selection aided workflow. Two tutorial demo presentation sessions (RQ refinement and Testing methods) produced </w:t>
+      </w:r>
+      <w:r>
+        <w:rPr>
+          <w:rFonts w:ascii="Times New Roman" w:eastAsia="Times New Roman" w:hAnsi="Times New Roman" w:cs="Times New Roman"/>
+        </w:rPr>
+        <w:lastRenderedPageBreak/>
+        <w:t xml:space="preserve">actionable feedback that improved our work. These practices align with good team formation and role allocation, supporting faster progress and clearer deliverables (Tuckman, 1965). </w:t>
+      </w:r>
+    </w:p>
+    <w:p>
+      <w:pPr>
+        <w:rPr>
+          <w:rFonts w:ascii="Times New Roman" w:eastAsia="Times New Roman" w:hAnsi="Times New Roman" w:cs="Times New Roman"/>
+        </w:rPr>
+      </w:pPr>
+    </w:p>
+    <w:p>
+      <w:pPr>
+        <w:rPr>
+          <w:rFonts w:ascii="Times New Roman" w:eastAsia="Times New Roman" w:hAnsi="Times New Roman" w:cs="Times New Roman"/>
+        </w:rPr>
+      </w:pPr>
+      <w:r>
+        <w:rPr>
+          <w:rFonts w:ascii="Times New Roman" w:eastAsia="Times New Roman" w:hAnsi="Times New Roman" w:cs="Times New Roman"/>
+        </w:rPr>
+        <w:t xml:space="preserve">5.2 Points for improvement </w:t>
+      </w:r>
+    </w:p>
+    <w:p>
+      <w:pPr>
+        <w:rPr>
+          <w:rFonts w:ascii="Times New Roman" w:eastAsia="Times New Roman" w:hAnsi="Times New Roman" w:cs="Times New Roman"/>
+        </w:rPr>
+      </w:pPr>
+    </w:p>
+    <w:p>
+      <w:pPr>
+        <w:rPr>
+          <w:rFonts w:ascii="Times New Roman" w:eastAsia="Times New Roman" w:hAnsi="Times New Roman" w:cs="Times New Roman"/>
+        </w:rPr>
+      </w:pPr>
+      <w:r>
+        <w:rPr>
+          <w:rFonts w:ascii="Times New Roman" w:eastAsia="Times New Roman" w:hAnsi="Times New Roman" w:cs="Times New Roman"/>
+        </w:rPr>
+        <w:t>Scheduling more face-to-face meetings to build stronger rapport, better match tasks to individual strengths would have helped. Online meetings sustained progress, closer interpersonal familiarity would likely have allowed more flexible role swapping and peer coaching. Intragroup conflict and unclear role allocation can reduce performance (Jehn, 1995). Role sharing was choice based, with more rapport it could have been to individuals’ strengths to maximize output or challenged individuals with parts, they were uncomfortable with so they can improve.</w:t>
+      </w:r>
+    </w:p>
+    <w:p>
+      <w:pPr>
+        <w:rPr>
+          <w:rFonts w:ascii="Times New Roman" w:eastAsia="Times New Roman" w:hAnsi="Times New Roman" w:cs="Times New Roman"/>
+        </w:rPr>
+      </w:pPr>
+    </w:p>
+    <w:p>
+      <w:pPr>
+        <w:rPr>
+          <w:rFonts w:ascii="Times New Roman" w:eastAsia="Times New Roman" w:hAnsi="Times New Roman" w:cs="Times New Roman"/>
+        </w:rPr>
+      </w:pPr>
+      <w:r>
+        <w:rPr>
+          <w:rFonts w:ascii="Times New Roman" w:eastAsia="Times New Roman" w:hAnsi="Times New Roman" w:cs="Times New Roman"/>
+        </w:rPr>
+        <w:t xml:space="preserve">5.3 Group’s time management </w:t>
+      </w:r>
+    </w:p>
+    <w:p>
+      <w:pPr>
+        <w:rPr>
+          <w:rFonts w:ascii="Times New Roman" w:eastAsia="Times New Roman" w:hAnsi="Times New Roman" w:cs="Times New Roman"/>
+        </w:rPr>
+      </w:pPr>
+    </w:p>
+    <w:p>
+      <w:pPr>
+        <w:rPr>
+          <w:rFonts w:ascii="Times New Roman" w:eastAsia="Times New Roman" w:hAnsi="Times New Roman" w:cs="Times New Roman"/>
+        </w:rPr>
+      </w:pPr>
+      <w:r>
+        <w:rPr>
+          <w:rFonts w:ascii="Times New Roman" w:eastAsia="Times New Roman" w:hAnsi="Times New Roman" w:cs="Times New Roman"/>
+        </w:rPr>
+        <w:t xml:space="preserve">Time constraints and competing coursework limited the frequency of meetings, so we relied on short online sessions and asynchronous messages on WhatsApp. For future projects, a shared calendar with fixed weekly check-ins and short agendas could help mitigate this and reduce waiting time and accelerate decision points (Salas et al., 2015). </w:t>
+      </w:r>
+    </w:p>
+    <w:p>
+      <w:pPr>
+        <w:rPr>
+          <w:rFonts w:ascii="Times New Roman" w:eastAsia="Times New Roman" w:hAnsi="Times New Roman" w:cs="Times New Roman"/>
+        </w:rPr>
+      </w:pPr>
+    </w:p>
+    <w:p>
+      <w:pPr>
+        <w:rPr>
+          <w:rFonts w:ascii="Times New Roman" w:eastAsia="Times New Roman" w:hAnsi="Times New Roman" w:cs="Times New Roman"/>
+        </w:rPr>
+      </w:pPr>
+      <w:r>
+        <w:rPr>
+          <w:rFonts w:ascii="Times New Roman" w:eastAsia="Times New Roman" w:hAnsi="Times New Roman" w:cs="Times New Roman"/>
+        </w:rPr>
+        <w:t xml:space="preserve">5.4 Project’s overall judgement </w:t>
+      </w:r>
+    </w:p>
+    <w:p>
+      <w:pPr>
+        <w:rPr>
+          <w:rFonts w:ascii="Times New Roman" w:eastAsia="Times New Roman" w:hAnsi="Times New Roman" w:cs="Times New Roman"/>
+        </w:rPr>
+      </w:pPr>
+    </w:p>
+    <w:p>
+      <w:pPr>
+        <w:rPr>
+          <w:rFonts w:ascii="Times New Roman" w:eastAsia="Times New Roman" w:hAnsi="Times New Roman" w:cs="Times New Roman"/>
+        </w:rPr>
+      </w:pPr>
+      <w:r>
+        <w:rPr>
+          <w:rFonts w:ascii="Times New Roman" w:eastAsia="Times New Roman" w:hAnsi="Times New Roman" w:cs="Times New Roman"/>
+        </w:rPr>
+        <w:t xml:space="preserve">Overall, the project was successful. Dr </w:t>
+      </w:r>
+      <w:proofErr w:type="spellStart"/>
+      <w:r>
+        <w:rPr>
+          <w:rFonts w:ascii="Times New Roman" w:eastAsia="Times New Roman" w:hAnsi="Times New Roman" w:cs="Times New Roman"/>
+        </w:rPr>
+        <w:t>Imy</w:t>
+      </w:r>
+      <w:proofErr w:type="spellEnd"/>
+      <w:r>
+        <w:rPr>
+          <w:rFonts w:ascii="Times New Roman" w:eastAsia="Times New Roman" w:hAnsi="Times New Roman" w:cs="Times New Roman"/>
+        </w:rPr>
+        <w:t xml:space="preserve"> Khan (Tutor) recounted working with friends professionally and its adverse effects. Hence, we not being prior friends but meeting and working professionally helped. The group selected a dataset through considered discussion, iteratively refined our research question using tutor feedback, and produced reproducible analysis workflows. </w:t>
+      </w:r>
+    </w:p>
+    <w:p>
+      <w:pPr>
+        <w:rPr>
+          <w:rFonts w:ascii="Times New Roman" w:eastAsia="Times New Roman" w:hAnsi="Times New Roman" w:cs="Times New Roman"/>
+        </w:rPr>
+      </w:pPr>
+    </w:p>
+    <w:p>
+      <w:pPr>
+        <w:rPr>
+          <w:rFonts w:ascii="Times New Roman" w:eastAsia="Times New Roman" w:hAnsi="Times New Roman" w:cs="Times New Roman"/>
+        </w:rPr>
+      </w:pPr>
+      <w:r>
+        <w:rPr>
+          <w:rFonts w:ascii="Times New Roman" w:eastAsia="Times New Roman" w:hAnsi="Times New Roman" w:cs="Times New Roman"/>
+        </w:rPr>
+        <w:t xml:space="preserve">5.5 Comment on GitHub log output </w:t>
+      </w:r>
+    </w:p>
+    <w:p>
+      <w:pPr>
+        <w:rPr>
+          <w:rFonts w:ascii="Times New Roman" w:eastAsia="Times New Roman" w:hAnsi="Times New Roman" w:cs="Times New Roman"/>
+        </w:rPr>
+      </w:pPr>
+    </w:p>
+    <w:p>
+      <w:pPr>
+        <w:rPr>
+          <w:rFonts w:ascii="Times New Roman" w:eastAsia="Times New Roman" w:hAnsi="Times New Roman" w:cs="Times New Roman"/>
+        </w:rPr>
+      </w:pPr>
+      <w:r>
+        <w:rPr>
+          <w:rFonts w:ascii="Times New Roman" w:eastAsia="Times New Roman" w:hAnsi="Times New Roman" w:cs="Times New Roman"/>
+        </w:rPr>
+        <w:t xml:space="preserve">Project development and version control history, as seen in the Git log, highlights several key collaborative milestones. The foundational project template and structure were established in the initialisation of the repo file commit (cb70625). Commits were done with almost no conflicts. (Full Git log in Appendix B). </w:t>
+      </w:r>
+    </w:p>
+    <w:p>
+      <w:pPr>
+        <w:rPr>
+          <w:rFonts w:ascii="Times New Roman" w:eastAsia="Times New Roman" w:hAnsi="Times New Roman" w:cs="Times New Roman"/>
+        </w:rPr>
+      </w:pPr>
+    </w:p>
+    <w:p>
+      <w:pPr>
+        <w:pStyle w:val="ListParagraph"/>
+        <w:numPr>
+          <w:ilvl w:val="3"/>
+          <w:numId w:val="32"/>
+        </w:numPr>
+        <w:rPr>
+          <w:rFonts w:ascii="Times New Roman" w:eastAsia="Times New Roman" w:hAnsi="Times New Roman" w:cs="Times New Roman"/>
+          <w:i/>
+          <w:iCs/>
+        </w:rPr>
+      </w:pPr>
+      <w:r>
+        <w:rPr>
+          <w:rFonts w:ascii="Times New Roman" w:eastAsia="Times New Roman" w:hAnsi="Times New Roman" w:cs="Times New Roman"/>
+          <w:b/>
+          <w:bCs/>
+          <w:i/>
+          <w:iCs/>
+        </w:rPr>
+        <w:t>I have added the report file for working</w:t>
+      </w:r>
+      <w:r>
+        <w:rPr>
+          <w:rFonts w:ascii="Times New Roman" w:eastAsia="Times New Roman" w:hAnsi="Times New Roman" w:cs="Times New Roman"/>
+          <w:i/>
+          <w:iCs/>
+        </w:rPr>
+        <w:t xml:space="preserve">; The culminating of all the work was going to be done here. </w:t>
+      </w:r>
+    </w:p>
+    <w:p>
+      <w:pPr>
+        <w:pStyle w:val="ListParagraph"/>
+        <w:numPr>
+          <w:ilvl w:val="3"/>
+          <w:numId w:val="32"/>
+        </w:numPr>
+        <w:rPr>
+          <w:rFonts w:ascii="Times New Roman" w:eastAsia="Times New Roman" w:hAnsi="Times New Roman" w:cs="Times New Roman"/>
+          <w:i/>
+          <w:iCs/>
+        </w:rPr>
+      </w:pPr>
+      <w:r>
+        <w:rPr>
+          <w:rFonts w:ascii="Times New Roman" w:eastAsia="Times New Roman" w:hAnsi="Times New Roman" w:cs="Times New Roman"/>
+          <w:b/>
+          <w:bCs/>
+          <w:i/>
+          <w:iCs/>
+        </w:rPr>
+        <w:t>Made all visualisations have uniform graduation</w:t>
+      </w:r>
+      <w:r>
+        <w:rPr>
+          <w:rFonts w:ascii="Times New Roman" w:eastAsia="Times New Roman" w:hAnsi="Times New Roman" w:cs="Times New Roman"/>
+          <w:i/>
+          <w:iCs/>
+        </w:rPr>
+        <w:t>; Visualization is evidence of analysis. Final production was reassuring.</w:t>
+      </w:r>
+    </w:p>
+    <w:p>
+      <w:pPr>
+        <w:pStyle w:val="ListParagraph"/>
+        <w:numPr>
+          <w:ilvl w:val="3"/>
+          <w:numId w:val="32"/>
+        </w:numPr>
+        <w:rPr>
+          <w:rFonts w:ascii="Times New Roman" w:eastAsia="Times New Roman" w:hAnsi="Times New Roman" w:cs="Times New Roman"/>
+          <w:i/>
+          <w:iCs/>
+        </w:rPr>
+      </w:pPr>
+      <w:r>
+        <w:rPr>
+          <w:rFonts w:ascii="Times New Roman" w:eastAsia="Times New Roman" w:hAnsi="Times New Roman" w:cs="Times New Roman"/>
+          <w:b/>
+          <w:bCs/>
+          <w:i/>
+          <w:iCs/>
+        </w:rPr>
+        <w:t>Added Chapter 5: Evaluation section with group experience analysis</w:t>
+      </w:r>
+      <w:r>
+        <w:rPr>
+          <w:rFonts w:ascii="Times New Roman" w:eastAsia="Times New Roman" w:hAnsi="Times New Roman" w:cs="Times New Roman"/>
+          <w:i/>
+          <w:iCs/>
+        </w:rPr>
+        <w:t>; This catalysed the population of the final report.</w:t>
+      </w:r>
+    </w:p>
+    <w:p>
+      <w:pPr>
+        <w:rPr>
+          <w:rFonts w:ascii="Times New Roman" w:eastAsia="Times New Roman" w:hAnsi="Times New Roman" w:cs="Times New Roman"/>
+        </w:rPr>
+      </w:pPr>
+    </w:p>
+    <w:p>
+      <w:pPr>
+        <w:rPr>
+          <w:rFonts w:ascii="Times New Roman" w:eastAsia="Times New Roman" w:hAnsi="Times New Roman" w:cs="Times New Roman"/>
+        </w:rPr>
+      </w:pPr>
+    </w:p>
+    <w:p>
+      <w:pPr>
+        <w:rPr>
+          <w:rFonts w:ascii="Times New Roman" w:eastAsia="Times New Roman" w:hAnsi="Times New Roman" w:cs="Times New Roman"/>
+        </w:rPr>
+      </w:pPr>
+    </w:p>
+    <w:p>
+      <w:pPr>
         <w:pStyle w:val="ListParagraph"/>
         <w:numPr>
           <w:ilvl w:val="1"/>
@@ -3884,6 +4373,7 @@
           <w:i/>
           <w:iCs/>
         </w:rPr>
+        <w:lastRenderedPageBreak/>
         <w:t xml:space="preserve">Note any </w:t>
       </w:r>
       <w:r>
@@ -4031,7 +4521,6 @@
           <w:iCs/>
           <w:highlight w:val="yellow"/>
         </w:rPr>
-        <w:lastRenderedPageBreak/>
         <w:t>Please comment on the GitHub log output, and refer to it as being</w:t>
       </w:r>
       <w:r>
@@ -7042,6 +7531,92 @@
     </w:lvl>
   </w:abstractNum>
   <w:abstractNum w:abstractNumId="19" w15:restartNumberingAfterBreak="0">
+    <w:nsid w:val="3D9B298F"/>
+    <w:multiLevelType w:val="hybridMultilevel"/>
+    <w:tmpl w:val="326CA366"/>
+    <w:lvl w:ilvl="0" w:tplc="0409000F">
+      <w:start w:val="1"/>
+      <w:numFmt w:val="decimal"/>
+      <w:lvlText w:val="%1."/>
+      <w:lvlJc w:val="left"/>
+      <w:pPr>
+        <w:ind w:left="720" w:hanging="360"/>
+      </w:pPr>
+    </w:lvl>
+    <w:lvl w:ilvl="1" w:tplc="04090019" w:tentative="1">
+      <w:start w:val="1"/>
+      <w:numFmt w:val="lowerLetter"/>
+      <w:lvlText w:val="%2."/>
+      <w:lvlJc w:val="left"/>
+      <w:pPr>
+        <w:ind w:left="1440" w:hanging="360"/>
+      </w:pPr>
+    </w:lvl>
+    <w:lvl w:ilvl="2" w:tplc="0409001B" w:tentative="1">
+      <w:start w:val="1"/>
+      <w:numFmt w:val="lowerRoman"/>
+      <w:lvlText w:val="%3."/>
+      <w:lvlJc w:val="right"/>
+      <w:pPr>
+        <w:ind w:left="2160" w:hanging="180"/>
+      </w:pPr>
+    </w:lvl>
+    <w:lvl w:ilvl="3" w:tplc="0409000F" w:tentative="1">
+      <w:start w:val="1"/>
+      <w:numFmt w:val="decimal"/>
+      <w:lvlText w:val="%4."/>
+      <w:lvlJc w:val="left"/>
+      <w:pPr>
+        <w:ind w:left="2880" w:hanging="360"/>
+      </w:pPr>
+    </w:lvl>
+    <w:lvl w:ilvl="4" w:tplc="04090019" w:tentative="1">
+      <w:start w:val="1"/>
+      <w:numFmt w:val="lowerLetter"/>
+      <w:lvlText w:val="%5."/>
+      <w:lvlJc w:val="left"/>
+      <w:pPr>
+        <w:ind w:left="3600" w:hanging="360"/>
+      </w:pPr>
+    </w:lvl>
+    <w:lvl w:ilvl="5" w:tplc="0409001B" w:tentative="1">
+      <w:start w:val="1"/>
+      <w:numFmt w:val="lowerRoman"/>
+      <w:lvlText w:val="%6."/>
+      <w:lvlJc w:val="right"/>
+      <w:pPr>
+        <w:ind w:left="4320" w:hanging="180"/>
+      </w:pPr>
+    </w:lvl>
+    <w:lvl w:ilvl="6" w:tplc="0409000F" w:tentative="1">
+      <w:start w:val="1"/>
+      <w:numFmt w:val="decimal"/>
+      <w:lvlText w:val="%7."/>
+      <w:lvlJc w:val="left"/>
+      <w:pPr>
+        <w:ind w:left="5040" w:hanging="360"/>
+      </w:pPr>
+    </w:lvl>
+    <w:lvl w:ilvl="7" w:tplc="04090019" w:tentative="1">
+      <w:start w:val="1"/>
+      <w:numFmt w:val="lowerLetter"/>
+      <w:lvlText w:val="%8."/>
+      <w:lvlJc w:val="left"/>
+      <w:pPr>
+        <w:ind w:left="5760" w:hanging="360"/>
+      </w:pPr>
+    </w:lvl>
+    <w:lvl w:ilvl="8" w:tplc="0409001B" w:tentative="1">
+      <w:start w:val="1"/>
+      <w:numFmt w:val="lowerRoman"/>
+      <w:lvlText w:val="%9."/>
+      <w:lvlJc w:val="right"/>
+      <w:pPr>
+        <w:ind w:left="6480" w:hanging="180"/>
+      </w:pPr>
+    </w:lvl>
+  </w:abstractNum>
+  <w:abstractNum w:abstractNumId="20" w15:restartNumberingAfterBreak="0">
     <w:nsid w:val="3F9AADF4"/>
     <w:multiLevelType w:val="hybridMultilevel"/>
     <w:tmpl w:val="FFFFFFFF"/>
@@ -7127,7 +7702,7 @@
       </w:pPr>
     </w:lvl>
   </w:abstractNum>
-  <w:abstractNum w:abstractNumId="20" w15:restartNumberingAfterBreak="0">
+  <w:abstractNum w:abstractNumId="21" w15:restartNumberingAfterBreak="0">
     <w:nsid w:val="41A2DE95"/>
     <w:multiLevelType w:val="hybridMultilevel"/>
     <w:tmpl w:val="FFFFFFFF"/>
@@ -7240,7 +7815,7 @@
       </w:rPr>
     </w:lvl>
   </w:abstractNum>
-  <w:abstractNum w:abstractNumId="21" w15:restartNumberingAfterBreak="0">
+  <w:abstractNum w:abstractNumId="22" w15:restartNumberingAfterBreak="0">
     <w:nsid w:val="42202A9B"/>
     <w:multiLevelType w:val="hybridMultilevel"/>
     <w:tmpl w:val="FFFFFFFF"/>
@@ -7353,7 +7928,7 @@
       </w:rPr>
     </w:lvl>
   </w:abstractNum>
-  <w:abstractNum w:abstractNumId="22" w15:restartNumberingAfterBreak="0">
+  <w:abstractNum w:abstractNumId="23" w15:restartNumberingAfterBreak="0">
     <w:nsid w:val="43DCB8F2"/>
     <w:multiLevelType w:val="hybridMultilevel"/>
     <w:tmpl w:val="FFFFFFFF"/>
@@ -7466,7 +8041,7 @@
       </w:rPr>
     </w:lvl>
   </w:abstractNum>
-  <w:abstractNum w:abstractNumId="23" w15:restartNumberingAfterBreak="0">
+  <w:abstractNum w:abstractNumId="24" w15:restartNumberingAfterBreak="0">
     <w:nsid w:val="453E2DC6"/>
     <w:multiLevelType w:val="multilevel"/>
     <w:tmpl w:val="4DA4E65A"/>
@@ -7587,7 +8162,7 @@
       </w:rPr>
     </w:lvl>
   </w:abstractNum>
-  <w:abstractNum w:abstractNumId="24" w15:restartNumberingAfterBreak="0">
+  <w:abstractNum w:abstractNumId="25" w15:restartNumberingAfterBreak="0">
     <w:nsid w:val="4D557C4F"/>
     <w:multiLevelType w:val="hybridMultilevel"/>
     <w:tmpl w:val="E482CF54"/>
@@ -7676,7 +8251,7 @@
       </w:pPr>
     </w:lvl>
   </w:abstractNum>
-  <w:abstractNum w:abstractNumId="25" w15:restartNumberingAfterBreak="0">
+  <w:abstractNum w:abstractNumId="26" w15:restartNumberingAfterBreak="0">
     <w:nsid w:val="52DF187A"/>
     <w:multiLevelType w:val="hybridMultilevel"/>
     <w:tmpl w:val="FFFFFFFF"/>
@@ -7789,7 +8364,7 @@
       </w:rPr>
     </w:lvl>
   </w:abstractNum>
-  <w:abstractNum w:abstractNumId="26" w15:restartNumberingAfterBreak="0">
+  <w:abstractNum w:abstractNumId="27" w15:restartNumberingAfterBreak="0">
     <w:nsid w:val="573E3B79"/>
     <w:multiLevelType w:val="hybridMultilevel"/>
     <w:tmpl w:val="FFFFFFFF"/>
@@ -7875,7 +8450,7 @@
       </w:pPr>
     </w:lvl>
   </w:abstractNum>
-  <w:abstractNum w:abstractNumId="27" w15:restartNumberingAfterBreak="0">
+  <w:abstractNum w:abstractNumId="28" w15:restartNumberingAfterBreak="0">
     <w:nsid w:val="5A72411A"/>
     <w:multiLevelType w:val="hybridMultilevel"/>
     <w:tmpl w:val="C31A5862"/>
@@ -7961,7 +8536,7 @@
       </w:pPr>
     </w:lvl>
   </w:abstractNum>
-  <w:abstractNum w:abstractNumId="28" w15:restartNumberingAfterBreak="0">
+  <w:abstractNum w:abstractNumId="29" w15:restartNumberingAfterBreak="0">
     <w:nsid w:val="64424843"/>
     <w:multiLevelType w:val="hybridMultilevel"/>
     <w:tmpl w:val="FFFFFFFF"/>
@@ -8047,7 +8622,7 @@
       </w:pPr>
     </w:lvl>
   </w:abstractNum>
-  <w:abstractNum w:abstractNumId="29" w15:restartNumberingAfterBreak="0">
+  <w:abstractNum w:abstractNumId="30" w15:restartNumberingAfterBreak="0">
     <w:nsid w:val="64803963"/>
     <w:multiLevelType w:val="multilevel"/>
     <w:tmpl w:val="FFFFFFFF"/>
@@ -8133,7 +8708,7 @@
       </w:pPr>
     </w:lvl>
   </w:abstractNum>
-  <w:abstractNum w:abstractNumId="30" w15:restartNumberingAfterBreak="0">
+  <w:abstractNum w:abstractNumId="31" w15:restartNumberingAfterBreak="0">
     <w:nsid w:val="662D2694"/>
     <w:multiLevelType w:val="hybridMultilevel"/>
     <w:tmpl w:val="FFFFFFFF"/>
@@ -8219,7 +8794,7 @@
       </w:pPr>
     </w:lvl>
   </w:abstractNum>
-  <w:abstractNum w:abstractNumId="31" w15:restartNumberingAfterBreak="0">
+  <w:abstractNum w:abstractNumId="32" w15:restartNumberingAfterBreak="0">
     <w:nsid w:val="6989EEEE"/>
     <w:multiLevelType w:val="multilevel"/>
     <w:tmpl w:val="FFFFFFFF"/>
@@ -8256,7 +8831,7 @@
       <w:lvlText w:val="%4."/>
       <w:lvlJc w:val="left"/>
       <w:pPr>
-        <w:ind w:left="2880" w:hanging="360"/>
+        <w:ind w:left="502" w:hanging="360"/>
       </w:pPr>
     </w:lvl>
     <w:lvl w:ilvl="4">
@@ -8305,7 +8880,7 @@
       </w:pPr>
     </w:lvl>
   </w:abstractNum>
-  <w:abstractNum w:abstractNumId="32" w15:restartNumberingAfterBreak="0">
+  <w:abstractNum w:abstractNumId="33" w15:restartNumberingAfterBreak="0">
     <w:nsid w:val="717456F8"/>
     <w:multiLevelType w:val="hybridMultilevel"/>
     <w:tmpl w:val="FFFFFFFF"/>
@@ -8419,7 +8994,7 @@
     </w:lvl>
   </w:abstractNum>
   <w:num w:numId="1" w16cid:durableId="193809708">
-    <w:abstractNumId w:val="27"/>
+    <w:abstractNumId w:val="28"/>
   </w:num>
   <w:num w:numId="2" w16cid:durableId="439304008">
     <w:abstractNumId w:val="0"/>
@@ -8428,7 +9003,7 @@
     <w:abstractNumId w:val="8"/>
   </w:num>
   <w:num w:numId="4" w16cid:durableId="2006858979">
-    <w:abstractNumId w:val="28"/>
+    <w:abstractNumId w:val="29"/>
   </w:num>
   <w:num w:numId="5" w16cid:durableId="1839346339">
     <w:abstractNumId w:val="18"/>
@@ -8437,19 +9012,19 @@
     <w:abstractNumId w:val="10"/>
   </w:num>
   <w:num w:numId="7" w16cid:durableId="565338146">
-    <w:abstractNumId w:val="30"/>
+    <w:abstractNumId w:val="31"/>
   </w:num>
   <w:num w:numId="8" w16cid:durableId="522136554">
-    <w:abstractNumId w:val="19"/>
+    <w:abstractNumId w:val="20"/>
   </w:num>
   <w:num w:numId="9" w16cid:durableId="729496021">
-    <w:abstractNumId w:val="24"/>
+    <w:abstractNumId w:val="25"/>
   </w:num>
   <w:num w:numId="10" w16cid:durableId="417485858">
     <w:abstractNumId w:val="7"/>
   </w:num>
   <w:num w:numId="11" w16cid:durableId="1035351234">
-    <w:abstractNumId w:val="23"/>
+    <w:abstractNumId w:val="24"/>
   </w:num>
   <w:num w:numId="12" w16cid:durableId="837691969">
     <w:abstractNumId w:val="5"/>
@@ -8485,13 +9060,13 @@
     <w:abstractNumId w:val="4"/>
   </w:num>
   <w:num w:numId="23" w16cid:durableId="1424566782">
-    <w:abstractNumId w:val="20"/>
+    <w:abstractNumId w:val="21"/>
   </w:num>
   <w:num w:numId="24" w16cid:durableId="983385615">
-    <w:abstractNumId w:val="22"/>
+    <w:abstractNumId w:val="23"/>
   </w:num>
   <w:num w:numId="25" w16cid:durableId="1303582182">
-    <w:abstractNumId w:val="25"/>
+    <w:abstractNumId w:val="26"/>
   </w:num>
   <w:num w:numId="26" w16cid:durableId="2138447778">
     <w:abstractNumId w:val="2"/>
@@ -8500,22 +9075,25 @@
     <w:abstractNumId w:val="12"/>
   </w:num>
   <w:num w:numId="28" w16cid:durableId="296570619">
-    <w:abstractNumId w:val="26"/>
+    <w:abstractNumId w:val="27"/>
   </w:num>
   <w:num w:numId="29" w16cid:durableId="266351746">
-    <w:abstractNumId w:val="32"/>
+    <w:abstractNumId w:val="33"/>
   </w:num>
   <w:num w:numId="30" w16cid:durableId="1027947511">
-    <w:abstractNumId w:val="29"/>
+    <w:abstractNumId w:val="30"/>
   </w:num>
   <w:num w:numId="31" w16cid:durableId="1358778646">
-    <w:abstractNumId w:val="21"/>
+    <w:abstractNumId w:val="22"/>
   </w:num>
   <w:num w:numId="32" w16cid:durableId="186406669">
-    <w:abstractNumId w:val="31"/>
+    <w:abstractNumId w:val="32"/>
   </w:num>
   <w:num w:numId="33" w16cid:durableId="364215154">
     <w:abstractNumId w:val="3"/>
+  </w:num>
+  <w:num w:numId="34" w16cid:durableId="1304314094">
+    <w:abstractNumId w:val="19"/>
   </w:num>
 </w:numbering>
 </file>

</xml_diff>

<commit_message>
Description for visualisations, 3.2 and 3.3, polished.
</commit_message>
<xml_diff>
--- a/7COM1079_Final report_template.docx
+++ b/7COM1079_Final report_template.docx
@@ -430,16 +430,16 @@
     </w:p>
     <w:p>
       <w:pPr>
-        <w:pStyle w:val="38"/>
-        <w:rPr>
-          <w:rFonts w:ascii="Times New Roman" w:hAnsi="Times New Roman" w:eastAsia="Times New Roman" w:cs="Times New Roman"/>
-          <w:i/>
-          <w:highlight w:val="yellow"/>
-        </w:rPr>
-      </w:pPr>
-      <w:r>
-        <w:rPr>
-          <w:rStyle w:val="21"/>
+        <w:pStyle w:val="39"/>
+        <w:rPr>
+          <w:rFonts w:ascii="Times New Roman" w:hAnsi="Times New Roman" w:eastAsia="Times New Roman" w:cs="Times New Roman"/>
+          <w:i/>
+          <w:highlight w:val="yellow"/>
+        </w:rPr>
+      </w:pPr>
+      <w:r>
+        <w:rPr>
+          <w:rStyle w:val="22"/>
           <w:rFonts w:ascii="Times New Roman" w:hAnsi="Times New Roman" w:eastAsia="Times New Roman" w:cs="Times New Roman"/>
           <w:i/>
           <w:highlight w:val="yellow"/>
@@ -457,7 +457,7 @@
     </w:p>
     <w:p>
       <w:pPr>
-        <w:pStyle w:val="38"/>
+        <w:pStyle w:val="39"/>
         <w:rPr>
           <w:rFonts w:ascii="Times New Roman" w:hAnsi="Times New Roman" w:eastAsia="Times New Roman" w:cs="Times New Roman"/>
         </w:rPr>
@@ -581,7 +581,7 @@
     </w:p>
     <w:p>
       <w:pPr>
-        <w:pStyle w:val="38"/>
+        <w:pStyle w:val="39"/>
         <w:numPr>
           <w:ilvl w:val="0"/>
           <w:numId w:val="1"/>
@@ -599,7 +599,7 @@
     </w:p>
     <w:p>
       <w:pPr>
-        <w:pStyle w:val="38"/>
+        <w:pStyle w:val="39"/>
         <w:numPr>
           <w:ilvl w:val="1"/>
           <w:numId w:val="1"/>
@@ -618,7 +618,7 @@
     </w:p>
     <w:p>
       <w:pPr>
-        <w:pStyle w:val="38"/>
+        <w:pStyle w:val="39"/>
         <w:numPr>
           <w:ilvl w:val="1"/>
           <w:numId w:val="1"/>
@@ -637,7 +637,7 @@
     </w:p>
     <w:p>
       <w:pPr>
-        <w:pStyle w:val="38"/>
+        <w:pStyle w:val="39"/>
         <w:numPr>
           <w:ilvl w:val="1"/>
           <w:numId w:val="1"/>
@@ -656,7 +656,7 @@
     </w:p>
     <w:p>
       <w:pPr>
-        <w:pStyle w:val="38"/>
+        <w:pStyle w:val="39"/>
         <w:numPr>
           <w:ilvl w:val="1"/>
           <w:numId w:val="1"/>
@@ -689,7 +689,7 @@
     </w:p>
     <w:p>
       <w:pPr>
-        <w:pStyle w:val="38"/>
+        <w:pStyle w:val="39"/>
         <w:numPr>
           <w:ilvl w:val="0"/>
           <w:numId w:val="1"/>
@@ -707,7 +707,7 @@
     </w:p>
     <w:p>
       <w:pPr>
-        <w:pStyle w:val="38"/>
+        <w:pStyle w:val="39"/>
         <w:numPr>
           <w:ilvl w:val="1"/>
           <w:numId w:val="1"/>
@@ -726,7 +726,7 @@
     </w:p>
     <w:p>
       <w:pPr>
-        <w:pStyle w:val="38"/>
+        <w:pStyle w:val="39"/>
         <w:numPr>
           <w:ilvl w:val="1"/>
           <w:numId w:val="1"/>
@@ -759,7 +759,7 @@
     </w:p>
     <w:p>
       <w:pPr>
-        <w:pStyle w:val="38"/>
+        <w:pStyle w:val="39"/>
         <w:numPr>
           <w:ilvl w:val="0"/>
           <w:numId w:val="1"/>
@@ -777,7 +777,7 @@
     </w:p>
     <w:p>
       <w:pPr>
-        <w:pStyle w:val="38"/>
+        <w:pStyle w:val="39"/>
         <w:numPr>
           <w:ilvl w:val="1"/>
           <w:numId w:val="1"/>
@@ -827,7 +827,7 @@
     </w:p>
     <w:p>
       <w:pPr>
-        <w:pStyle w:val="38"/>
+        <w:pStyle w:val="39"/>
         <w:numPr>
           <w:ilvl w:val="1"/>
           <w:numId w:val="1"/>
@@ -856,7 +856,7 @@
     </w:p>
     <w:p>
       <w:pPr>
-        <w:pStyle w:val="38"/>
+        <w:pStyle w:val="39"/>
         <w:numPr>
           <w:ilvl w:val="1"/>
           <w:numId w:val="1"/>
@@ -952,17 +952,18 @@
         <w:pStyle w:val="13"/>
         <w:ind w:left="1440"/>
         <w:rPr>
+          <w:rFonts w:hint="default" w:ascii="Times New Roman" w:hAnsi="Times New Roman" w:eastAsia="Times New Roman" w:cs="Times New Roman"/>
           <w:lang w:val="en-US"/>
         </w:rPr>
       </w:pPr>
       <w:r>
-        <w:t xml:space="preserve">Table </w:t>
+        <w:t xml:space="preserve">Figure </w:t>
       </w:r>
       <w:r>
         <w:fldChar w:fldCharType="begin"/>
       </w:r>
       <w:r>
-        <w:instrText xml:space="preserve"> SEQ Table \* ARABIC </w:instrText>
+        <w:instrText xml:space="preserve"> SEQ Figure \* ARABIC </w:instrText>
       </w:r>
       <w:r>
         <w:fldChar w:fldCharType="separate"/>
@@ -977,23 +978,35 @@
         <w:rPr>
           <w:lang w:val="en-US"/>
         </w:rPr>
-        <w:t>: Histogram of entire dataset showing Happiness</w:t>
-      </w:r>
-    </w:p>
-    <w:p>
-      <w:pPr>
+        <w:t xml:space="preserve">: Histogram of entire dataset showing </w:t>
+      </w:r>
+      <w:r>
         <w:rPr>
           <w:rFonts w:hint="default"/>
           <w:lang w:val="en-US"/>
         </w:rPr>
-      </w:pPr>
-      <w:r>
+        <w:t>h</w:t>
+      </w:r>
+      <w:r>
+        <w:rPr>
+          <w:lang w:val="en-US"/>
+        </w:rPr>
+        <w:t>appiness</w:t>
+      </w:r>
+    </w:p>
+    <w:p>
+      <w:pPr>
         <w:rPr>
           <w:rFonts w:hint="default"/>
           <w:lang w:val="en-US"/>
         </w:rPr>
+      </w:pPr>
+      <w:r>
+        <w:rPr>
+          <w:rFonts w:hint="default"/>
+          <w:lang w:val="en-US"/>
+        </w:rPr>
         <w:tab/>
-        <w:t/>
       </w:r>
       <w:r>
         <w:rPr>
@@ -1050,48 +1063,55 @@
       <w:pPr>
         <w:pStyle w:val="13"/>
         <w:rPr>
-          <w:lang w:val="en-US"/>
-        </w:rPr>
-      </w:pPr>
-      <w:r>
-        <w:t xml:space="preserve">Table </w:t>
-      </w:r>
-      <w:r>
-        <w:fldChar w:fldCharType="begin"/>
-      </w:r>
-      <w:r>
-        <w:instrText xml:space="preserve"> SEQ Table \* ARABIC </w:instrText>
-      </w:r>
-      <w:r>
-        <w:fldChar w:fldCharType="separate"/>
-      </w:r>
-      <w:r>
-        <w:t>2</w:t>
-      </w:r>
-      <w:r>
-        <w:fldChar w:fldCharType="end"/>
-      </w:r>
-      <w:r>
-        <w:rPr>
-          <w:lang w:val="en-US"/>
-        </w:rPr>
-        <w:t>: Histogram of dataset of happiness of high productivity nations</w:t>
-      </w:r>
-    </w:p>
-    <w:p>
-      <w:pPr>
-        <w:rPr>
           <w:rFonts w:hint="default"/>
           <w:lang w:val="en-US"/>
         </w:rPr>
       </w:pPr>
       <w:r>
+        <w:t xml:space="preserve">Figure </w:t>
+      </w:r>
+      <w:r>
+        <w:fldChar w:fldCharType="begin"/>
+      </w:r>
+      <w:r>
+        <w:instrText xml:space="preserve"> SEQ Figure \* ARABIC </w:instrText>
+      </w:r>
+      <w:r>
+        <w:fldChar w:fldCharType="separate"/>
+      </w:r>
+      <w:r>
+        <w:t>2</w:t>
+      </w:r>
+      <w:r>
+        <w:fldChar w:fldCharType="end"/>
+      </w:r>
+      <w:r>
         <w:rPr>
           <w:rFonts w:hint="default"/>
           <w:lang w:val="en-US"/>
         </w:rPr>
+        <w:t>:</w:t>
+      </w:r>
+      <w:r>
+        <w:rPr>
+          <w:lang w:val="en-US"/>
+        </w:rPr>
+        <w:t xml:space="preserve"> Histogram of dataset of happiness of high productivity nations</w:t>
+      </w:r>
+    </w:p>
+    <w:p>
+      <w:pPr>
+        <w:rPr>
+          <w:rFonts w:hint="default"/>
+          <w:lang w:val="en-US"/>
+        </w:rPr>
+      </w:pPr>
+      <w:r>
+        <w:rPr>
+          <w:rFonts w:hint="default"/>
+          <w:lang w:val="en-US"/>
+        </w:rPr>
         <w:tab/>
-        <w:t/>
       </w:r>
       <w:r>
         <w:rPr>
@@ -1148,48 +1168,48 @@
       <w:pPr>
         <w:pStyle w:val="13"/>
         <w:rPr>
-          <w:lang w:val="en-US"/>
-        </w:rPr>
-      </w:pPr>
-      <w:r>
-        <w:t xml:space="preserve">Table </w:t>
-      </w:r>
-      <w:r>
-        <w:fldChar w:fldCharType="begin"/>
-      </w:r>
-      <w:r>
-        <w:instrText xml:space="preserve"> SEQ Table \* ARABIC </w:instrText>
-      </w:r>
-      <w:r>
-        <w:fldChar w:fldCharType="separate"/>
-      </w:r>
-      <w:r>
-        <w:t>3</w:t>
-      </w:r>
-      <w:r>
-        <w:fldChar w:fldCharType="end"/>
-      </w:r>
-      <w:r>
-        <w:rPr>
-          <w:lang w:val="en-US"/>
-        </w:rPr>
-        <w:t>: Histogram of dataset of happiness of low productivity nations</w:t>
-      </w:r>
-    </w:p>
-    <w:p>
-      <w:pPr>
-        <w:rPr>
           <w:rFonts w:hint="default"/>
           <w:lang w:val="en-US"/>
         </w:rPr>
       </w:pPr>
       <w:r>
+        <w:t xml:space="preserve">Figure </w:t>
+      </w:r>
+      <w:r>
+        <w:fldChar w:fldCharType="begin"/>
+      </w:r>
+      <w:r>
+        <w:instrText xml:space="preserve"> SEQ Figure \* ARABIC </w:instrText>
+      </w:r>
+      <w:r>
+        <w:fldChar w:fldCharType="separate"/>
+      </w:r>
+      <w:r>
+        <w:t>3</w:t>
+      </w:r>
+      <w:r>
+        <w:fldChar w:fldCharType="end"/>
+      </w:r>
+      <w:r>
+        <w:rPr>
+          <w:lang w:val="en-US"/>
+        </w:rPr>
+        <w:t>: Histogram of dataset of happiness of low productivity nations</w:t>
+      </w:r>
+    </w:p>
+    <w:p>
+      <w:pPr>
         <w:rPr>
           <w:rFonts w:hint="default"/>
           <w:lang w:val="en-US"/>
         </w:rPr>
+      </w:pPr>
+      <w:r>
+        <w:rPr>
+          <w:rFonts w:hint="default"/>
+          <w:lang w:val="en-US"/>
+        </w:rPr>
         <w:tab/>
-        <w:t/>
       </w:r>
       <w:r>
         <w:rPr>
@@ -1246,48 +1266,48 @@
       <w:pPr>
         <w:pStyle w:val="13"/>
         <w:rPr>
-          <w:lang w:val="en-US"/>
-        </w:rPr>
-      </w:pPr>
-      <w:r>
-        <w:t xml:space="preserve">Table </w:t>
-      </w:r>
-      <w:r>
-        <w:fldChar w:fldCharType="begin"/>
-      </w:r>
-      <w:r>
-        <w:instrText xml:space="preserve"> SEQ Table \* ARABIC </w:instrText>
-      </w:r>
-      <w:r>
-        <w:fldChar w:fldCharType="separate"/>
-      </w:r>
-      <w:r>
-        <w:t>4</w:t>
-      </w:r>
-      <w:r>
-        <w:fldChar w:fldCharType="end"/>
-      </w:r>
-      <w:r>
-        <w:rPr>
-          <w:lang w:val="en-US"/>
-        </w:rPr>
-        <w:t>: Scatterplot of entire dataset showing happiness and productivity.</w:t>
-      </w:r>
-    </w:p>
-    <w:p>
-      <w:pPr>
-        <w:rPr>
           <w:rFonts w:hint="default"/>
           <w:lang w:val="en-US"/>
         </w:rPr>
       </w:pPr>
       <w:r>
+        <w:t xml:space="preserve">Figure </w:t>
+      </w:r>
+      <w:r>
+        <w:fldChar w:fldCharType="begin"/>
+      </w:r>
+      <w:r>
+        <w:instrText xml:space="preserve"> SEQ Figure \* ARABIC </w:instrText>
+      </w:r>
+      <w:r>
+        <w:fldChar w:fldCharType="separate"/>
+      </w:r>
+      <w:r>
+        <w:t>4</w:t>
+      </w:r>
+      <w:r>
+        <w:fldChar w:fldCharType="end"/>
+      </w:r>
+      <w:r>
+        <w:rPr>
+          <w:lang w:val="en-US"/>
+        </w:rPr>
+        <w:t>: : Scatter plot of entire dataset showing happiness and productivity.</w:t>
+      </w:r>
+    </w:p>
+    <w:p>
+      <w:pPr>
         <w:rPr>
           <w:rFonts w:hint="default"/>
           <w:lang w:val="en-US"/>
         </w:rPr>
+      </w:pPr>
+      <w:r>
+        <w:rPr>
+          <w:rFonts w:hint="default"/>
+          <w:lang w:val="en-US"/>
+        </w:rPr>
         <w:tab/>
-        <w:t/>
       </w:r>
       <w:r>
         <w:rPr>
@@ -1348,13 +1368,13 @@
         </w:rPr>
       </w:pPr>
       <w:r>
-        <w:t xml:space="preserve">Table </w:t>
+        <w:t xml:space="preserve">Figure </w:t>
       </w:r>
       <w:r>
         <w:fldChar w:fldCharType="begin"/>
       </w:r>
       <w:r>
-        <w:instrText xml:space="preserve"> SEQ Table \* ARABIC </w:instrText>
+        <w:instrText xml:space="preserve"> SEQ Figure \* ARABIC </w:instrText>
       </w:r>
       <w:r>
         <w:fldChar w:fldCharType="separate"/>
@@ -1369,7 +1389,7 @@
         <w:rPr>
           <w:lang w:val="en-US"/>
         </w:rPr>
-        <w:t>: : Scatterplot of dataset of high productivity nations showing happiness and productivity.</w:t>
+        <w:t>: Scatter plot of data set of high productivity nations showing happiness and productivity.</w:t>
       </w:r>
     </w:p>
     <w:p>
@@ -1385,7 +1405,6 @@
           <w:lang w:val="en-US"/>
         </w:rPr>
         <w:tab/>
-        <w:t/>
       </w:r>
       <w:r>
         <w:rPr>
@@ -1442,49 +1461,42 @@
       <w:pPr>
         <w:pStyle w:val="13"/>
         <w:rPr>
-          <w:lang w:val="en-US"/>
-        </w:rPr>
-      </w:pPr>
-      <w:r>
-        <w:t xml:space="preserve">Table </w:t>
-      </w:r>
-      <w:r>
-        <w:fldChar w:fldCharType="begin"/>
-      </w:r>
-      <w:r>
-        <w:instrText xml:space="preserve"> SEQ Table \* ARABIC </w:instrText>
-      </w:r>
-      <w:r>
-        <w:fldChar w:fldCharType="separate"/>
-      </w:r>
-      <w:r>
-        <w:t>6</w:t>
-      </w:r>
-      <w:r>
-        <w:fldChar w:fldCharType="end"/>
-      </w:r>
-      <w:r>
-        <w:rPr>
-          <w:lang w:val="en-US"/>
-        </w:rPr>
-        <w:t>: : : Scatterplot of dataset of low productivity nations showing happiness and productivity.</w:t>
-      </w:r>
-    </w:p>
-    <w:p>
-      <w:pPr>
-        <w:rPr>
           <w:rFonts w:hint="default"/>
           <w:lang w:val="en-US"/>
         </w:rPr>
       </w:pPr>
       <w:r>
+        <w:t xml:space="preserve">Figure </w:t>
+      </w:r>
+      <w:r>
+        <w:fldChar w:fldCharType="begin"/>
+      </w:r>
+      <w:r>
+        <w:instrText xml:space="preserve"> SEQ Figure \* ARABIC </w:instrText>
+      </w:r>
+      <w:r>
+        <w:fldChar w:fldCharType="separate"/>
+      </w:r>
+      <w:r>
+        <w:t>6</w:t>
+      </w:r>
+      <w:r>
+        <w:fldChar w:fldCharType="end"/>
+      </w:r>
+      <w:r>
+        <w:rPr>
+          <w:lang w:val="en-US"/>
+        </w:rPr>
+        <w:t>: Scatterplot of dataset of low productivity nations showing happiness and productivity.</w:t>
+      </w:r>
+    </w:p>
+    <w:p>
+      <w:pPr>
         <w:rPr>
           <w:rFonts w:hint="default"/>
           <w:lang w:val="en-US"/>
         </w:rPr>
-        <w:tab/>
-        <w:t/>
-      </w:r>
+      </w:pPr>
       <w:r>
         <w:rPr>
           <w:rFonts w:hint="default"/>
@@ -1492,6 +1504,13 @@
         </w:rPr>
         <w:tab/>
       </w:r>
+      <w:r>
+        <w:rPr>
+          <w:rFonts w:hint="default"/>
+          <w:lang w:val="en-US"/>
+        </w:rPr>
+        <w:tab/>
+      </w:r>
     </w:p>
     <w:p>
       <w:pPr>
@@ -1506,7 +1525,6 @@
           <w:lang w:val="en-US"/>
         </w:rPr>
         <w:tab/>
-        <w:t/>
       </w:r>
       <w:r>
         <w:rPr>
@@ -1520,7 +1538,7 @@
           <w:rFonts w:hint="default" w:ascii="Times New Roman Regular" w:hAnsi="Times New Roman Regular" w:cs="Times New Roman Regular"/>
           <w:lang w:val="en-US"/>
         </w:rPr>
-        <w:t>3.2/3.3</w:t>
+        <w:t>3.2</w:t>
       </w:r>
     </w:p>
     <w:p>
@@ -1536,7 +1554,6 @@
           <w:lang w:val="en-US"/>
         </w:rPr>
         <w:tab/>
-        <w:t/>
       </w:r>
       <w:r>
         <w:rPr>
@@ -1544,36 +1561,65 @@
           <w:lang w:val="en-US"/>
         </w:rPr>
         <w:tab/>
-        <w:t xml:space="preserve">All visualisations have uniform scaling across both axis for consistency.  </w:t>
-      </w:r>
-    </w:p>
-    <w:p>
-      <w:pPr>
+      </w:r>
+    </w:p>
+    <w:p>
+      <w:pPr>
+        <w:ind w:left="1440" w:leftChars="0" w:firstLine="0" w:firstLineChars="0"/>
+        <w:rPr>
+          <w:rFonts w:hint="default" w:ascii="Times New Roman Regular" w:hAnsi="Times New Roman Regular"/>
+          <w:lang w:val="en-US"/>
+        </w:rPr>
+      </w:pPr>
+      <w:r>
+        <w:rPr>
+          <w:rFonts w:hint="default" w:ascii="Times New Roman Regular" w:hAnsi="Times New Roman Regular"/>
+          <w:lang w:val="en-US"/>
+        </w:rPr>
+        <w:t>The figures in Section 3.1 show the visualisations for the dataset. Three histograms are included for the full dataset, as well as for the subsets of high-productivity and low-productivity nations. Each histogram groups countries into ranges of happiness scores along the x-axis, with the y-axis showing the number of countries within each range. A normal-curve overlay is included to help identify whether the distribution is symmetric, skewed, or approximately normal. The direction of skewness indicates whether most countries in the group fall toward higher or lower happiness ranges.</w:t>
+      </w:r>
+    </w:p>
+    <w:p>
+      <w:pPr>
+        <w:ind w:left="1440" w:leftChars="0" w:firstLine="0" w:firstLineChars="0"/>
+        <w:rPr>
+          <w:rFonts w:hint="default" w:ascii="Times New Roman Regular" w:hAnsi="Times New Roman Regular"/>
+          <w:lang w:val="en-US"/>
+        </w:rPr>
+      </w:pPr>
+    </w:p>
+    <w:p>
+      <w:pPr>
+        <w:ind w:left="1440" w:leftChars="0" w:firstLine="0" w:firstLineChars="0"/>
         <w:rPr>
           <w:rFonts w:hint="default" w:ascii="Times New Roman Regular" w:hAnsi="Times New Roman Regular" w:cs="Times New Roman Regular"/>
           <w:lang w:val="en-US"/>
         </w:rPr>
       </w:pPr>
-    </w:p>
-    <w:p>
-      <w:pPr>
-        <w:ind w:left="1440" w:leftChars="0"/>
+      <w:r>
+        <w:rPr>
+          <w:rFonts w:hint="default" w:ascii="Times New Roman Regular" w:hAnsi="Times New Roman Regular"/>
+          <w:lang w:val="en-US"/>
+        </w:rPr>
+        <w:t>Section 3.1 also contains three scatterplots. One for the full dataset, one for high-productivity countries, and one for low-productivity countries. Each scatterplot shows productivity on the x-axis and happiness score on the y-axis, with an added trend line to help evaluate linear association. An upward-sloping line indicates a positive association, while a downward-sloping line indicates a negative association, and no slope suggests little to no linear correlation. Clustering of points around the trend line indicates a stronger correlation, whereas greater dispersion indicates a weaker one.</w:t>
+      </w:r>
+      <w:r>
         <w:rPr>
           <w:rFonts w:hint="default" w:ascii="Times New Roman Regular" w:hAnsi="Times New Roman Regular" w:cs="Times New Roman Regular"/>
           <w:lang w:val="en-US"/>
         </w:rPr>
-      </w:pPr>
+        <w:tab/>
+      </w:r>
       <w:r>
         <w:rPr>
           <w:rFonts w:hint="default" w:ascii="Times New Roman Regular" w:hAnsi="Times New Roman Regular" w:cs="Times New Roman Regular"/>
           <w:lang w:val="en-US"/>
         </w:rPr>
-        <w:t>- The histogram for the full dataset suggests normal-like distribution, indicates no major extreme outliers,  and does not invalidate the use of Pearson’s correlation.</w:t>
-      </w:r>
-    </w:p>
-    <w:p>
-      <w:pPr>
-        <w:ind w:left="1440" w:leftChars="0"/>
+        <w:tab/>
+      </w:r>
+    </w:p>
+    <w:p>
+      <w:pPr>
         <w:rPr>
           <w:rFonts w:hint="default" w:ascii="Times New Roman Regular" w:hAnsi="Times New Roman Regular" w:cs="Times New Roman Regular"/>
           <w:lang w:val="en-US"/>
@@ -1582,137 +1628,188 @@
     </w:p>
     <w:p>
       <w:pPr>
-        <w:ind w:left="1440" w:leftChars="0"/>
+        <w:ind w:left="720" w:leftChars="0" w:firstLine="720" w:firstLineChars="0"/>
         <w:rPr>
           <w:rFonts w:hint="default" w:ascii="Times New Roman Regular" w:hAnsi="Times New Roman Regular" w:cs="Times New Roman Regular"/>
           <w:lang w:val="en-US"/>
         </w:rPr>
       </w:pPr>
-      <w:r>
+    </w:p>
+    <w:p>
+      <w:pPr>
+        <w:ind w:left="720" w:leftChars="0" w:firstLine="720" w:firstLineChars="0"/>
         <w:rPr>
           <w:rFonts w:hint="default" w:ascii="Times New Roman Regular" w:hAnsi="Times New Roman Regular" w:cs="Times New Roman Regular"/>
           <w:lang w:val="en-US"/>
         </w:rPr>
-        <w:t>- The high productivity countries have an aggressively left skewed histogram, which suggests higher happiness among these countries.</w:t>
-      </w:r>
-    </w:p>
-    <w:p>
-      <w:pPr>
-        <w:ind w:left="1440" w:leftChars="0"/>
+      </w:pPr>
+      <w:r>
         <w:rPr>
           <w:rFonts w:hint="default" w:ascii="Times New Roman Regular" w:hAnsi="Times New Roman Regular" w:cs="Times New Roman Regular"/>
           <w:lang w:val="en-US"/>
         </w:rPr>
+        <w:t>3.3</w:t>
+      </w:r>
+    </w:p>
+    <w:p>
+      <w:pPr>
+        <w:ind w:left="720" w:leftChars="0"/>
       </w:pPr>
       <w:r>
         <w:rPr>
           <w:rFonts w:hint="default" w:ascii="Times New Roman Regular" w:hAnsi="Times New Roman Regular" w:cs="Times New Roman Regular"/>
           <w:lang w:val="en-US"/>
         </w:rPr>
-        <w:t>- Low productivity countries show a predictive right skew towards low happiness, which suggest low</w:t>
-      </w:r>
-      <w:bookmarkStart w:id="0" w:name="_GoBack"/>
-      <w:bookmarkEnd w:id="0"/>
-      <w:r>
+        <w:tab/>
+      </w:r>
+      <w:r>
+        <w:t>All visualisations use uniform scaling across both axes for consistency.</w:t>
+      </w:r>
+    </w:p>
+    <w:p>
+      <w:pPr>
+        <w:pStyle w:val="20"/>
+        <w:keepNext w:val="0"/>
+        <w:keepLines w:val="0"/>
+        <w:widowControl/>
+        <w:suppressLineNumbers w:val="0"/>
+        <w:spacing w:before="0" w:beforeAutospacing="1" w:after="0" w:afterAutospacing="1"/>
+        <w:ind w:left="1440" w:leftChars="0" w:right="0"/>
+      </w:pPr>
+      <w:r>
+        <w:rPr>
+          <w:rFonts w:hint="default"/>
+          <w:lang w:val="en-US"/>
+        </w:rPr>
+        <w:t xml:space="preserve">- </w:t>
+      </w:r>
+      <w:r>
+        <w:t xml:space="preserve">The histogram for the full dataset shows an approximately normal-like distribution. This does not suggest the presence of major extreme outliers, and the distribution does not invalidate the use of Pearson’s correlation </w:t>
+      </w:r>
+    </w:p>
+    <w:p>
+      <w:pPr>
+        <w:pStyle w:val="20"/>
+        <w:keepNext w:val="0"/>
+        <w:keepLines w:val="0"/>
+        <w:widowControl/>
+        <w:suppressLineNumbers w:val="0"/>
+        <w:spacing w:before="0" w:beforeAutospacing="1" w:after="0" w:afterAutospacing="1"/>
+        <w:ind w:left="1440" w:leftChars="0" w:right="0"/>
+      </w:pPr>
+      <w:r>
+        <w:rPr>
+          <w:rFonts w:hint="default"/>
+          <w:lang w:val="en-US"/>
+        </w:rPr>
+        <w:t xml:space="preserve">- </w:t>
+      </w:r>
+      <w:r>
+        <w:t>The histogram for high-productivity countries is left-skewed, meaning most of these countries report comparatively higher happiness scores.</w:t>
+      </w:r>
+    </w:p>
+    <w:p>
+      <w:pPr>
+        <w:pStyle w:val="20"/>
+        <w:keepNext w:val="0"/>
+        <w:keepLines w:val="0"/>
+        <w:widowControl/>
+        <w:suppressLineNumbers w:val="0"/>
+        <w:spacing w:before="0" w:beforeAutospacing="1" w:after="0" w:afterAutospacing="1"/>
+        <w:ind w:left="1440" w:leftChars="0" w:right="0"/>
+      </w:pPr>
+      <w:r>
+        <w:rPr>
+          <w:rFonts w:hint="default"/>
+          <w:lang w:val="en-US"/>
+        </w:rPr>
+        <w:t xml:space="preserve">- </w:t>
+      </w:r>
+      <w:r>
+        <w:t>Low-productivity countries exhibit a right-skewed distribution, meaning lower happiness scores are more common in this group.</w:t>
+      </w:r>
+    </w:p>
+    <w:p>
+      <w:pPr>
+        <w:pStyle w:val="20"/>
+        <w:keepNext w:val="0"/>
+        <w:keepLines w:val="0"/>
+        <w:widowControl/>
+        <w:suppressLineNumbers w:val="0"/>
+        <w:spacing w:before="0" w:beforeAutospacing="1" w:after="0" w:afterAutospacing="1"/>
+        <w:ind w:left="1440" w:leftChars="0" w:right="0"/>
+      </w:pPr>
+      <w:r>
+        <w:rPr>
+          <w:rFonts w:hint="default"/>
+          <w:lang w:val="en-US"/>
+        </w:rPr>
+        <w:t xml:space="preserve">- </w:t>
+      </w:r>
+      <w:r>
+        <w:t>The scatterplots show an upward-sloping linear trend, indicating a positive association between productivity and happiness. While a few outliers appear, the majority of points cluster around the trend line, suggesting a meaningful positive relationship.</w:t>
+      </w:r>
+    </w:p>
+    <w:p>
+      <w:pPr>
+        <w:pStyle w:val="20"/>
+        <w:keepNext w:val="0"/>
+        <w:keepLines w:val="0"/>
+        <w:widowControl/>
+        <w:suppressLineNumbers w:val="0"/>
+        <w:spacing w:before="0" w:beforeAutospacing="1" w:after="0" w:afterAutospacing="1"/>
+        <w:ind w:left="1440" w:leftChars="0" w:right="0"/>
+      </w:pPr>
+      <w:r>
+        <w:rPr>
+          <w:rFonts w:hint="default"/>
+          <w:lang w:val="en-US"/>
+        </w:rPr>
+        <w:t xml:space="preserve">- </w:t>
+      </w:r>
+      <w:r>
+        <w:t>The trend line for high-productivity countries has a noticeably steeper slope than that for low-productivity countries. This indicates a stronger association between productivity and happiness in high-productivity economies. In contrast, the greater variability seen among low-productivity countries suggests that factors other than productivity</w:t>
+      </w:r>
+      <w:r>
+        <w:rPr>
+          <w:rFonts w:hint="default"/>
+          <w:lang w:val="en-US"/>
+        </w:rPr>
+        <w:t xml:space="preserve">, </w:t>
+      </w:r>
+      <w:r>
+        <w:t>such as govern</w:t>
+      </w:r>
+      <w:r>
+        <w:rPr>
+          <w:rFonts w:hint="default"/>
+          <w:lang w:val="en-US"/>
+        </w:rPr>
+        <w:t xml:space="preserve">ment trust, </w:t>
+      </w:r>
+      <w:r>
+        <w:t>may play a stronger role in determining happiness levels.</w:t>
+      </w:r>
+    </w:p>
+    <w:p>
+      <w:pPr>
+        <w:rPr>
+          <w:rFonts w:hint="default"/>
+          <w:lang w:val="en-US"/>
+        </w:rPr>
+      </w:pPr>
+    </w:p>
+    <w:p>
+      <w:pPr>
         <w:rPr>
           <w:rFonts w:hint="default" w:ascii="Times New Roman Regular" w:hAnsi="Times New Roman Regular" w:cs="Times New Roman Regular"/>
           <w:lang w:val="en-US"/>
         </w:rPr>
-        <w:t>er happiness.</w:t>
-      </w:r>
-    </w:p>
-    <w:p>
-      <w:pPr>
-        <w:ind w:left="1440" w:leftChars="0"/>
-        <w:rPr>
-          <w:rFonts w:hint="default" w:ascii="Times New Roman Regular" w:hAnsi="Times New Roman Regular" w:cs="Times New Roman Regular"/>
-          <w:lang w:val="en-US"/>
-        </w:rPr>
-      </w:pPr>
-    </w:p>
-    <w:p>
-      <w:pPr>
-        <w:ind w:left="1440" w:leftChars="0"/>
-        <w:rPr>
-          <w:rFonts w:hint="default" w:ascii="Times New Roman Regular" w:hAnsi="Times New Roman Regular" w:cs="Times New Roman Regular"/>
-          <w:lang w:val="en-US"/>
-        </w:rPr>
-      </w:pPr>
-      <w:r>
-        <w:rPr>
-          <w:rFonts w:hint="default" w:ascii="Times New Roman Regular" w:hAnsi="Times New Roman Regular" w:cs="Times New Roman Regular"/>
-          <w:lang w:val="en-US"/>
-        </w:rPr>
-        <w:t>- The scatter plot is linear and right-ascending which suggests a positive association between happiness and productivity.</w:t>
-      </w:r>
-    </w:p>
-    <w:p>
-      <w:pPr>
-        <w:ind w:left="1440" w:leftChars="0"/>
-        <w:rPr>
-          <w:rFonts w:hint="default" w:ascii="Times New Roman Regular" w:hAnsi="Times New Roman Regular" w:cs="Times New Roman Regular"/>
-          <w:lang w:val="en-US"/>
-        </w:rPr>
-      </w:pPr>
-      <w:r>
-        <w:rPr>
-          <w:rFonts w:hint="default" w:ascii="Times New Roman Regular" w:hAnsi="Times New Roman Regular" w:cs="Times New Roman Regular"/>
-          <w:lang w:val="en-US"/>
-        </w:rPr>
-        <w:t>- There are a few outliers but in general the scatter plot also shows clustering about the trend line which further shows a strong correlation between happiness and productivity.</w:t>
-      </w:r>
-    </w:p>
-    <w:p>
-      <w:pPr>
-        <w:ind w:left="1440" w:leftChars="0"/>
-        <w:rPr>
-          <w:rFonts w:hint="default" w:ascii="Times New Roman Regular" w:hAnsi="Times New Roman Regular" w:cs="Times New Roman Regular"/>
-          <w:lang w:val="en-US"/>
-        </w:rPr>
-      </w:pPr>
-    </w:p>
-    <w:p>
-      <w:pPr>
-        <w:ind w:left="1440" w:leftChars="0"/>
-        <w:rPr>
-          <w:rFonts w:hint="default"/>
-          <w:lang w:val="en-US"/>
-        </w:rPr>
-      </w:pPr>
-      <w:r>
-        <w:rPr>
-          <w:rFonts w:hint="default" w:ascii="Times New Roman Regular" w:hAnsi="Times New Roman Regular" w:cs="Times New Roman Regular"/>
-          <w:lang w:val="en-US"/>
-        </w:rPr>
-        <w:t xml:space="preserve">- The high productivity tend line has a more aggressive ascent that the low productivity line, which suggests a stronger correlation between happiness and productivity in high productivity countries. Lower </w:t>
-      </w:r>
-      <w:r>
-        <w:rPr>
-          <w:rFonts w:hint="default"/>
-          <w:lang w:val="en-US"/>
-        </w:rPr>
-        <w:t>productivity countries happiness seems to  be more strongly affected by other factors, perhaps government trust.</w:t>
-      </w:r>
-    </w:p>
-    <w:p>
-      <w:pPr>
-        <w:rPr>
-          <w:rFonts w:hint="default"/>
-          <w:lang w:val="en-US"/>
-        </w:rPr>
-      </w:pPr>
-    </w:p>
-    <w:p>
-      <w:pPr>
-        <w:rPr>
-          <w:rFonts w:hint="default" w:ascii="Times New Roman Regular" w:hAnsi="Times New Roman Regular" w:cs="Times New Roman Regular"/>
-          <w:lang w:val="en-US"/>
-        </w:rPr>
-      </w:pPr>
-    </w:p>
-    <w:p>
-      <w:pPr>
-        <w:pStyle w:val="38"/>
+      </w:pPr>
+    </w:p>
+    <w:p>
+      <w:pPr>
+        <w:pStyle w:val="39"/>
         <w:numPr>
           <w:ilvl w:val="0"/>
           <w:numId w:val="1"/>
@@ -1730,7 +1827,7 @@
     </w:p>
     <w:p>
       <w:pPr>
-        <w:pStyle w:val="38"/>
+        <w:pStyle w:val="39"/>
         <w:numPr>
           <w:ilvl w:val="1"/>
           <w:numId w:val="1"/>
@@ -1749,7 +1846,7 @@
     </w:p>
     <w:p>
       <w:pPr>
-        <w:pStyle w:val="38"/>
+        <w:pStyle w:val="39"/>
         <w:numPr>
           <w:ilvl w:val="1"/>
           <w:numId w:val="1"/>
@@ -1796,7 +1893,7 @@
     </w:p>
     <w:p>
       <w:pPr>
-        <w:pStyle w:val="38"/>
+        <w:pStyle w:val="39"/>
         <w:numPr>
           <w:ilvl w:val="0"/>
           <w:numId w:val="1"/>
@@ -1814,7 +1911,7 @@
     </w:p>
     <w:p>
       <w:pPr>
-        <w:pStyle w:val="38"/>
+        <w:pStyle w:val="39"/>
         <w:numPr>
           <w:ilvl w:val="1"/>
           <w:numId w:val="1"/>
@@ -1833,7 +1930,7 @@
     </w:p>
     <w:p>
       <w:pPr>
-        <w:pStyle w:val="38"/>
+        <w:pStyle w:val="39"/>
         <w:numPr>
           <w:ilvl w:val="1"/>
           <w:numId w:val="1"/>
@@ -1852,7 +1949,7 @@
     </w:p>
     <w:p>
       <w:pPr>
-        <w:pStyle w:val="38"/>
+        <w:pStyle w:val="39"/>
         <w:numPr>
           <w:ilvl w:val="1"/>
           <w:numId w:val="1"/>
@@ -1871,7 +1968,7 @@
     </w:p>
     <w:p>
       <w:pPr>
-        <w:pStyle w:val="38"/>
+        <w:pStyle w:val="39"/>
         <w:numPr>
           <w:ilvl w:val="1"/>
           <w:numId w:val="1"/>
@@ -1890,7 +1987,7 @@
     </w:p>
     <w:p>
       <w:pPr>
-        <w:pStyle w:val="38"/>
+        <w:pStyle w:val="39"/>
         <w:numPr>
           <w:ilvl w:val="1"/>
           <w:numId w:val="1"/>
@@ -2141,7 +2238,7 @@
     </w:p>
     <w:p>
       <w:pPr>
-        <w:pStyle w:val="38"/>
+        <w:pStyle w:val="39"/>
         <w:numPr>
           <w:ilvl w:val="0"/>
           <w:numId w:val="1"/>
@@ -2159,7 +2256,7 @@
     </w:p>
     <w:p>
       <w:pPr>
-        <w:pStyle w:val="38"/>
+        <w:pStyle w:val="39"/>
         <w:numPr>
           <w:ilvl w:val="1"/>
           <w:numId w:val="1"/>
@@ -2178,7 +2275,7 @@
     </w:p>
     <w:p>
       <w:pPr>
-        <w:pStyle w:val="38"/>
+        <w:pStyle w:val="39"/>
         <w:numPr>
           <w:ilvl w:val="1"/>
           <w:numId w:val="1"/>
@@ -2197,7 +2294,7 @@
     </w:p>
     <w:p>
       <w:pPr>
-        <w:pStyle w:val="38"/>
+        <w:pStyle w:val="39"/>
         <w:numPr>
           <w:ilvl w:val="1"/>
           <w:numId w:val="1"/>
@@ -2230,7 +2327,7 @@
     </w:p>
     <w:p>
       <w:pPr>
-        <w:pStyle w:val="38"/>
+        <w:pStyle w:val="39"/>
         <w:numPr>
           <w:ilvl w:val="0"/>
           <w:numId w:val="1"/>
@@ -2266,7 +2363,7 @@
     </w:p>
     <w:p>
       <w:pPr>
-        <w:pStyle w:val="38"/>
+        <w:pStyle w:val="39"/>
         <w:numPr>
           <w:ilvl w:val="0"/>
           <w:numId w:val="1"/>
@@ -2285,7 +2382,7 @@
     </w:p>
     <w:p>
       <w:pPr>
-        <w:pStyle w:val="38"/>
+        <w:pStyle w:val="39"/>
         <w:numPr>
           <w:ilvl w:val="0"/>
           <w:numId w:val="2"/>
@@ -2305,7 +2402,7 @@
     </w:p>
     <w:p>
       <w:pPr>
-        <w:pStyle w:val="38"/>
+        <w:pStyle w:val="39"/>
         <w:numPr>
           <w:ilvl w:val="0"/>
           <w:numId w:val="2"/>
@@ -2351,7 +2448,7 @@
     </w:p>
     <w:p>
       <w:pPr>
-        <w:pStyle w:val="38"/>
+        <w:pStyle w:val="39"/>
         <w:ind w:left="1440" w:hanging="720"/>
         <w:rPr>
           <w:rFonts w:ascii="Times New Roman" w:hAnsi="Times New Roman" w:eastAsia="Times New Roman" w:cs="Times New Roman"/>
@@ -2372,7 +2469,7 @@
     </w:p>
     <w:p>
       <w:pPr>
-        <w:pStyle w:val="38"/>
+        <w:pStyle w:val="39"/>
         <w:ind w:left="1440" w:hanging="720"/>
         <w:rPr>
           <w:rFonts w:ascii="Times New Roman" w:hAnsi="Times New Roman" w:eastAsia="Times New Roman" w:cs="Times New Roman"/>
@@ -2398,7 +2495,7 @@
     </w:p>
     <w:p>
       <w:pPr>
-        <w:pStyle w:val="38"/>
+        <w:pStyle w:val="39"/>
         <w:ind w:left="1440" w:hanging="720"/>
         <w:rPr>
           <w:rFonts w:ascii="Times New Roman" w:hAnsi="Times New Roman" w:eastAsia="Times New Roman" w:cs="Times New Roman"/>
@@ -2420,7 +2517,7 @@
     </w:p>
     <w:p>
       <w:pPr>
-        <w:pStyle w:val="38"/>
+        <w:pStyle w:val="39"/>
         <w:numPr>
           <w:ilvl w:val="1"/>
           <w:numId w:val="3"/>
@@ -2476,7 +2573,7 @@
     </w:p>
     <w:p>
       <w:pPr>
-        <w:pStyle w:val="38"/>
+        <w:pStyle w:val="39"/>
         <w:numPr>
           <w:ilvl w:val="0"/>
           <w:numId w:val="4"/>
@@ -2513,7 +2610,7 @@
     </w:p>
     <w:p>
       <w:pPr>
-        <w:pStyle w:val="38"/>
+        <w:pStyle w:val="39"/>
         <w:numPr>
           <w:ilvl w:val="0"/>
           <w:numId w:val="4"/>
@@ -2560,7 +2657,7 @@
     </w:p>
     <w:p>
       <w:pPr>
-        <w:pStyle w:val="38"/>
+        <w:pStyle w:val="39"/>
         <w:numPr>
           <w:ilvl w:val="1"/>
           <w:numId w:val="3"/>
@@ -2620,7 +2717,7 @@
     </w:p>
     <w:p>
       <w:pPr>
-        <w:pStyle w:val="38"/>
+        <w:pStyle w:val="39"/>
         <w:numPr>
           <w:ilvl w:val="1"/>
           <w:numId w:val="3"/>
@@ -2696,7 +2793,7 @@
     </w:p>
     <w:p>
       <w:pPr>
-        <w:pStyle w:val="38"/>
+        <w:pStyle w:val="39"/>
         <w:numPr>
           <w:ilvl w:val="1"/>
           <w:numId w:val="3"/>
@@ -2776,7 +2873,7 @@
     </w:p>
     <w:p>
       <w:pPr>
-        <w:pStyle w:val="38"/>
+        <w:pStyle w:val="39"/>
         <w:rPr>
           <w:rFonts w:ascii="Times New Roman" w:hAnsi="Times New Roman" w:eastAsia="Times New Roman" w:cs="Times New Roman"/>
         </w:rPr>
@@ -2798,7 +2895,7 @@
     </w:p>
     <w:p>
       <w:pPr>
-        <w:pStyle w:val="38"/>
+        <w:pStyle w:val="39"/>
         <w:numPr>
           <w:ilvl w:val="0"/>
           <w:numId w:val="3"/>
@@ -2816,7 +2913,7 @@
     </w:p>
     <w:p>
       <w:pPr>
-        <w:pStyle w:val="38"/>
+        <w:pStyle w:val="39"/>
         <w:numPr>
           <w:ilvl w:val="1"/>
           <w:numId w:val="3"/>
@@ -2845,7 +2942,7 @@
     </w:p>
     <w:p>
       <w:pPr>
-        <w:pStyle w:val="38"/>
+        <w:pStyle w:val="39"/>
         <w:numPr>
           <w:ilvl w:val="0"/>
           <w:numId w:val="5"/>
@@ -2938,7 +3035,7 @@
     </w:p>
     <w:p>
       <w:pPr>
-        <w:pStyle w:val="38"/>
+        <w:pStyle w:val="39"/>
         <w:ind w:left="1440" w:hanging="720"/>
         <w:rPr>
           <w:rFonts w:ascii="Times New Roman" w:hAnsi="Times New Roman" w:eastAsia="Times New Roman" w:cs="Times New Roman"/>
@@ -2947,7 +3044,7 @@
     </w:p>
     <w:p>
       <w:pPr>
-        <w:pStyle w:val="38"/>
+        <w:pStyle w:val="39"/>
         <w:numPr>
           <w:ilvl w:val="1"/>
           <w:numId w:val="3"/>
@@ -2994,7 +3091,7 @@
     </w:p>
     <w:p>
       <w:pPr>
-        <w:pStyle w:val="38"/>
+        <w:pStyle w:val="39"/>
         <w:numPr>
           <w:ilvl w:val="0"/>
           <w:numId w:val="3"/>
@@ -3012,7 +3109,7 @@
     </w:p>
     <w:p>
       <w:pPr>
-        <w:pStyle w:val="38"/>
+        <w:pStyle w:val="39"/>
         <w:numPr>
           <w:ilvl w:val="1"/>
           <w:numId w:val="3"/>
@@ -3068,7 +3165,7 @@
     </w:p>
     <w:p>
       <w:pPr>
-        <w:pStyle w:val="38"/>
+        <w:pStyle w:val="39"/>
         <w:numPr>
           <w:ilvl w:val="0"/>
           <w:numId w:val="6"/>
@@ -3093,7 +3190,7 @@
     </w:p>
     <w:p>
       <w:pPr>
-        <w:pStyle w:val="38"/>
+        <w:pStyle w:val="39"/>
         <w:numPr>
           <w:ilvl w:val="0"/>
           <w:numId w:val="6"/>
@@ -3118,7 +3215,7 @@
     </w:p>
     <w:p>
       <w:pPr>
-        <w:pStyle w:val="38"/>
+        <w:pStyle w:val="39"/>
         <w:numPr>
           <w:ilvl w:val="0"/>
           <w:numId w:val="6"/>
@@ -3155,7 +3252,7 @@
     </w:p>
     <w:p>
       <w:pPr>
-        <w:pStyle w:val="38"/>
+        <w:pStyle w:val="39"/>
         <w:numPr>
           <w:ilvl w:val="0"/>
           <w:numId w:val="6"/>
@@ -3178,7 +3275,7 @@
     </w:p>
     <w:p>
       <w:pPr>
-        <w:pStyle w:val="38"/>
+        <w:pStyle w:val="39"/>
         <w:numPr>
           <w:ilvl w:val="0"/>
           <w:numId w:val="6"/>
@@ -3201,7 +3298,7 @@
     </w:p>
     <w:p>
       <w:pPr>
-        <w:pStyle w:val="38"/>
+        <w:pStyle w:val="39"/>
         <w:numPr>
           <w:ilvl w:val="0"/>
           <w:numId w:val="6"/>
@@ -3224,7 +3321,7 @@
     </w:p>
     <w:p>
       <w:pPr>
-        <w:pStyle w:val="38"/>
+        <w:pStyle w:val="39"/>
         <w:numPr>
           <w:ilvl w:val="0"/>
           <w:numId w:val="6"/>
@@ -3247,17 +3344,17 @@
     </w:p>
     <w:p>
       <w:pPr>
-        <w:pStyle w:val="38"/>
-        <w:rPr>
-          <w:rFonts w:ascii="Times New Roman" w:hAnsi="Times New Roman" w:eastAsia="Times New Roman" w:cs="Times New Roman"/>
-          <w:i/>
-          <w:iCs/>
-        </w:rPr>
-      </w:pPr>
-    </w:p>
-    <w:p>
-      <w:pPr>
-        <w:pStyle w:val="38"/>
+        <w:pStyle w:val="39"/>
+        <w:rPr>
+          <w:rFonts w:ascii="Times New Roman" w:hAnsi="Times New Roman" w:eastAsia="Times New Roman" w:cs="Times New Roman"/>
+          <w:i/>
+          <w:iCs/>
+        </w:rPr>
+      </w:pPr>
+    </w:p>
+    <w:p>
+      <w:pPr>
+        <w:pStyle w:val="39"/>
         <w:numPr>
           <w:ilvl w:val="1"/>
           <w:numId w:val="3"/>
@@ -3294,7 +3391,7 @@
     </w:p>
     <w:p>
       <w:pPr>
-        <w:pStyle w:val="38"/>
+        <w:pStyle w:val="39"/>
         <w:numPr>
           <w:ilvl w:val="0"/>
           <w:numId w:val="7"/>
@@ -3319,7 +3416,7 @@
     </w:p>
     <w:p>
       <w:pPr>
-        <w:pStyle w:val="38"/>
+        <w:pStyle w:val="39"/>
         <w:ind w:left="1440" w:hanging="720"/>
         <w:rPr>
           <w:rFonts w:ascii="Times New Roman" w:hAnsi="Times New Roman" w:eastAsia="Times New Roman" w:cs="Times New Roman"/>
@@ -3328,7 +3425,7 @@
     </w:p>
     <w:p>
       <w:pPr>
-        <w:pStyle w:val="38"/>
+        <w:pStyle w:val="39"/>
         <w:numPr>
           <w:ilvl w:val="1"/>
           <w:numId w:val="3"/>
@@ -3363,7 +3460,7 @@
     </w:p>
     <w:p>
       <w:pPr>
-        <w:pStyle w:val="38"/>
+        <w:pStyle w:val="39"/>
         <w:numPr>
           <w:ilvl w:val="0"/>
           <w:numId w:val="8"/>
@@ -3388,7 +3485,7 @@
     </w:p>
     <w:p>
       <w:pPr>
-        <w:pStyle w:val="38"/>
+        <w:pStyle w:val="39"/>
         <w:rPr>
           <w:rFonts w:ascii="Times New Roman" w:hAnsi="Times New Roman" w:eastAsia="Times New Roman" w:cs="Times New Roman"/>
         </w:rPr>
@@ -3410,7 +3507,7 @@
     </w:p>
     <w:p>
       <w:pPr>
-        <w:pStyle w:val="38"/>
+        <w:pStyle w:val="39"/>
         <w:numPr>
           <w:ilvl w:val="0"/>
           <w:numId w:val="3"/>
@@ -3428,7 +3525,7 @@
     </w:p>
     <w:p>
       <w:pPr>
-        <w:pStyle w:val="38"/>
+        <w:pStyle w:val="39"/>
         <w:numPr>
           <w:ilvl w:val="1"/>
           <w:numId w:val="3"/>
@@ -3463,7 +3560,7 @@
     </w:p>
     <w:p>
       <w:pPr>
-        <w:pStyle w:val="38"/>
+        <w:pStyle w:val="39"/>
         <w:numPr>
           <w:ilvl w:val="0"/>
           <w:numId w:val="9"/>
@@ -3495,7 +3592,7 @@
     </w:p>
     <w:p>
       <w:pPr>
-        <w:pStyle w:val="38"/>
+        <w:pStyle w:val="39"/>
         <w:numPr>
           <w:ilvl w:val="0"/>
           <w:numId w:val="9"/>
@@ -3519,7 +3616,7 @@
     </w:p>
     <w:p>
       <w:pPr>
-        <w:pStyle w:val="38"/>
+        <w:pStyle w:val="39"/>
         <w:ind w:left="1440" w:hanging="720"/>
         <w:rPr>
           <w:rFonts w:ascii="Times New Roman" w:hAnsi="Times New Roman" w:eastAsia="Times New Roman" w:cs="Times New Roman"/>
@@ -3528,7 +3625,7 @@
     </w:p>
     <w:p>
       <w:pPr>
-        <w:pStyle w:val="38"/>
+        <w:pStyle w:val="39"/>
         <w:numPr>
           <w:ilvl w:val="1"/>
           <w:numId w:val="3"/>
@@ -3587,7 +3684,7 @@
     </w:p>
     <w:p>
       <w:pPr>
-        <w:pStyle w:val="38"/>
+        <w:pStyle w:val="39"/>
         <w:numPr>
           <w:ilvl w:val="0"/>
           <w:numId w:val="3"/>
@@ -3812,7 +3909,7 @@
     </w:p>
     <w:p>
       <w:pPr>
-        <w:pStyle w:val="38"/>
+        <w:pStyle w:val="39"/>
         <w:numPr>
           <w:ilvl w:val="3"/>
           <w:numId w:val="3"/>
@@ -3844,7 +3941,7 @@
     </w:p>
     <w:p>
       <w:pPr>
-        <w:pStyle w:val="38"/>
+        <w:pStyle w:val="39"/>
         <w:numPr>
           <w:ilvl w:val="3"/>
           <w:numId w:val="3"/>
@@ -3876,7 +3973,7 @@
     </w:p>
     <w:p>
       <w:pPr>
-        <w:pStyle w:val="38"/>
+        <w:pStyle w:val="39"/>
         <w:numPr>
           <w:ilvl w:val="3"/>
           <w:numId w:val="3"/>
@@ -3929,7 +4026,7 @@
     </w:p>
     <w:p>
       <w:pPr>
-        <w:pStyle w:val="38"/>
+        <w:pStyle w:val="39"/>
         <w:numPr>
           <w:ilvl w:val="1"/>
           <w:numId w:val="3"/>
@@ -3956,7 +4053,7 @@
     </w:p>
     <w:p>
       <w:pPr>
-        <w:pStyle w:val="38"/>
+        <w:pStyle w:val="39"/>
         <w:numPr>
           <w:ilvl w:val="1"/>
           <w:numId w:val="3"/>
@@ -3983,7 +4080,7 @@
     </w:p>
     <w:p>
       <w:pPr>
-        <w:pStyle w:val="38"/>
+        <w:pStyle w:val="39"/>
         <w:numPr>
           <w:ilvl w:val="1"/>
           <w:numId w:val="3"/>
@@ -4009,7 +4106,7 @@
     </w:p>
     <w:p>
       <w:pPr>
-        <w:pStyle w:val="38"/>
+        <w:pStyle w:val="39"/>
         <w:numPr>
           <w:ilvl w:val="1"/>
           <w:numId w:val="3"/>
@@ -4035,7 +4132,7 @@
     </w:p>
     <w:p>
       <w:pPr>
-        <w:pStyle w:val="38"/>
+        <w:pStyle w:val="39"/>
         <w:numPr>
           <w:ilvl w:val="1"/>
           <w:numId w:val="3"/>
@@ -4072,7 +4169,7 @@
     </w:p>
     <w:p>
       <w:pPr>
-        <w:pStyle w:val="38"/>
+        <w:pStyle w:val="39"/>
         <w:numPr>
           <w:ilvl w:val="1"/>
           <w:numId w:val="3"/>
@@ -4101,7 +4198,7 @@
     </w:p>
     <w:p>
       <w:pPr>
-        <w:pStyle w:val="38"/>
+        <w:pStyle w:val="39"/>
         <w:ind w:left="1440"/>
         <w:rPr>
           <w:rFonts w:ascii="Times New Roman" w:hAnsi="Times New Roman" w:eastAsia="Times New Roman" w:cs="Times New Roman"/>
@@ -4167,7 +4264,7 @@
     </w:p>
     <w:p>
       <w:pPr>
-        <w:pStyle w:val="38"/>
+        <w:pStyle w:val="39"/>
         <w:numPr>
           <w:ilvl w:val="0"/>
           <w:numId w:val="10"/>
@@ -4204,7 +4301,7 @@
     </w:p>
     <w:p>
       <w:pPr>
-        <w:pStyle w:val="38"/>
+        <w:pStyle w:val="39"/>
         <w:numPr>
           <w:ilvl w:val="0"/>
           <w:numId w:val="10"/>
@@ -4241,7 +4338,7 @@
     </w:p>
     <w:p>
       <w:pPr>
-        <w:pStyle w:val="38"/>
+        <w:pStyle w:val="39"/>
         <w:numPr>
           <w:ilvl w:val="0"/>
           <w:numId w:val="10"/>
@@ -4278,7 +4375,7 @@
     </w:p>
     <w:p>
       <w:pPr>
-        <w:pStyle w:val="38"/>
+        <w:pStyle w:val="39"/>
         <w:ind w:left="1080"/>
         <w:rPr>
           <w:rFonts w:ascii="Times New Roman" w:hAnsi="Times New Roman" w:eastAsia="Times New Roman" w:cs="Times New Roman"/>
@@ -4303,7 +4400,7 @@
     </w:p>
     <w:p>
       <w:pPr>
-        <w:pStyle w:val="38"/>
+        <w:pStyle w:val="39"/>
         <w:numPr>
           <w:ilvl w:val="0"/>
           <w:numId w:val="3"/>
@@ -4321,7 +4418,7 @@
     </w:p>
     <w:p>
       <w:pPr>
-        <w:pStyle w:val="38"/>
+        <w:pStyle w:val="39"/>
         <w:numPr>
           <w:ilvl w:val="1"/>
           <w:numId w:val="3"/>
@@ -4348,7 +4445,7 @@
     </w:p>
     <w:p>
       <w:pPr>
-        <w:pStyle w:val="38"/>
+        <w:pStyle w:val="39"/>
         <w:numPr>
           <w:ilvl w:val="1"/>
           <w:numId w:val="3"/>
@@ -4377,7 +4474,7 @@
     </w:p>
     <w:p>
       <w:pPr>
-        <w:pStyle w:val="38"/>
+        <w:pStyle w:val="39"/>
         <w:numPr>
           <w:ilvl w:val="0"/>
           <w:numId w:val="11"/>
@@ -4406,7 +4503,7 @@
     </w:p>
     <w:p>
       <w:pPr>
-        <w:pStyle w:val="38"/>
+        <w:pStyle w:val="39"/>
         <w:numPr>
           <w:ilvl w:val="1"/>
           <w:numId w:val="3"/>
@@ -4447,7 +4544,7 @@
     </w:p>
     <w:p>
       <w:pPr>
-        <w:pStyle w:val="38"/>
+        <w:pStyle w:val="39"/>
         <w:numPr>
           <w:ilvl w:val="0"/>
           <w:numId w:val="3"/>
@@ -4501,7 +4598,7 @@
     </w:p>
     <w:p>
       <w:pPr>
-        <w:pStyle w:val="38"/>
+        <w:pStyle w:val="39"/>
         <w:numPr>
           <w:ilvl w:val="0"/>
           <w:numId w:val="3"/>
@@ -4520,7 +4617,7 @@
     </w:p>
     <w:p>
       <w:pPr>
-        <w:pStyle w:val="38"/>
+        <w:pStyle w:val="39"/>
         <w:numPr>
           <w:ilvl w:val="0"/>
           <w:numId w:val="12"/>
@@ -4553,7 +4650,7 @@
     </w:p>
     <w:p>
       <w:pPr>
-        <w:pStyle w:val="38"/>
+        <w:pStyle w:val="39"/>
         <w:ind w:left="2250" w:hanging="810"/>
         <w:rPr>
           <w:rFonts w:ascii="Times New Roman" w:hAnsi="Times New Roman" w:eastAsia="Times New Roman" w:cs="Times New Roman"/>
@@ -4568,7 +4665,7 @@
     </w:p>
     <w:p>
       <w:pPr>
-        <w:pStyle w:val="38"/>
+        <w:pStyle w:val="39"/>
         <w:numPr>
           <w:ilvl w:val="0"/>
           <w:numId w:val="13"/>
@@ -4612,7 +4709,7 @@
     </w:p>
     <w:p>
       <w:pPr>
-        <w:pStyle w:val="38"/>
+        <w:pStyle w:val="39"/>
         <w:numPr>
           <w:ilvl w:val="0"/>
           <w:numId w:val="13"/>
@@ -4637,7 +4734,7 @@
     </w:p>
     <w:p>
       <w:pPr>
-        <w:pStyle w:val="38"/>
+        <w:pStyle w:val="39"/>
         <w:numPr>
           <w:ilvl w:val="0"/>
           <w:numId w:val="13"/>
@@ -4660,7 +4757,7 @@
     </w:p>
     <w:p>
       <w:pPr>
-        <w:pStyle w:val="38"/>
+        <w:pStyle w:val="39"/>
         <w:numPr>
           <w:ilvl w:val="0"/>
           <w:numId w:val="12"/>
@@ -4682,6 +4779,10 @@
           <w:rFonts w:ascii="Times New Roman" w:hAnsi="Times New Roman" w:eastAsia="Times New Roman" w:cs="Times New Roman"/>
         </w:rPr>
       </w:pPr>
+    </w:p>
+    <w:p>
+      <w:bookmarkStart w:id="0" w:name="_GoBack"/>
+      <w:bookmarkEnd w:id="0"/>
     </w:p>
     <w:sectPr>
       <w:footerReference r:id="rId3" w:type="default"/>
@@ -4701,16 +4802,16 @@
   <w:sdt>
     <w:sdtPr>
       <w:rPr>
-        <w:rStyle w:val="20"/>
+        <w:rStyle w:val="21"/>
       </w:rPr>
       <w:id w:val="-1"/>
       <w:docPartObj>
-        <w:docPartGallery w:val="AutoText"/>
+        <w:docPartGallery w:val="autotext"/>
       </w:docPartObj>
     </w:sdtPr>
     <w:sdtEndPr>
       <w:rPr>
-        <w:rStyle w:val="20"/>
+        <w:rStyle w:val="21"/>
       </w:rPr>
     </w:sdtEndPr>
     <w:sdtContent>
@@ -4719,36 +4820,36 @@
           <w:pStyle w:val="17"/>
           <w:framePr w:wrap="auto" w:vAnchor="text" w:hAnchor="margin" w:xAlign="right" w:y="1"/>
           <w:rPr>
-            <w:rStyle w:val="20"/>
+            <w:rStyle w:val="21"/>
           </w:rPr>
         </w:pPr>
         <w:r>
           <w:rPr>
-            <w:rStyle w:val="20"/>
+            <w:rStyle w:val="21"/>
           </w:rPr>
           <w:fldChar w:fldCharType="begin"/>
         </w:r>
         <w:r>
           <w:rPr>
-            <w:rStyle w:val="20"/>
+            <w:rStyle w:val="21"/>
           </w:rPr>
           <w:instrText xml:space="preserve"> PAGE </w:instrText>
         </w:r>
         <w:r>
           <w:rPr>
-            <w:rStyle w:val="20"/>
+            <w:rStyle w:val="21"/>
           </w:rPr>
           <w:fldChar w:fldCharType="separate"/>
         </w:r>
         <w:r>
           <w:rPr>
-            <w:rStyle w:val="20"/>
+            <w:rStyle w:val="21"/>
           </w:rPr>
           <w:t>2</w:t>
         </w:r>
         <w:r>
           <w:rPr>
-            <w:rStyle w:val="20"/>
+            <w:rStyle w:val="21"/>
           </w:rPr>
           <w:fldChar w:fldCharType="end"/>
         </w:r>
@@ -4769,16 +4870,16 @@
   <w:sdt>
     <w:sdtPr>
       <w:rPr>
-        <w:rStyle w:val="20"/>
+        <w:rStyle w:val="21"/>
       </w:rPr>
       <w:id w:val="1575775596"/>
       <w:docPartObj>
-        <w:docPartGallery w:val="AutoText"/>
+        <w:docPartGallery w:val="autotext"/>
       </w:docPartObj>
     </w:sdtPr>
     <w:sdtEndPr>
       <w:rPr>
-        <w:rStyle w:val="20"/>
+        <w:rStyle w:val="21"/>
       </w:rPr>
     </w:sdtEndPr>
     <w:sdtContent>
@@ -4787,24 +4888,24 @@
           <w:pStyle w:val="17"/>
           <w:framePr w:wrap="auto" w:vAnchor="text" w:hAnchor="margin" w:xAlign="right" w:y="1"/>
           <w:rPr>
-            <w:rStyle w:val="20"/>
+            <w:rStyle w:val="21"/>
           </w:rPr>
         </w:pPr>
         <w:r>
           <w:rPr>
-            <w:rStyle w:val="20"/>
+            <w:rStyle w:val="21"/>
           </w:rPr>
           <w:fldChar w:fldCharType="begin"/>
         </w:r>
         <w:r>
           <w:rPr>
-            <w:rStyle w:val="20"/>
+            <w:rStyle w:val="21"/>
           </w:rPr>
           <w:instrText xml:space="preserve"> PAGE </w:instrText>
         </w:r>
         <w:r>
           <w:rPr>
-            <w:rStyle w:val="20"/>
+            <w:rStyle w:val="21"/>
           </w:rPr>
           <w:fldChar w:fldCharType="end"/>
         </w:r>
@@ -6478,7 +6579,7 @@
     <w:name w:val="heading 1"/>
     <w:basedOn w:val="1"/>
     <w:next w:val="1"/>
-    <w:link w:val="25"/>
+    <w:link w:val="26"/>
     <w:qFormat/>
     <w:uiPriority w:val="9"/>
     <w:pPr>
@@ -6498,7 +6599,7 @@
     <w:name w:val="heading 2"/>
     <w:basedOn w:val="1"/>
     <w:next w:val="1"/>
-    <w:link w:val="26"/>
+    <w:link w:val="27"/>
     <w:unhideWhenUsed/>
     <w:qFormat/>
     <w:uiPriority w:val="9"/>
@@ -6519,7 +6620,7 @@
     <w:name w:val="heading 3"/>
     <w:basedOn w:val="1"/>
     <w:next w:val="1"/>
-    <w:link w:val="27"/>
+    <w:link w:val="28"/>
     <w:semiHidden/>
     <w:unhideWhenUsed/>
     <w:qFormat/>
@@ -6541,7 +6642,7 @@
     <w:name w:val="heading 4"/>
     <w:basedOn w:val="1"/>
     <w:next w:val="1"/>
-    <w:link w:val="28"/>
+    <w:link w:val="29"/>
     <w:semiHidden/>
     <w:unhideWhenUsed/>
     <w:qFormat/>
@@ -6563,7 +6664,7 @@
     <w:name w:val="heading 5"/>
     <w:basedOn w:val="1"/>
     <w:next w:val="1"/>
-    <w:link w:val="29"/>
+    <w:link w:val="30"/>
     <w:semiHidden/>
     <w:unhideWhenUsed/>
     <w:qFormat/>
@@ -6583,7 +6684,7 @@
     <w:name w:val="heading 6"/>
     <w:basedOn w:val="1"/>
     <w:next w:val="1"/>
-    <w:link w:val="30"/>
+    <w:link w:val="31"/>
     <w:semiHidden/>
     <w:unhideWhenUsed/>
     <w:qFormat/>
@@ -6613,7 +6714,7 @@
     <w:name w:val="heading 7"/>
     <w:basedOn w:val="1"/>
     <w:next w:val="1"/>
-    <w:link w:val="31"/>
+    <w:link w:val="32"/>
     <w:semiHidden/>
     <w:unhideWhenUsed/>
     <w:qFormat/>
@@ -6641,7 +6742,7 @@
     <w:name w:val="heading 8"/>
     <w:basedOn w:val="1"/>
     <w:next w:val="1"/>
-    <w:link w:val="32"/>
+    <w:link w:val="33"/>
     <w:semiHidden/>
     <w:unhideWhenUsed/>
     <w:qFormat/>
@@ -6670,7 +6771,7 @@
     <w:name w:val="heading 9"/>
     <w:basedOn w:val="1"/>
     <w:next w:val="1"/>
-    <w:link w:val="33"/>
+    <w:link w:val="34"/>
     <w:semiHidden/>
     <w:unhideWhenUsed/>
     <w:qFormat/>
@@ -6740,7 +6841,7 @@
   <w:style w:type="paragraph" w:styleId="15">
     <w:name w:val="annotation text"/>
     <w:basedOn w:val="1"/>
-    <w:link w:val="45"/>
+    <w:link w:val="46"/>
     <w:unhideWhenUsed/>
     <w:uiPriority w:val="99"/>
     <w:rPr>
@@ -6752,7 +6853,7 @@
     <w:name w:val="annotation subject"/>
     <w:basedOn w:val="15"/>
     <w:next w:val="15"/>
-    <w:link w:val="46"/>
+    <w:link w:val="47"/>
     <w:semiHidden/>
     <w:unhideWhenUsed/>
     <w:uiPriority w:val="99"/>
@@ -6764,7 +6865,7 @@
   <w:style w:type="paragraph" w:styleId="17">
     <w:name w:val="footer"/>
     <w:basedOn w:val="1"/>
-    <w:link w:val="43"/>
+    <w:link w:val="44"/>
     <w:unhideWhenUsed/>
     <w:uiPriority w:val="99"/>
     <w:pPr>
@@ -6777,7 +6878,7 @@
   <w:style w:type="paragraph" w:styleId="18">
     <w:name w:val="header"/>
     <w:basedOn w:val="1"/>
-    <w:link w:val="44"/>
+    <w:link w:val="45"/>
     <w:semiHidden/>
     <w:unhideWhenUsed/>
     <w:uiPriority w:val="99"/>
@@ -6803,14 +6904,32 @@
       </w14:textFill>
     </w:rPr>
   </w:style>
-  <w:style w:type="character" w:styleId="20">
+  <w:style w:type="paragraph" w:styleId="20">
+    <w:name w:val="Normal (Web)"/>
+    <w:semiHidden/>
+    <w:unhideWhenUsed/>
+    <w:uiPriority w:val="99"/>
+    <w:pPr>
+      <w:spacing w:before="0" w:beforeAutospacing="1" w:after="0" w:afterAutospacing="1"/>
+      <w:ind w:left="0" w:right="0"/>
+      <w:jc w:val="left"/>
+    </w:pPr>
+    <w:rPr>
+      <w:rFonts w:ascii="Times New Roman" w:hAnsi="Times New Roman" w:eastAsia="SimSun" w:cs="Times New Roman"/>
+      <w:kern w:val="0"/>
+      <w:sz w:val="24"/>
+      <w:szCs w:val="24"/>
+      <w:lang w:val="en-US" w:eastAsia="zh-CN" w:bidi="ar"/>
+    </w:rPr>
+  </w:style>
+  <w:style w:type="character" w:styleId="21">
     <w:name w:val="page number"/>
     <w:basedOn w:val="11"/>
     <w:semiHidden/>
     <w:unhideWhenUsed/>
     <w:uiPriority w:val="99"/>
   </w:style>
-  <w:style w:type="character" w:styleId="21">
+  <w:style w:type="character" w:styleId="22">
     <w:name w:val="Strong"/>
     <w:basedOn w:val="11"/>
     <w:qFormat/>
@@ -6820,11 +6939,11 @@
       <w:bCs/>
     </w:rPr>
   </w:style>
-  <w:style w:type="paragraph" w:styleId="22">
+  <w:style w:type="paragraph" w:styleId="23">
     <w:name w:val="Subtitle"/>
     <w:basedOn w:val="1"/>
     <w:next w:val="1"/>
-    <w:link w:val="35"/>
+    <w:link w:val="36"/>
     <w:qFormat/>
     <w:uiPriority w:val="11"/>
     <w:pPr>
@@ -6846,7 +6965,7 @@
       </w14:textFill>
     </w:rPr>
   </w:style>
-  <w:style w:type="table" w:styleId="23">
+  <w:style w:type="table" w:styleId="24">
     <w:name w:val="Table Grid"/>
     <w:basedOn w:val="12"/>
     <w:uiPriority w:val="39"/>
@@ -6861,11 +6980,11 @@
       </w:tblBorders>
     </w:tblPr>
   </w:style>
-  <w:style w:type="paragraph" w:styleId="24">
+  <w:style w:type="paragraph" w:styleId="25">
     <w:name w:val="Title"/>
     <w:basedOn w:val="1"/>
     <w:next w:val="1"/>
-    <w:link w:val="34"/>
+    <w:link w:val="35"/>
     <w:qFormat/>
     <w:uiPriority w:val="10"/>
     <w:pPr>
@@ -6880,7 +6999,7 @@
       <w:szCs w:val="56"/>
     </w:rPr>
   </w:style>
-  <w:style w:type="character" w:customStyle="1" w:styleId="25">
+  <w:style w:type="character" w:customStyle="1" w:styleId="26">
     <w:name w:val="Heading 1 Char"/>
     <w:basedOn w:val="11"/>
     <w:link w:val="2"/>
@@ -6892,7 +7011,7 @@
       <w:szCs w:val="40"/>
     </w:rPr>
   </w:style>
-  <w:style w:type="character" w:customStyle="1" w:styleId="26">
+  <w:style w:type="character" w:customStyle="1" w:styleId="27">
     <w:name w:val="Heading 2 Char"/>
     <w:basedOn w:val="11"/>
     <w:link w:val="3"/>
@@ -6904,7 +7023,7 @@
       <w:szCs w:val="32"/>
     </w:rPr>
   </w:style>
-  <w:style w:type="character" w:customStyle="1" w:styleId="27">
+  <w:style w:type="character" w:customStyle="1" w:styleId="28">
     <w:name w:val="Heading 3 Char"/>
     <w:basedOn w:val="11"/>
     <w:link w:val="4"/>
@@ -6917,7 +7036,7 @@
       <w:szCs w:val="28"/>
     </w:rPr>
   </w:style>
-  <w:style w:type="character" w:customStyle="1" w:styleId="28">
+  <w:style w:type="character" w:customStyle="1" w:styleId="29">
     <w:name w:val="Heading 4 Char"/>
     <w:basedOn w:val="11"/>
     <w:link w:val="5"/>
@@ -6930,7 +7049,7 @@
       <w:color w:val="104862" w:themeColor="accent1" w:themeShade="BF"/>
     </w:rPr>
   </w:style>
-  <w:style w:type="character" w:customStyle="1" w:styleId="29">
+  <w:style w:type="character" w:customStyle="1" w:styleId="30">
     <w:name w:val="Heading 5 Char"/>
     <w:basedOn w:val="11"/>
     <w:link w:val="6"/>
@@ -6941,7 +7060,7 @@
       <w:color w:val="104862" w:themeColor="accent1" w:themeShade="BF"/>
     </w:rPr>
   </w:style>
-  <w:style w:type="character" w:customStyle="1" w:styleId="30">
+  <w:style w:type="character" w:customStyle="1" w:styleId="31">
     <w:name w:val="Heading 6 Char"/>
     <w:basedOn w:val="11"/>
     <w:link w:val="7"/>
@@ -6962,7 +7081,7 @@
       </w14:textFill>
     </w:rPr>
   </w:style>
-  <w:style w:type="character" w:customStyle="1" w:styleId="31">
+  <w:style w:type="character" w:customStyle="1" w:styleId="32">
     <w:name w:val="Heading 7 Char"/>
     <w:basedOn w:val="11"/>
     <w:link w:val="8"/>
@@ -6981,7 +7100,7 @@
       </w14:textFill>
     </w:rPr>
   </w:style>
-  <w:style w:type="character" w:customStyle="1" w:styleId="32">
+  <w:style w:type="character" w:customStyle="1" w:styleId="33">
     <w:name w:val="Heading 8 Char"/>
     <w:basedOn w:val="11"/>
     <w:link w:val="9"/>
@@ -7002,7 +7121,7 @@
       </w14:textFill>
     </w:rPr>
   </w:style>
-  <w:style w:type="character" w:customStyle="1" w:styleId="33">
+  <w:style w:type="character" w:customStyle="1" w:styleId="34">
     <w:name w:val="Heading 9 Char"/>
     <w:basedOn w:val="11"/>
     <w:link w:val="10"/>
@@ -7021,10 +7140,10 @@
       </w14:textFill>
     </w:rPr>
   </w:style>
-  <w:style w:type="character" w:customStyle="1" w:styleId="34">
+  <w:style w:type="character" w:customStyle="1" w:styleId="35">
     <w:name w:val="Title Char"/>
     <w:basedOn w:val="11"/>
-    <w:link w:val="24"/>
+    <w:link w:val="25"/>
     <w:uiPriority w:val="10"/>
     <w:rPr>
       <w:rFonts w:asciiTheme="majorHAnsi" w:hAnsiTheme="majorHAnsi" w:eastAsiaTheme="majorEastAsia" w:cstheme="majorBidi"/>
@@ -7034,10 +7153,10 @@
       <w:szCs w:val="56"/>
     </w:rPr>
   </w:style>
-  <w:style w:type="character" w:customStyle="1" w:styleId="35">
+  <w:style w:type="character" w:customStyle="1" w:styleId="36">
     <w:name w:val="Subtitle Char"/>
     <w:basedOn w:val="11"/>
-    <w:link w:val="22"/>
+    <w:link w:val="23"/>
     <w:uiPriority w:val="11"/>
     <w:rPr>
       <w:rFonts w:eastAsiaTheme="majorEastAsia" w:cstheme="majorBidi"/>
@@ -7055,11 +7174,11 @@
       </w14:textFill>
     </w:rPr>
   </w:style>
-  <w:style w:type="paragraph" w:styleId="36">
+  <w:style w:type="paragraph" w:styleId="37">
     <w:name w:val="Quote"/>
     <w:basedOn w:val="1"/>
     <w:next w:val="1"/>
-    <w:link w:val="37"/>
+    <w:link w:val="38"/>
     <w:qFormat/>
     <w:uiPriority w:val="29"/>
     <w:pPr>
@@ -7080,10 +7199,10 @@
       </w14:textFill>
     </w:rPr>
   </w:style>
-  <w:style w:type="character" w:customStyle="1" w:styleId="37">
+  <w:style w:type="character" w:customStyle="1" w:styleId="38">
     <w:name w:val="Quote Char"/>
     <w:basedOn w:val="11"/>
-    <w:link w:val="36"/>
+    <w:link w:val="37"/>
     <w:uiPriority w:val="29"/>
     <w:rPr>
       <w:i/>
@@ -7099,7 +7218,7 @@
       </w14:textFill>
     </w:rPr>
   </w:style>
-  <w:style w:type="paragraph" w:styleId="38">
+  <w:style w:type="paragraph" w:styleId="39">
     <w:name w:val="List Paragraph"/>
     <w:basedOn w:val="1"/>
     <w:qFormat/>
@@ -7109,7 +7228,7 @@
       <w:contextualSpacing/>
     </w:pPr>
   </w:style>
-  <w:style w:type="character" w:customStyle="1" w:styleId="39">
+  <w:style w:type="character" w:customStyle="1" w:styleId="40">
     <w:name w:val="Intense Emphasis"/>
     <w:basedOn w:val="11"/>
     <w:qFormat/>
@@ -7120,11 +7239,11 @@
       <w:color w:val="104862" w:themeColor="accent1" w:themeShade="BF"/>
     </w:rPr>
   </w:style>
-  <w:style w:type="paragraph" w:styleId="40">
+  <w:style w:type="paragraph" w:styleId="41">
     <w:name w:val="Intense Quote"/>
     <w:basedOn w:val="1"/>
     <w:next w:val="1"/>
-    <w:link w:val="41"/>
+    <w:link w:val="42"/>
     <w:qFormat/>
     <w:uiPriority w:val="30"/>
     <w:pPr>
@@ -7142,10 +7261,10 @@
       <w:color w:val="104862" w:themeColor="accent1" w:themeShade="BF"/>
     </w:rPr>
   </w:style>
-  <w:style w:type="character" w:customStyle="1" w:styleId="41">
+  <w:style w:type="character" w:customStyle="1" w:styleId="42">
     <w:name w:val="Intense Quote Char"/>
     <w:basedOn w:val="11"/>
-    <w:link w:val="40"/>
+    <w:link w:val="41"/>
     <w:uiPriority w:val="30"/>
     <w:rPr>
       <w:i/>
@@ -7153,7 +7272,7 @@
       <w:color w:val="104862" w:themeColor="accent1" w:themeShade="BF"/>
     </w:rPr>
   </w:style>
-  <w:style w:type="character" w:customStyle="1" w:styleId="42">
+  <w:style w:type="character" w:customStyle="1" w:styleId="43">
     <w:name w:val="Intense Reference"/>
     <w:basedOn w:val="11"/>
     <w:qFormat/>
@@ -7166,20 +7285,20 @@
       <w:spacing w:val="5"/>
     </w:rPr>
   </w:style>
-  <w:style w:type="character" w:customStyle="1" w:styleId="43">
+  <w:style w:type="character" w:customStyle="1" w:styleId="44">
     <w:name w:val="Footer Char"/>
     <w:basedOn w:val="11"/>
     <w:link w:val="17"/>
     <w:uiPriority w:val="99"/>
   </w:style>
-  <w:style w:type="character" w:customStyle="1" w:styleId="44">
+  <w:style w:type="character" w:customStyle="1" w:styleId="45">
     <w:name w:val="Header Char"/>
     <w:basedOn w:val="11"/>
     <w:link w:val="18"/>
     <w:semiHidden/>
     <w:uiPriority w:val="99"/>
   </w:style>
-  <w:style w:type="character" w:customStyle="1" w:styleId="45">
+  <w:style w:type="character" w:customStyle="1" w:styleId="46">
     <w:name w:val="Comment Text Char"/>
     <w:basedOn w:val="11"/>
     <w:link w:val="15"/>
@@ -7189,9 +7308,9 @@
       <w:szCs w:val="20"/>
     </w:rPr>
   </w:style>
-  <w:style w:type="character" w:customStyle="1" w:styleId="46">
+  <w:style w:type="character" w:customStyle="1" w:styleId="47">
     <w:name w:val="Comment Subject Char"/>
-    <w:basedOn w:val="45"/>
+    <w:basedOn w:val="46"/>
     <w:link w:val="16"/>
     <w:semiHidden/>
     <w:uiPriority w:val="99"/>
@@ -7202,7 +7321,7 @@
       <w:szCs w:val="20"/>
     </w:rPr>
   </w:style>
-  <w:style w:type="character" w:customStyle="1" w:styleId="47">
+  <w:style w:type="character" w:customStyle="1" w:styleId="48">
     <w:name w:val="Unresolved Mention"/>
     <w:basedOn w:val="11"/>
     <w:semiHidden/>

</xml_diff>

<commit_message>
I did some minor corrections in the report
</commit_message>
<xml_diff>
--- a/7COM1079_Final report_template.docx
+++ b/7COM1079_Final report_template.docx
@@ -894,15 +894,13 @@
         </w:rPr>
         <w:t xml:space="preserve">3.1 </w:t>
       </w:r>
-      <w:proofErr w:type="spellStart"/>
       <w:r>
         <w:rPr>
           <w:rFonts w:ascii="Times New Roman" w:eastAsia="Times New Roman" w:hAnsi="Times New Roman" w:cs="Times New Roman"/>
           <w:lang w:val="en-US"/>
         </w:rPr>
-        <w:t>Visualisations</w:t>
-      </w:r>
-      <w:proofErr w:type="spellEnd"/>
+        <w:t>Visualizations</w:t>
+      </w:r>
       <w:r>
         <w:rPr>
           <w:rFonts w:ascii="Times New Roman Regular" w:hAnsi="Times New Roman Regular" w:cs="Times New Roman Regular"/>
@@ -1208,16 +1206,8 @@
         <w:rPr>
           <w:rFonts w:ascii="Times New Roman" w:eastAsia="Times New Roman" w:hAnsi="Times New Roman" w:cs="Times New Roman"/>
         </w:rPr>
-        <w:t>Our GitHub activity shows staged, collaborative work with multiple contributors pushing changes; full output is saved in Appendix B. ………</w:t>
-      </w:r>
-      <w:proofErr w:type="gramStart"/>
-      <w:r>
-        <w:rPr>
-          <w:rFonts w:ascii="Times New Roman" w:eastAsia="Times New Roman" w:hAnsi="Times New Roman" w:cs="Times New Roman"/>
-        </w:rPr>
-        <w:t>…..</w:t>
-      </w:r>
-      <w:proofErr w:type="gramEnd"/>
+        <w:t>Our GitHub activity shows staged, collaborative work with multiple contributors pushing changes; full output is saved in Appendix B. …………..</w:t>
+      </w:r>
     </w:p>
     <w:p>
       <w:pPr>
@@ -2146,56 +2136,7 @@
         <w:rPr>
           <w:rFonts w:ascii="Times New Roman" w:eastAsia="Times New Roman" w:hAnsi="Times New Roman" w:cs="Times New Roman"/>
         </w:rPr>
-        <w:t xml:space="preserve">Economic growth has been considered an indicator of societal progress for a very long </w:t>
-      </w:r>
-      <w:proofErr w:type="gramStart"/>
-      <w:r>
-        <w:rPr>
-          <w:rFonts w:ascii="Times New Roman" w:eastAsia="Times New Roman" w:hAnsi="Times New Roman" w:cs="Times New Roman"/>
-        </w:rPr>
-        <w:t>time ,</w:t>
-      </w:r>
-      <w:proofErr w:type="gramEnd"/>
-      <w:r>
-        <w:rPr>
-          <w:rFonts w:ascii="Times New Roman" w:eastAsia="Times New Roman" w:hAnsi="Times New Roman" w:cs="Times New Roman"/>
-        </w:rPr>
-        <w:t xml:space="preserve"> our research question aims to question the assumption that higher economic performance automatically leads to an increased sense of </w:t>
-      </w:r>
-      <w:proofErr w:type="gramStart"/>
-      <w:r>
-        <w:rPr>
-          <w:rFonts w:ascii="Times New Roman" w:eastAsia="Times New Roman" w:hAnsi="Times New Roman" w:cs="Times New Roman"/>
-        </w:rPr>
-        <w:t>wellbeing  or</w:t>
-      </w:r>
-      <w:proofErr w:type="gramEnd"/>
-      <w:r>
-        <w:rPr>
-          <w:rFonts w:ascii="Times New Roman" w:eastAsia="Times New Roman" w:hAnsi="Times New Roman" w:cs="Times New Roman"/>
-        </w:rPr>
-        <w:t xml:space="preserve"> happiness. There exists emerging literature on </w:t>
-      </w:r>
-      <w:proofErr w:type="gramStart"/>
-      <w:r>
-        <w:rPr>
-          <w:rFonts w:ascii="Times New Roman" w:eastAsia="Times New Roman" w:hAnsi="Times New Roman" w:cs="Times New Roman"/>
-        </w:rPr>
-        <w:t>subjective-wellbeing</w:t>
-      </w:r>
-      <w:proofErr w:type="gramEnd"/>
-      <w:r>
-        <w:rPr>
-          <w:rFonts w:ascii="Times New Roman" w:eastAsia="Times New Roman" w:hAnsi="Times New Roman" w:cs="Times New Roman"/>
-        </w:rPr>
-        <w:t xml:space="preserve"> called the Easterlin Paradox which suggests that there is no link between the level of economic development of a society and the overall happiness of its </w:t>
-      </w:r>
-      <w:proofErr w:type="gramStart"/>
-      <w:r>
-        <w:rPr>
-          <w:rFonts w:ascii="Times New Roman" w:eastAsia="Times New Roman" w:hAnsi="Times New Roman" w:cs="Times New Roman"/>
-        </w:rPr>
-        <w:t xml:space="preserve">members </w:t>
+        <w:t xml:space="preserve">Economic growth has been considered an indicator of societal progress for a very long time , our research question aims to question the assumption that higher economic performance automatically leads to an increased sense of wellbeing  or happiness. There exists emerging literature on subjective-wellbeing called the Easterlin Paradox which suggests that there is no link between the level of economic development of a society and the overall happiness of its members </w:t>
       </w:r>
       <w:r>
         <w:t xml:space="preserve"> </w:t>
@@ -2204,28 +2145,19 @@
         <w:rPr>
           <w:rFonts w:ascii="Times New Roman" w:eastAsia="Times New Roman" w:hAnsi="Times New Roman" w:cs="Times New Roman"/>
         </w:rPr>
-        <w:t>(</w:t>
-      </w:r>
-      <w:proofErr w:type="gramEnd"/>
-      <w:r>
-        <w:rPr>
-          <w:rFonts w:ascii="Times New Roman" w:eastAsia="Times New Roman" w:hAnsi="Times New Roman" w:cs="Times New Roman"/>
-        </w:rPr>
-        <w:t>Stevenson and Wolfers, 2008</w:t>
-      </w:r>
-      <w:proofErr w:type="gramStart"/>
-      <w:r>
-        <w:rPr>
-          <w:rFonts w:ascii="Times New Roman" w:eastAsia="Times New Roman" w:hAnsi="Times New Roman" w:cs="Times New Roman"/>
-        </w:rPr>
-        <w:t>) .</w:t>
-      </w:r>
-      <w:proofErr w:type="gramEnd"/>
-      <w:r>
-        <w:rPr>
-          <w:rFonts w:ascii="Times New Roman" w:eastAsia="Times New Roman" w:hAnsi="Times New Roman" w:cs="Times New Roman"/>
-        </w:rPr>
-        <w:t xml:space="preserve"> The motivation behind this research is to clearly understand if economic development is linked happiness and if this link is universal across countries with highly productive economies and those with lower productivity.</w:t>
+        <w:t>(Stevenson and Wolfers, 2008) . The motivation behind this research is to clearly understand if economic development is linked</w:t>
+      </w:r>
+      <w:r>
+        <w:rPr>
+          <w:rFonts w:ascii="Times New Roman" w:eastAsia="Times New Roman" w:hAnsi="Times New Roman" w:cs="Times New Roman"/>
+        </w:rPr>
+        <w:t xml:space="preserve"> to</w:t>
+      </w:r>
+      <w:r>
+        <w:rPr>
+          <w:rFonts w:ascii="Times New Roman" w:eastAsia="Times New Roman" w:hAnsi="Times New Roman" w:cs="Times New Roman"/>
+        </w:rPr>
+        <w:t xml:space="preserve"> happiness and if this link is universal across countries with highly productive economies and those with lower productivity.</w:t>
       </w:r>
     </w:p>
     <w:p>
@@ -2330,49 +2262,7 @@
         <w:rPr>
           <w:rFonts w:ascii="Times New Roman" w:eastAsia="Times New Roman" w:hAnsi="Times New Roman" w:cs="Times New Roman"/>
         </w:rPr>
-        <w:t xml:space="preserve">Our study utilizes the 2015 World Happiness Report, which is sourced from the Gallup World Poll, </w:t>
-      </w:r>
-      <w:proofErr w:type="gramStart"/>
-      <w:r>
-        <w:rPr>
-          <w:rFonts w:ascii="Times New Roman" w:eastAsia="Times New Roman" w:hAnsi="Times New Roman" w:cs="Times New Roman"/>
-        </w:rPr>
-        <w:t>The</w:t>
-      </w:r>
-      <w:proofErr w:type="gramEnd"/>
-      <w:r>
-        <w:rPr>
-          <w:rFonts w:ascii="Times New Roman" w:eastAsia="Times New Roman" w:hAnsi="Times New Roman" w:cs="Times New Roman"/>
-        </w:rPr>
-        <w:t xml:space="preserve"> dataset comprises of 12 columns which define global wellbeing. The primary dependent variable is the Happiness Score (ratio data). Key independent variables include economy (GDP per Capita), Family, Health, Freedom, trust and Generosity (all ratio type data</w:t>
-      </w:r>
-      <w:proofErr w:type="gramStart"/>
-      <w:r>
-        <w:rPr>
-          <w:rFonts w:ascii="Times New Roman" w:eastAsia="Times New Roman" w:hAnsi="Times New Roman" w:cs="Times New Roman"/>
-        </w:rPr>
-        <w:t>) .</w:t>
-      </w:r>
-      <w:proofErr w:type="gramEnd"/>
-      <w:r>
-        <w:rPr>
-          <w:rFonts w:ascii="Times New Roman" w:eastAsia="Times New Roman" w:hAnsi="Times New Roman" w:cs="Times New Roman"/>
-        </w:rPr>
-        <w:t xml:space="preserve"> Country and region provide geographical context (nominal </w:t>
-      </w:r>
-      <w:proofErr w:type="gramStart"/>
-      <w:r>
-        <w:rPr>
-          <w:rFonts w:ascii="Times New Roman" w:eastAsia="Times New Roman" w:hAnsi="Times New Roman" w:cs="Times New Roman"/>
-        </w:rPr>
-        <w:t>data )</w:t>
-      </w:r>
-      <w:proofErr w:type="gramEnd"/>
-      <w:r>
-        <w:rPr>
-          <w:rFonts w:ascii="Times New Roman" w:eastAsia="Times New Roman" w:hAnsi="Times New Roman" w:cs="Times New Roman"/>
-        </w:rPr>
-        <w:t xml:space="preserve"> , Dystopia residual (ratio) represents a hypothetical worst-case baseline used to compare countries fairly.</w:t>
+        <w:t>Our study utilizes the 2015 World Happiness Report, which is sourced from the Gallup World Poll, The dataset comprises of 12 columns which define global wellbeing. The primary dependent variable is the Happiness Score (ratio data). Key independent variables include economy (GDP per Capita), Family, Health, Freedom, trust and Generosity (all ratio type data) . Country and region provide geographical context (nominal data ) , Dystopia residual (ratio) represents a hypothetical worst-case baseline used to compare countries fairly.</w:t>
       </w:r>
     </w:p>
     <w:p>
@@ -2453,35 +2343,7 @@
         <w:rPr>
           <w:rFonts w:ascii="Times New Roman" w:eastAsia="Times New Roman" w:hAnsi="Times New Roman" w:cs="Times New Roman"/>
         </w:rPr>
-        <w:t xml:space="preserve">Is there a correlation between the reported happiness and economic performance, and does this correlation differ between more productive economies and less productive ones, The aim is to determine if stronger economic </w:t>
-      </w:r>
-      <w:proofErr w:type="gramStart"/>
-      <w:r>
-        <w:rPr>
-          <w:rFonts w:ascii="Times New Roman" w:eastAsia="Times New Roman" w:hAnsi="Times New Roman" w:cs="Times New Roman"/>
-        </w:rPr>
-        <w:t>performance  is</w:t>
-      </w:r>
-      <w:proofErr w:type="gramEnd"/>
-      <w:r>
-        <w:rPr>
-          <w:rFonts w:ascii="Times New Roman" w:eastAsia="Times New Roman" w:hAnsi="Times New Roman" w:cs="Times New Roman"/>
-        </w:rPr>
-        <w:t xml:space="preserve"> linked to higher happiness and whether this pattern </w:t>
-      </w:r>
-      <w:proofErr w:type="gramStart"/>
-      <w:r>
-        <w:rPr>
-          <w:rFonts w:ascii="Times New Roman" w:eastAsia="Times New Roman" w:hAnsi="Times New Roman" w:cs="Times New Roman"/>
-        </w:rPr>
-        <w:t>holds  true</w:t>
-      </w:r>
-      <w:proofErr w:type="gramEnd"/>
-      <w:r>
-        <w:rPr>
-          <w:rFonts w:ascii="Times New Roman" w:eastAsia="Times New Roman" w:hAnsi="Times New Roman" w:cs="Times New Roman"/>
-        </w:rPr>
-        <w:t xml:space="preserve"> in both top-performing and low-performing economies</w:t>
+        <w:t>Is there a correlation between the reported happiness and economic performance, and does this correlation differ between more productive economies and less productive ones, The aim is to determine if stronger economic performance  is linked to higher happiness and whether this pattern holds  true in both top-performing and low-performing economies</w:t>
       </w:r>
     </w:p>
     <w:p>
@@ -2530,35 +2392,7 @@
         <w:rPr>
           <w:rFonts w:ascii="Times New Roman" w:eastAsia="Times New Roman" w:hAnsi="Times New Roman" w:cs="Times New Roman"/>
         </w:rPr>
-        <w:t xml:space="preserve">The null </w:t>
-      </w:r>
-      <w:proofErr w:type="gramStart"/>
-      <w:r>
-        <w:rPr>
-          <w:rFonts w:ascii="Times New Roman" w:eastAsia="Times New Roman" w:hAnsi="Times New Roman" w:cs="Times New Roman"/>
-        </w:rPr>
-        <w:t>hypothesis  is</w:t>
-      </w:r>
-      <w:proofErr w:type="gramEnd"/>
-      <w:r>
-        <w:rPr>
-          <w:rFonts w:ascii="Times New Roman" w:eastAsia="Times New Roman" w:hAnsi="Times New Roman" w:cs="Times New Roman"/>
-        </w:rPr>
-        <w:t xml:space="preserve"> that there is no correlation between the level of happiness and the economic performance of a </w:t>
-      </w:r>
-      <w:proofErr w:type="gramStart"/>
-      <w:r>
-        <w:rPr>
-          <w:rFonts w:ascii="Times New Roman" w:eastAsia="Times New Roman" w:hAnsi="Times New Roman" w:cs="Times New Roman"/>
-        </w:rPr>
-        <w:t>country ,</w:t>
-      </w:r>
-      <w:proofErr w:type="gramEnd"/>
-      <w:r>
-        <w:rPr>
-          <w:rFonts w:ascii="Times New Roman" w:eastAsia="Times New Roman" w:hAnsi="Times New Roman" w:cs="Times New Roman"/>
-        </w:rPr>
-        <w:t xml:space="preserve"> suggesting that an increase in a countries or an individual’s income would not correlate with an increase in happiness.</w:t>
+        <w:t>The null hypothesis  is that there is no correlation between the level of happiness and the economic performance of a country , suggesting that an increase in a countries or an individual’s income would not correlate with an increase in happiness.</w:t>
       </w:r>
     </w:p>
     <w:p>
@@ -2866,15 +2700,13 @@
         </w:rPr>
         <w:t xml:space="preserve">A scatterplot is used as the main </w:t>
       </w:r>
-      <w:proofErr w:type="spellStart"/>
       <w:r>
         <w:rPr>
           <w:rFonts w:ascii="Times New Roman" w:eastAsia="Times New Roman" w:hAnsi="Times New Roman"/>
           <w:lang w:val="en-US"/>
         </w:rPr>
-        <w:t>visualisation</w:t>
-      </w:r>
-      <w:proofErr w:type="spellEnd"/>
+        <w:t>visualization</w:t>
+      </w:r>
       <w:r>
         <w:rPr>
           <w:rFonts w:ascii="Times New Roman" w:eastAsia="Times New Roman" w:hAnsi="Times New Roman"/>
@@ -2904,7 +2736,21 @@
           <w:lang w:val="en-US"/>
         </w:rPr>
         <w:tab/>
-        <w:t xml:space="preserve">distributed within each subgroup, helping assess shape, skewness, and </w:t>
+        <w:t>distributed within each subgroup, helping assess</w:t>
+      </w:r>
+      <w:r>
+        <w:rPr>
+          <w:rFonts w:ascii="Times New Roman" w:eastAsia="Times New Roman" w:hAnsi="Times New Roman"/>
+          <w:lang w:val="en-US"/>
+        </w:rPr>
+        <w:t xml:space="preserve"> the</w:t>
+      </w:r>
+      <w:r>
+        <w:rPr>
+          <w:rFonts w:ascii="Times New Roman" w:eastAsia="Times New Roman" w:hAnsi="Times New Roman"/>
+          <w:lang w:val="en-US"/>
+        </w:rPr>
+        <w:t xml:space="preserve"> shape, skewness, and </w:t>
       </w:r>
       <w:r>
         <w:rPr>
@@ -7356,6 +7202,7 @@
   <w:style w:type="character" w:default="1" w:styleId="DefaultParagraphFont">
     <w:name w:val="Default Paragraph Font"/>
     <w:uiPriority w:val="1"/>
+    <w:semiHidden/>
     <w:unhideWhenUsed/>
   </w:style>
   <w:style w:type="table" w:default="1" w:styleId="TableNormal">

</xml_diff>

<commit_message>
Minor correction in 3
</commit_message>
<xml_diff>
--- a/7COM1079_Final report_template.docx
+++ b/7COM1079_Final report_template.docx
@@ -2990,50 +2990,93 @@
           <w:rFonts w:ascii="Times New Roman" w:hAnsi="Times New Roman" w:eastAsia="Times New Roman"/>
           <w:lang w:val="en-US"/>
         </w:rPr>
-        <w:t xml:space="preserve">happiness. A histogram is also included to show how happiness scores are </w:t>
+        <w:t xml:space="preserve">happiness. </w:t>
       </w:r>
       <w:r>
         <w:rPr>
           <w:rFonts w:ascii="Times New Roman" w:hAnsi="Times New Roman" w:eastAsia="Times New Roman"/>
+        </w:rPr>
+        <w:t xml:space="preserve">The scatterplot illustrate </w:t>
+      </w:r>
+      <w:r>
+        <w:rPr>
+          <w:rFonts w:hint="default" w:ascii="Times New Roman" w:hAnsi="Times New Roman" w:eastAsia="Times New Roman"/>
           <w:lang w:val="en-US"/>
         </w:rPr>
+        <w:t xml:space="preserve">best </w:t>
+      </w:r>
+      <w:r>
+        <w:rPr>
+          <w:rFonts w:ascii="Times New Roman" w:hAnsi="Times New Roman" w:eastAsia="Times New Roman"/>
+        </w:rPr>
+        <w:t>whether high</w:t>
+      </w:r>
+      <w:r>
+        <w:rPr>
+          <w:rFonts w:hint="default" w:ascii="Times New Roman" w:hAnsi="Times New Roman" w:eastAsia="Times New Roman"/>
+          <w:lang w:val="en-US"/>
+        </w:rPr>
+        <w:t>er</w:t>
+      </w:r>
+      <w:r>
+        <w:rPr>
+          <w:rFonts w:ascii="Times New Roman" w:hAnsi="Times New Roman" w:eastAsia="Times New Roman"/>
+        </w:rPr>
+        <w:t xml:space="preserve"> productivity aligns </w:t>
+      </w:r>
+      <w:r>
+        <w:rPr>
+          <w:rFonts w:hint="default" w:ascii="Times New Roman" w:hAnsi="Times New Roman" w:eastAsia="Times New Roman"/>
+          <w:lang w:val="en-US"/>
+        </w:rPr>
         <w:tab/>
       </w:r>
       <w:r>
         <w:rPr>
           <w:rFonts w:ascii="Times New Roman" w:hAnsi="Times New Roman" w:eastAsia="Times New Roman"/>
+        </w:rPr>
+        <w:t>with higher happiness</w:t>
+      </w:r>
+      <w:r>
+        <w:rPr>
+          <w:rFonts w:hint="default" w:ascii="Times New Roman" w:hAnsi="Times New Roman" w:eastAsia="Times New Roman"/>
           <w:lang w:val="en-US"/>
         </w:rPr>
-        <w:t xml:space="preserve">distributed within each subgroup, helping assess the shape, skewness, and </w:t>
-      </w:r>
-      <w:r>
-        <w:rPr>
-          <w:rFonts w:ascii="Times New Roman" w:hAnsi="Times New Roman" w:eastAsia="Times New Roman"/>
+        <w:t xml:space="preserve">. It does this because it visually maps pairs of two data </w:t>
+      </w:r>
+      <w:r>
+        <w:rPr>
+          <w:rFonts w:hint="default" w:ascii="Times New Roman" w:hAnsi="Times New Roman" w:eastAsia="Times New Roman"/>
           <w:lang w:val="en-US"/>
         </w:rPr>
         <w:tab/>
-      </w:r>
-      <w:r>
-        <w:rPr>
-          <w:rFonts w:ascii="Times New Roman" w:hAnsi="Times New Roman" w:eastAsia="Times New Roman"/>
+        <w:t>points, instantly revealing patter</w:t>
+      </w:r>
+      <w:bookmarkStart w:id="0" w:name="_GoBack"/>
+      <w:bookmarkEnd w:id="0"/>
+      <w:r>
+        <w:rPr>
+          <w:rFonts w:hint="default" w:ascii="Times New Roman" w:hAnsi="Times New Roman" w:eastAsia="Times New Roman"/>
           <w:lang w:val="en-US"/>
         </w:rPr>
-        <w:t>suitability for correlation analysis.</w:t>
-      </w:r>
-    </w:p>
-    <w:p>
-      <w:pPr>
-        <w:pStyle w:val="40"/>
-        <w:numPr>
-          <w:ilvl w:val="251"/>
-          <w:numId w:val="0"/>
-        </w:numPr>
-        <w:ind w:left="720"/>
-        <w:rPr>
-          <w:rFonts w:ascii="Times New Roman" w:hAnsi="Times New Roman" w:eastAsia="Times New Roman"/>
+        <w:t xml:space="preserve">ns, trends, and the strength of any correlation </w:t>
+      </w:r>
+      <w:r>
+        <w:rPr>
+          <w:rFonts w:hint="default" w:ascii="Times New Roman" w:hAnsi="Times New Roman" w:eastAsia="Times New Roman"/>
           <w:lang w:val="en-US"/>
         </w:rPr>
-      </w:pPr>
+        <w:tab/>
+        <w:t xml:space="preserve">through the spread of dots. This makes it possible to understand complex </w:t>
+      </w:r>
+      <w:r>
+        <w:rPr>
+          <w:rFonts w:hint="default" w:ascii="Times New Roman" w:hAnsi="Times New Roman" w:eastAsia="Times New Roman"/>
+          <w:lang w:val="en-US"/>
+        </w:rPr>
+        <w:tab/>
+        <w:t xml:space="preserve">bivariate data. </w:t>
+      </w:r>
       <w:r>
         <w:rPr>
           <w:rFonts w:ascii="Times New Roman" w:hAnsi="Times New Roman" w:eastAsia="Times New Roman"/>
@@ -3930,14 +3973,41 @@
         <w:pStyle w:val="40"/>
         <w:ind w:left="1440"/>
         <w:rPr>
+          <w:rFonts w:hint="default" w:ascii="Times New Roman" w:hAnsi="Times New Roman" w:eastAsia="Times New Roman"/>
+          <w:lang w:val="en-US"/>
+        </w:rPr>
+      </w:pPr>
+      <w:r>
+        <w:rPr>
           <w:rFonts w:ascii="Times New Roman" w:hAnsi="Times New Roman" w:eastAsia="Times New Roman"/>
         </w:rPr>
-      </w:pPr>
+        <w:t xml:space="preserve"> The scatterplots illustrate whether higher productivity aligns with higher happiness through the </w:t>
+      </w:r>
+      <w:r>
+        <w:rPr>
+          <w:rFonts w:hint="default" w:ascii="Times New Roman" w:hAnsi="Times New Roman" w:eastAsia="Times New Roman"/>
+          <w:lang w:val="en-US"/>
+        </w:rPr>
+        <w:t>slope</w:t>
+      </w:r>
       <w:r>
         <w:rPr>
           <w:rFonts w:ascii="Times New Roman" w:hAnsi="Times New Roman" w:eastAsia="Times New Roman"/>
         </w:rPr>
-        <w:t>The scatterplots illustrate whether higher productivity aligns with higher happiness through the shape and strength of the trend line. The histograms support interpretation by revealing differences in distribution between high- and low-productivity countries</w:t>
+        <w:t xml:space="preserve"> of the trend line</w:t>
+      </w:r>
+      <w:r>
+        <w:rPr>
+          <w:rFonts w:hint="default" w:ascii="Times New Roman" w:hAnsi="Times New Roman" w:eastAsia="Times New Roman"/>
+          <w:lang w:val="en-US"/>
+        </w:rPr>
+        <w:t>. The shape and clustering of the dots which represent the datapoints for the various countries show how strongly any alignment shown by the trend line is</w:t>
+      </w:r>
+      <w:r>
+        <w:rPr>
+          <w:rFonts w:ascii="Times New Roman" w:hAnsi="Times New Roman" w:eastAsia="Times New Roman"/>
+        </w:rPr>
+        <w:t>. The histograms support interpretation by revealing differences in distribution between high- and low-productivity countries</w:t>
       </w:r>
       <w:r>
         <w:rPr>
@@ -3952,6 +4022,13 @@
         </w:rPr>
         <w:t>or example, clustering of high scores among wealthier nations and wider dispersion among lower-productivity countries.</w:t>
       </w:r>
+      <w:r>
+        <w:rPr>
+          <w:rFonts w:hint="default" w:ascii="Times New Roman" w:hAnsi="Times New Roman" w:eastAsia="Times New Roman"/>
+          <w:lang w:val="en-US"/>
+        </w:rPr>
+        <w:t xml:space="preserve"> Given that the curve for the entire dataset is regular and normal-like, the Pearson and Spearman tests will likely produce similar result[Citation: — Field, A. (2018). Discovering Statistics Using R. Sage Publications.]. </w:t>
+      </w:r>
     </w:p>
     <w:p>
       <w:pPr>
@@ -4077,8 +4154,6 @@
           <w:rFonts w:ascii="Times New Roman" w:hAnsi="Times New Roman" w:eastAsia="Times New Roman" w:cs="Times New Roman"/>
         </w:rPr>
       </w:pPr>
-      <w:bookmarkStart w:id="0" w:name="_GoBack"/>
-      <w:bookmarkEnd w:id="0"/>
     </w:p>
     <w:p>
       <w:pPr>

</xml_diff>

<commit_message>
I prepared the innitial draft of the report and have it cleaned up and well edited. kindly check for corrections and improvements
</commit_message>
<xml_diff>
--- a/7COM1079_Final report_template.docx
+++ b/7COM1079_Final report_template.docx
@@ -1199,8 +1199,16 @@
         <w:rPr>
           <w:rFonts w:ascii="Times New Roman" w:eastAsia="Times New Roman" w:hAnsi="Times New Roman" w:cs="Times New Roman"/>
         </w:rPr>
-        <w:t>Our GitHub activity shows staged, collaborative work with multiple contributors pushing changes; full output is saved in Appendix B. …………..</w:t>
-      </w:r>
+        <w:t>Our GitHub activity shows staged, collaborative work with multiple contributors pushing changes; full output is saved in Appendix B. ………</w:t>
+      </w:r>
+      <w:proofErr w:type="gramStart"/>
+      <w:r>
+        <w:rPr>
+          <w:rFonts w:ascii="Times New Roman" w:eastAsia="Times New Roman" w:hAnsi="Times New Roman" w:cs="Times New Roman"/>
+        </w:rPr>
+        <w:t>…..</w:t>
+      </w:r>
+      <w:proofErr w:type="gramEnd"/>
     </w:p>
     <w:p>
       <w:pPr>
@@ -2131,12 +2139,14 @@
         </w:rPr>
         <w:t xml:space="preserve">Economic growth has been considered an indicator of societal progress for a very long </w:t>
       </w:r>
+      <w:proofErr w:type="gramStart"/>
       <w:r>
         <w:rPr>
           <w:rFonts w:ascii="Times New Roman" w:eastAsia="Times New Roman" w:hAnsi="Times New Roman" w:cs="Times New Roman"/>
         </w:rPr>
         <w:t>time,</w:t>
       </w:r>
+      <w:proofErr w:type="gramEnd"/>
       <w:r>
         <w:rPr>
           <w:rFonts w:ascii="Times New Roman" w:eastAsia="Times New Roman" w:hAnsi="Times New Roman" w:cs="Times New Roman"/>
@@ -2297,7 +2307,35 @@
         <w:rPr>
           <w:rFonts w:ascii="Times New Roman" w:eastAsia="Times New Roman" w:hAnsi="Times New Roman" w:cs="Times New Roman"/>
         </w:rPr>
-        <w:t xml:space="preserve">Our study utilizes the 2015 World Happiness Report, which is sourced from the Gallup World Poll, The dataset comprises of 12 columns which define global wellbeing. The primary dependent variable is the Happiness Score (ratio data). Key independent variables include economy (GDP per Capita), Family, Health, Freedom, trust and Generosity (all ratio type data) . Country and region provide geographical context (nominal </w:t>
+        <w:t xml:space="preserve">Our study utilizes the 2015 World Happiness Report, which is sourced from the Gallup World Poll, </w:t>
+      </w:r>
+      <w:proofErr w:type="gramStart"/>
+      <w:r>
+        <w:rPr>
+          <w:rFonts w:ascii="Times New Roman" w:eastAsia="Times New Roman" w:hAnsi="Times New Roman" w:cs="Times New Roman"/>
+        </w:rPr>
+        <w:t>The</w:t>
+      </w:r>
+      <w:proofErr w:type="gramEnd"/>
+      <w:r>
+        <w:rPr>
+          <w:rFonts w:ascii="Times New Roman" w:eastAsia="Times New Roman" w:hAnsi="Times New Roman" w:cs="Times New Roman"/>
+        </w:rPr>
+        <w:t xml:space="preserve"> dataset comprises of 12 columns which define global wellbeing. The primary dependent variable is the Happiness Score (ratio data). Key independent variables include economy (GDP per Capita), Family, Health, Freedom, trust and Generosity (all ratio type data</w:t>
+      </w:r>
+      <w:proofErr w:type="gramStart"/>
+      <w:r>
+        <w:rPr>
+          <w:rFonts w:ascii="Times New Roman" w:eastAsia="Times New Roman" w:hAnsi="Times New Roman" w:cs="Times New Roman"/>
+        </w:rPr>
+        <w:t>) .</w:t>
+      </w:r>
+      <w:proofErr w:type="gramEnd"/>
+      <w:r>
+        <w:rPr>
+          <w:rFonts w:ascii="Times New Roman" w:eastAsia="Times New Roman" w:hAnsi="Times New Roman" w:cs="Times New Roman"/>
+        </w:rPr>
+        <w:t xml:space="preserve"> Country and region provide geographical context (nominal </w:t>
       </w:r>
       <w:r>
         <w:rPr>
@@ -3985,41 +4023,85 @@
           <w:rFonts w:ascii="Times New Roman" w:eastAsia="Times New Roman" w:hAnsi="Times New Roman"/>
           <w:lang w:val="en-US"/>
         </w:rPr>
-        <w:t>. The shape and clustering of the dots which represent the datapoints for the various countries show how strongly any alignment shown by the trend line is</w:t>
-      </w:r>
-      <w:r>
-        <w:rPr>
-          <w:rFonts w:ascii="Times New Roman" w:eastAsia="Times New Roman" w:hAnsi="Times New Roman"/>
-        </w:rPr>
-        <w:t>. The histograms support interpretation by revealing differences in distribution between high- and low-productivity countries</w:t>
+        <w:t xml:space="preserve">. The shape and clustering of the datapoints for the various </w:t>
       </w:r>
       <w:r>
         <w:rPr>
           <w:rFonts w:ascii="Times New Roman" w:eastAsia="Times New Roman" w:hAnsi="Times New Roman"/>
           <w:lang w:val="en-US"/>
         </w:rPr>
-        <w:t>. F</w:t>
-      </w:r>
-      <w:proofErr w:type="spellStart"/>
-      <w:r>
-        <w:rPr>
-          <w:rFonts w:ascii="Times New Roman" w:eastAsia="Times New Roman" w:hAnsi="Times New Roman"/>
-        </w:rPr>
-        <w:t>or</w:t>
-      </w:r>
-      <w:proofErr w:type="spellEnd"/>
-      <w:r>
-        <w:rPr>
-          <w:rFonts w:ascii="Times New Roman" w:eastAsia="Times New Roman" w:hAnsi="Times New Roman"/>
-        </w:rPr>
-        <w:t xml:space="preserve"> example, clustering of high scores among wealthier nations and wider dispersion among lower-productivity countries.</w:t>
+        <w:t>countries</w:t>
       </w:r>
       <w:r>
         <w:rPr>
           <w:rFonts w:ascii="Times New Roman" w:eastAsia="Times New Roman" w:hAnsi="Times New Roman"/>
           <w:lang w:val="en-US"/>
         </w:rPr>
-        <w:t xml:space="preserve"> Given that the curve for the entire dataset is regular and normal-like, the Pearson and Spearman tests will likely produce similar result[Citation: — Field, A. (2018). Discovering Statistics Using R. Sage Publications.]. </w:t>
+        <w:t xml:space="preserve"> show</w:t>
+      </w:r>
+      <w:r>
+        <w:rPr>
+          <w:rFonts w:ascii="Times New Roman" w:eastAsia="Times New Roman" w:hAnsi="Times New Roman"/>
+          <w:lang w:val="en-US"/>
+        </w:rPr>
+        <w:t>s</w:t>
+      </w:r>
+      <w:r>
+        <w:rPr>
+          <w:rFonts w:ascii="Times New Roman" w:eastAsia="Times New Roman" w:hAnsi="Times New Roman"/>
+          <w:lang w:val="en-US"/>
+        </w:rPr>
+        <w:t xml:space="preserve"> how strongly any alignment shown by the trend line is</w:t>
+      </w:r>
+      <w:r>
+        <w:rPr>
+          <w:rFonts w:ascii="Times New Roman" w:eastAsia="Times New Roman" w:hAnsi="Times New Roman"/>
+        </w:rPr>
+        <w:t>. The histograms support interpretation by revealing differences in distribution between high- and low-productivity countries</w:t>
+      </w:r>
+      <w:r>
+        <w:rPr>
+          <w:rFonts w:ascii="Times New Roman" w:eastAsia="Times New Roman" w:hAnsi="Times New Roman"/>
+          <w:lang w:val="en-US"/>
+        </w:rPr>
+        <w:t>. F</w:t>
+      </w:r>
+      <w:proofErr w:type="spellStart"/>
+      <w:r>
+        <w:rPr>
+          <w:rFonts w:ascii="Times New Roman" w:eastAsia="Times New Roman" w:hAnsi="Times New Roman"/>
+        </w:rPr>
+        <w:t>or</w:t>
+      </w:r>
+      <w:proofErr w:type="spellEnd"/>
+      <w:r>
+        <w:rPr>
+          <w:rFonts w:ascii="Times New Roman" w:eastAsia="Times New Roman" w:hAnsi="Times New Roman"/>
+        </w:rPr>
+        <w:t xml:space="preserve"> example, clustering of high scores among wealthier nations and wider dispersion among lower-productivity countries.</w:t>
+      </w:r>
+      <w:r>
+        <w:rPr>
+          <w:rFonts w:ascii="Times New Roman" w:eastAsia="Times New Roman" w:hAnsi="Times New Roman"/>
+          <w:lang w:val="en-US"/>
+        </w:rPr>
+        <w:t xml:space="preserve"> Given that the curve for the entire dataset is regular and normal-like, the Pearson and Spearman tests will likely produce similar </w:t>
+      </w:r>
+      <w:proofErr w:type="gramStart"/>
+      <w:r>
+        <w:rPr>
+          <w:rFonts w:ascii="Times New Roman" w:eastAsia="Times New Roman" w:hAnsi="Times New Roman"/>
+          <w:lang w:val="en-US"/>
+        </w:rPr>
+        <w:t>result[Citation: —</w:t>
+      </w:r>
+      <w:proofErr w:type="gramEnd"/>
+      <w:r>
+        <w:rPr>
+          <w:rFonts w:ascii="Times New Roman" w:eastAsia="Times New Roman" w:hAnsi="Times New Roman"/>
+          <w:lang w:val="en-US"/>
+        </w:rPr>
+        <w:t xml:space="preserve"> Field, A. (2018). Discovering Statistics Using R. Sage Publications.]. </w:t>
       </w:r>
     </w:p>
     <w:p>
@@ -4885,7 +4967,21 @@
         <w:rPr>
           <w:rFonts w:ascii="Times New Roman" w:eastAsia="Times New Roman" w:hAnsi="Times New Roman" w:cs="Times New Roman"/>
         </w:rPr>
-        <w:t>Scheduling more face-to-face meetings to build stronger rapport, better match tasks to individual strengths would have helped. Online meetings sustained progress, closer interpersonal familiarity would likely have allowed more flexible role swapping and peer coaching. Intragroup conflict and unclear role allocation can reduce performance (Jehn, 1995). Role sharing was choice based, with more rapport it could have been to individuals’ strengths to maximize output or challenged individuals with parts, they were uncomfortable with so they can improve.</w:t>
+        <w:t xml:space="preserve">Scheduling more face-to-face meetings to build stronger rapport, better match tasks to individual strengths would have helped. Online meetings sustained progress, closer interpersonal familiarity would likely have allowed more flexible role swapping and peer coaching. Intragroup conflict and unclear role allocation can reduce performance (Jehn, 1995). Role sharing was choice </w:t>
+      </w:r>
+      <w:proofErr w:type="gramStart"/>
+      <w:r>
+        <w:rPr>
+          <w:rFonts w:ascii="Times New Roman" w:eastAsia="Times New Roman" w:hAnsi="Times New Roman" w:cs="Times New Roman"/>
+        </w:rPr>
+        <w:t>based,</w:t>
+      </w:r>
+      <w:proofErr w:type="gramEnd"/>
+      <w:r>
+        <w:rPr>
+          <w:rFonts w:ascii="Times New Roman" w:eastAsia="Times New Roman" w:hAnsi="Times New Roman" w:cs="Times New Roman"/>
+        </w:rPr>
+        <w:t xml:space="preserve"> with more rapport it could have been to individuals’ strengths to maximize output or challenged individuals with parts they were uncomfortable with so they can improve.</w:t>
       </w:r>
     </w:p>
     <w:p>

</xml_diff>

<commit_message>
yourname: updated chapter X/Y in report
</commit_message>
<xml_diff>
--- a/7COM1079_Final report_template.docx
+++ b/7COM1079_Final report_template.docx
@@ -2141,7 +2141,19 @@
         <w:rPr>
           <w:rFonts w:ascii="Times New Roman" w:eastAsia="Times New Roman" w:hAnsi="Times New Roman" w:cs="Times New Roman"/>
         </w:rPr>
-        <w:t xml:space="preserve"> our research question aims to question the assumption that higher economic performance automatically leads to an increased sense of </w:t>
+        <w:t xml:space="preserve"> our research question aims to </w:t>
+      </w:r>
+      <w:r>
+        <w:rPr>
+          <w:rFonts w:ascii="Times New Roman" w:eastAsia="Times New Roman" w:hAnsi="Times New Roman" w:cs="Times New Roman"/>
+        </w:rPr>
+        <w:t>interrogate</w:t>
+      </w:r>
+      <w:r>
+        <w:rPr>
+          <w:rFonts w:ascii="Times New Roman" w:eastAsia="Times New Roman" w:hAnsi="Times New Roman" w:cs="Times New Roman"/>
+        </w:rPr>
+        <w:t xml:space="preserve"> the assumption that higher economic performance automatically leads to an increased sense of </w:t>
       </w:r>
       <w:r>
         <w:rPr>
@@ -2390,7 +2402,19 @@
         <w:rPr>
           <w:rFonts w:ascii="Times New Roman" w:eastAsia="Times New Roman" w:hAnsi="Times New Roman" w:cs="Times New Roman"/>
         </w:rPr>
-        <w:t xml:space="preserve">Is there a correlation between the reported happiness and economic performance, and does this correlation differ between more productive economies and less productive ones, The aim is to determine if stronger economic </w:t>
+        <w:t xml:space="preserve">Is there a correlation between the reported happiness and economic performance, and does this correlation differ between more productive economies and less productive ones, </w:t>
+      </w:r>
+      <w:r>
+        <w:rPr>
+          <w:rFonts w:ascii="Times New Roman" w:eastAsia="Times New Roman" w:hAnsi="Times New Roman" w:cs="Times New Roman"/>
+        </w:rPr>
+        <w:t>t</w:t>
+      </w:r>
+      <w:r>
+        <w:rPr>
+          <w:rFonts w:ascii="Times New Roman" w:eastAsia="Times New Roman" w:hAnsi="Times New Roman" w:cs="Times New Roman"/>
+        </w:rPr>
+        <w:t xml:space="preserve">he aim is to determine if stronger economic </w:t>
       </w:r>
       <w:r>
         <w:rPr>
@@ -2403,6 +2427,12 @@
           <w:rFonts w:ascii="Times New Roman" w:eastAsia="Times New Roman" w:hAnsi="Times New Roman" w:cs="Times New Roman"/>
         </w:rPr>
         <w:t xml:space="preserve"> linked to higher happiness and whether this pattern holds true in both top-performing and low-performing economies</w:t>
+      </w:r>
+      <w:r>
+        <w:rPr>
+          <w:rFonts w:ascii="Times New Roman" w:eastAsia="Times New Roman" w:hAnsi="Times New Roman" w:cs="Times New Roman"/>
+        </w:rPr>
+        <w:t>.</w:t>
       </w:r>
     </w:p>
     <w:p>
@@ -2697,21 +2727,7 @@
         <w:rPr>
           <w:rFonts w:ascii="Times New Roman" w:eastAsia="Times New Roman" w:hAnsi="Times New Roman" w:cs="Times New Roman"/>
         </w:rPr>
-        <w:t xml:space="preserve">However, this association is controversial. Clark, </w:t>
-      </w:r>
-      <w:proofErr w:type="spellStart"/>
-      <w:r>
-        <w:rPr>
-          <w:rFonts w:ascii="Times New Roman" w:eastAsia="Times New Roman" w:hAnsi="Times New Roman" w:cs="Times New Roman"/>
-        </w:rPr>
-        <w:t>Frijters</w:t>
-      </w:r>
-      <w:proofErr w:type="spellEnd"/>
-      <w:r>
-        <w:rPr>
-          <w:rFonts w:ascii="Times New Roman" w:eastAsia="Times New Roman" w:hAnsi="Times New Roman" w:cs="Times New Roman"/>
-        </w:rPr>
-        <w:t>, and Shields (2008) examine the Easterlin paradox. They argue that richer individuals are happier, but aggregate happiness does not increase with economic growth. This occurs because individuals compare themselves with others. They also discuss diminishing marginal utility. This indicates that income is most important for ensuring basic needs are taken care of in poorer countries.</w:t>
+        <w:t>However, this association is controversial. Clark, Frijters, and Shields (2008) examine the Easterlin paradox. They argue that richer individuals are happier, but aggregate happiness does not increase with economic growth. This occurs because individuals compare themselves with others. They also discuss diminishing marginal utility. This indicates that income is most important for ensuring basic needs are taken care of in poorer countries.</w:t>
       </w:r>
     </w:p>
     <w:p>
@@ -2887,23 +2903,7 @@
             <w:rStyle w:val="Hyperlink"/>
             <w:rFonts w:ascii="Times New Roman" w:eastAsia="Times New Roman" w:hAnsi="Times New Roman" w:cs="Times New Roman"/>
           </w:rPr>
-          <w:t xml:space="preserve">Clark, A. E., </w:t>
-        </w:r>
-        <w:proofErr w:type="spellStart"/>
-        <w:r>
-          <w:rPr>
-            <w:rStyle w:val="Hyperlink"/>
-            <w:rFonts w:ascii="Times New Roman" w:eastAsia="Times New Roman" w:hAnsi="Times New Roman" w:cs="Times New Roman"/>
-          </w:rPr>
-          <w:t>Frijters</w:t>
-        </w:r>
-        <w:proofErr w:type="spellEnd"/>
-        <w:r>
-          <w:rPr>
-            <w:rStyle w:val="Hyperlink"/>
-            <w:rFonts w:ascii="Times New Roman" w:eastAsia="Times New Roman" w:hAnsi="Times New Roman" w:cs="Times New Roman"/>
-          </w:rPr>
-          <w:t>, P., &amp; Shields, M. A. (2008). Relative income, happiness, and utility: An explanation for the Easterlin paradox and other puzzles. Journal of Economic Literature, 46(1), 95-144.</w:t>
+          <w:t>Clark, A. E., Frijters, P., &amp; Shields, M. A. (2008). Relative income, happiness, and utility: An explanation for the Easterlin paradox and other puzzles. Journal of Economic Literature, 46(1), 95-144.</w:t>
         </w:r>
       </w:hyperlink>
     </w:p>
@@ -4000,19 +4000,11 @@
         </w:rPr>
         <w:t>. F</w:t>
       </w:r>
-      <w:proofErr w:type="spellStart"/>
       <w:r>
         <w:rPr>
           <w:rFonts w:ascii="Times New Roman" w:eastAsia="Times New Roman" w:hAnsi="Times New Roman"/>
         </w:rPr>
-        <w:t>or</w:t>
-      </w:r>
-      <w:proofErr w:type="spellEnd"/>
-      <w:r>
-        <w:rPr>
-          <w:rFonts w:ascii="Times New Roman" w:eastAsia="Times New Roman" w:hAnsi="Times New Roman"/>
-        </w:rPr>
-        <w:t xml:space="preserve"> example, clustering of high scores among wealthier nations and wider dispersion among lower-productivity countries.</w:t>
+        <w:t>or example, clustering of high scores among wealthier nations and wider dispersion among lower-productivity countries.</w:t>
       </w:r>
       <w:r>
         <w:rPr>
@@ -4966,21 +4958,7 @@
         <w:rPr>
           <w:rFonts w:ascii="Times New Roman" w:eastAsia="Times New Roman" w:hAnsi="Times New Roman" w:cs="Times New Roman"/>
         </w:rPr>
-        <w:t xml:space="preserve">Overall, the project was successful. Dr </w:t>
-      </w:r>
-      <w:proofErr w:type="spellStart"/>
-      <w:r>
-        <w:rPr>
-          <w:rFonts w:ascii="Times New Roman" w:eastAsia="Times New Roman" w:hAnsi="Times New Roman" w:cs="Times New Roman"/>
-        </w:rPr>
-        <w:t>Imy</w:t>
-      </w:r>
-      <w:proofErr w:type="spellEnd"/>
-      <w:r>
-        <w:rPr>
-          <w:rFonts w:ascii="Times New Roman" w:eastAsia="Times New Roman" w:hAnsi="Times New Roman" w:cs="Times New Roman"/>
-        </w:rPr>
-        <w:t xml:space="preserve"> Khan (Tutor) recounted working with friends professionally and its adverse effects. Hence, we not being prior friends but meeting and working professionally helped. The group selected a dataset through considered discussion, iteratively refined our research question using tutor feedback, and produced reproducible analysis workflows. </w:t>
+        <w:t xml:space="preserve">Overall, the project was successful. Dr Imy Khan (Tutor) recounted working with friends professionally and its adverse effects. Hence, we not being prior friends but meeting and working professionally helped. The group selected a dataset through considered discussion, iteratively refined our research question using tutor feedback, and produced reproducible analysis workflows. </w:t>
       </w:r>
     </w:p>
     <w:p>
@@ -5462,6 +5440,114 @@
     </w:p>
     <w:p>
       <w:pPr>
+        <w:spacing w:after="240" w:line="360" w:lineRule="auto"/>
+        <w:rPr>
+          <w:rFonts w:ascii="Times New Roman" w:eastAsia="Times New Roman" w:hAnsi="Times New Roman" w:cs="Times New Roman"/>
+        </w:rPr>
+      </w:pPr>
+      <w:r>
+        <w:rPr>
+          <w:rFonts w:ascii="Times New Roman" w:eastAsia="Times New Roman" w:hAnsi="Times New Roman" w:cs="Times New Roman"/>
+        </w:rPr>
+        <w:t xml:space="preserve">Jehn, K. (1995). Administrative Science Quarterly. </w:t>
+      </w:r>
+      <w:r>
+        <w:rPr>
+          <w:rFonts w:ascii="Times New Roman" w:eastAsia="Times New Roman" w:hAnsi="Times New Roman" w:cs="Times New Roman"/>
+          <w:i/>
+          <w:iCs/>
+        </w:rPr>
+        <w:t>A Multimethod Examination Of The Benefits And Detriments Of Intragroup Conflict</w:t>
+      </w:r>
+      <w:r>
+        <w:rPr>
+          <w:rFonts w:ascii="Times New Roman" w:eastAsia="Times New Roman" w:hAnsi="Times New Roman" w:cs="Times New Roman"/>
+        </w:rPr>
+        <w:t>, [online] 40(2). Available at: https://web.mit.edu/curhan/www/docs/Articles/15341_Readings/Negotiation_and_Conflict_Management/Jehn-ASQ-1995.pdf.</w:t>
+      </w:r>
+    </w:p>
+    <w:p>
+      <w:pPr>
+        <w:spacing w:after="240" w:line="360" w:lineRule="auto"/>
+        <w:rPr>
+          <w:rFonts w:ascii="Times New Roman" w:eastAsia="Times New Roman" w:hAnsi="Times New Roman" w:cs="Times New Roman"/>
+        </w:rPr>
+      </w:pPr>
+      <w:r>
+        <w:rPr>
+          <w:rFonts w:ascii="Times New Roman" w:eastAsia="Times New Roman" w:hAnsi="Times New Roman" w:cs="Times New Roman"/>
+        </w:rPr>
+        <w:t xml:space="preserve">Salas, E., Shuffler, M.L., Thayer, A.L., Bedwell, W.L. and Lazzara, E.H. (2015). Understanding and Improving Teamwork in Organizations: a Scientifically Based Practical Guide. </w:t>
+      </w:r>
+      <w:r>
+        <w:rPr>
+          <w:rFonts w:ascii="Times New Roman" w:eastAsia="Times New Roman" w:hAnsi="Times New Roman" w:cs="Times New Roman"/>
+          <w:i/>
+          <w:iCs/>
+        </w:rPr>
+        <w:t>Human Resource Management</w:t>
+      </w:r>
+      <w:r>
+        <w:rPr>
+          <w:rFonts w:ascii="Times New Roman" w:eastAsia="Times New Roman" w:hAnsi="Times New Roman" w:cs="Times New Roman"/>
+        </w:rPr>
+        <w:t>, 54(4), pp.599–622. doi:https://doi.org/10.1002/hrm.21628.</w:t>
+      </w:r>
+    </w:p>
+    <w:p>
+      <w:pPr>
+        <w:spacing w:after="240" w:line="360" w:lineRule="auto"/>
+        <w:rPr>
+          <w:rFonts w:ascii="Times New Roman" w:eastAsia="Times New Roman" w:hAnsi="Times New Roman" w:cs="Times New Roman"/>
+        </w:rPr>
+      </w:pPr>
+      <w:r>
+        <w:rPr>
+          <w:rFonts w:ascii="Times New Roman" w:eastAsia="Times New Roman" w:hAnsi="Times New Roman" w:cs="Times New Roman"/>
+        </w:rPr>
+        <w:t xml:space="preserve">Tuckman, B. (1965). Developmental Sequence in Small Groups. </w:t>
+      </w:r>
+      <w:r>
+        <w:rPr>
+          <w:rFonts w:ascii="Times New Roman" w:eastAsia="Times New Roman" w:hAnsi="Times New Roman" w:cs="Times New Roman"/>
+          <w:i/>
+          <w:iCs/>
+        </w:rPr>
+        <w:t>Psychological Bulletin</w:t>
+      </w:r>
+      <w:r>
+        <w:rPr>
+          <w:rFonts w:ascii="Times New Roman" w:eastAsia="Times New Roman" w:hAnsi="Times New Roman" w:cs="Times New Roman"/>
+        </w:rPr>
+        <w:t>, 63(6), pp.384–399. doi:https://doi.org/10.1037/h0022100.</w:t>
+      </w:r>
+    </w:p>
+    <w:p>
+      <w:pPr>
+        <w:ind w:left="720"/>
+        <w:rPr>
+          <w:rFonts w:ascii="Times New Roman" w:eastAsia="Times New Roman" w:hAnsi="Times New Roman" w:cs="Times New Roman"/>
+        </w:rPr>
+      </w:pPr>
+    </w:p>
+    <w:p>
+      <w:pPr>
+        <w:ind w:left="720"/>
+        <w:rPr>
+          <w:rFonts w:ascii="Times New Roman" w:eastAsia="Times New Roman" w:hAnsi="Times New Roman" w:cs="Times New Roman"/>
+        </w:rPr>
+      </w:pPr>
+    </w:p>
+    <w:p>
+      <w:pPr>
+        <w:ind w:left="720"/>
+        <w:rPr>
+          <w:rFonts w:ascii="Times New Roman" w:eastAsia="Times New Roman" w:hAnsi="Times New Roman" w:cs="Times New Roman"/>
+        </w:rPr>
+      </w:pPr>
+    </w:p>
+    <w:p>
+      <w:pPr>
         <w:pStyle w:val="ListParagraph"/>
         <w:numPr>
           <w:ilvl w:val="0"/>
@@ -5520,19 +5606,11 @@
           <w:rFonts w:ascii="Times New Roman" w:eastAsia="Times New Roman" w:hAnsi="Times New Roman" w:cs="Times New Roman"/>
         </w:rPr>
       </w:pPr>
-      <w:proofErr w:type="spellStart"/>
-      <w:r>
-        <w:rPr>
-          <w:rFonts w:ascii="Times New Roman" w:eastAsia="Times New Roman" w:hAnsi="Times New Roman" w:cs="Times New Roman"/>
-        </w:rPr>
-        <w:t>Analysis.R</w:t>
-      </w:r>
-      <w:proofErr w:type="spellEnd"/>
-      <w:r>
-        <w:rPr>
-          <w:rFonts w:ascii="Times New Roman" w:eastAsia="Times New Roman" w:hAnsi="Times New Roman" w:cs="Times New Roman"/>
-        </w:rPr>
-        <w:t xml:space="preserve"> code with the appropriate statistics to test the hypotheses. </w:t>
+      <w:r>
+        <w:rPr>
+          <w:rFonts w:ascii="Times New Roman" w:eastAsia="Times New Roman" w:hAnsi="Times New Roman" w:cs="Times New Roman"/>
+        </w:rPr>
+        <w:t xml:space="preserve">Analysis.R code with the appropriate statistics to test the hypotheses. </w:t>
       </w:r>
     </w:p>
     <w:p>

</xml_diff>